<commit_message>
Added du table to report of assignemtn 4
</commit_message>
<xml_diff>
--- a/Assignment 4/Report/CFG_Report.docx
+++ b/Assignment 4/Report/CFG_Report.docx
@@ -630,6 +630,7 @@
         <w:rPr>
           <w:b/>
           <w:bCs/>
+          <w:color w:val="auto"/>
           <w:sz w:val="40"/>
           <w:szCs w:val="40"/>
         </w:rPr>
@@ -638,6 +639,7 @@
         <w:rPr>
           <w:b/>
           <w:bCs/>
+          <w:color w:val="auto"/>
           <w:sz w:val="40"/>
           <w:szCs w:val="40"/>
         </w:rPr>
@@ -647,11 +649,34 @@
     </w:p>
     <w:p>
       <w:pPr>
+        <w:pStyle w:val="Heading2"/>
         <w:rPr>
-          <w:sz w:val="10"/>
-          <w:szCs w:val="10"/>
+          <w:b/>
+          <w:bCs/>
         </w:rPr>
       </w:pPr>
+    </w:p>
+    <w:p>
+      <w:pPr>
+        <w:pStyle w:val="Heading2"/>
+        <w:rPr>
+          <w:b/>
+          <w:bCs/>
+          <w:color w:val="auto"/>
+          <w:sz w:val="30"/>
+          <w:szCs w:val="30"/>
+        </w:rPr>
+      </w:pPr>
+      <w:r>
+        <w:rPr>
+          <w:b/>
+          <w:bCs/>
+          <w:color w:val="auto"/>
+          <w:sz w:val="30"/>
+          <w:szCs w:val="30"/>
+        </w:rPr>
+        <w:t>DU Graph</w:t>
+      </w:r>
     </w:p>
     <w:p>
       <w:r>
@@ -661,763 +686,1947 @@
     <w:p/>
     <w:p/>
     <w:p>
-      <w:pPr>
-        <w:pStyle w:val="ListParagraph"/>
-        <w:numPr>
-          <w:ilvl w:val="0"/>
-          <w:numId w:val="2"/>
-        </w:numPr>
+      <w:r>
+        <w:rPr>
+          <w:noProof/>
+        </w:rPr>
+        <w:drawing>
+          <wp:inline distT="0" distB="0" distL="0" distR="0" wp14:anchorId="7550B028" wp14:editId="00BC3231">
+            <wp:extent cx="5943600" cy="4382770"/>
+            <wp:effectExtent l="114300" t="114300" r="133350" b="151130"/>
+            <wp:docPr id="1" name="Picture 1"/>
+            <wp:cNvGraphicFramePr>
+              <a:graphicFrameLocks xmlns:a="http://schemas.openxmlformats.org/drawingml/2006/main" noChangeAspect="1"/>
+            </wp:cNvGraphicFramePr>
+            <a:graphic xmlns:a="http://schemas.openxmlformats.org/drawingml/2006/main">
+              <a:graphicData uri="http://schemas.openxmlformats.org/drawingml/2006/picture">
+                <pic:pic xmlns:pic="http://schemas.openxmlformats.org/drawingml/2006/picture">
+                  <pic:nvPicPr>
+                    <pic:cNvPr id="1" name="Picture 1"/>
+                    <pic:cNvPicPr/>
+                  </pic:nvPicPr>
+                  <pic:blipFill>
+                    <a:blip r:embed="rId9" cstate="print">
+                      <a:extLst>
+                        <a:ext uri="{28A0092B-C50C-407E-A947-70E740481C1C}">
+                          <a14:useLocalDpi xmlns:a14="http://schemas.microsoft.com/office/drawing/2010/main" val="0"/>
+                        </a:ext>
+                      </a:extLst>
+                    </a:blip>
+                    <a:stretch>
+                      <a:fillRect/>
+                    </a:stretch>
+                  </pic:blipFill>
+                  <pic:spPr>
+                    <a:xfrm>
+                      <a:off x="0" y="0"/>
+                      <a:ext cx="5943600" cy="4382770"/>
+                    </a:xfrm>
+                    <a:prstGeom prst="rect">
+                      <a:avLst/>
+                    </a:prstGeom>
+                    <a:solidFill>
+                      <a:srgbClr val="FFFFFF">
+                        <a:shade val="85000"/>
+                      </a:srgbClr>
+                    </a:solidFill>
+                    <a:ln w="88900" cap="sq">
+                      <a:solidFill>
+                        <a:srgbClr val="FFFFFF"/>
+                      </a:solidFill>
+                      <a:miter lim="800000"/>
+                    </a:ln>
+                    <a:effectLst>
+                      <a:outerShdw blurRad="55000" dist="18000" dir="5400000" algn="tl" rotWithShape="0">
+                        <a:srgbClr val="000000">
+                          <a:alpha val="40000"/>
+                        </a:srgbClr>
+                      </a:outerShdw>
+                    </a:effectLst>
+                    <a:scene3d>
+                      <a:camera prst="orthographicFront"/>
+                      <a:lightRig rig="twoPt" dir="t">
+                        <a:rot lat="0" lon="0" rev="7200000"/>
+                      </a:lightRig>
+                    </a:scene3d>
+                    <a:sp3d>
+                      <a:bevelT w="25400" h="19050"/>
+                      <a:contourClr>
+                        <a:srgbClr val="FFFFFF"/>
+                      </a:contourClr>
+                    </a:sp3d>
+                  </pic:spPr>
+                </pic:pic>
+              </a:graphicData>
+            </a:graphic>
+          </wp:inline>
+        </w:drawing>
+      </w:r>
+    </w:p>
+    <w:p/>
+    <w:p>
+      <w:pPr>
+        <w:tabs>
+          <w:tab w:val="left" w:pos="2653"/>
+        </w:tabs>
+      </w:pPr>
+      <w:r>
+        <w:tab/>
+      </w:r>
+    </w:p>
+    <w:p>
+      <w:pPr>
+        <w:tabs>
+          <w:tab w:val="left" w:pos="2653"/>
+        </w:tabs>
+      </w:pPr>
+    </w:p>
+    <w:p>
+      <w:pPr>
+        <w:tabs>
+          <w:tab w:val="left" w:pos="2653"/>
+        </w:tabs>
+      </w:pPr>
+    </w:p>
+    <w:p>
+      <w:pPr>
+        <w:tabs>
+          <w:tab w:val="left" w:pos="2653"/>
+        </w:tabs>
+      </w:pPr>
+    </w:p>
+    <w:p>
+      <w:pPr>
+        <w:pStyle w:val="Heading2"/>
         <w:rPr>
           <w:b/>
           <w:bCs/>
+          <w:color w:val="auto"/>
+          <w:sz w:val="30"/>
+          <w:szCs w:val="30"/>
         </w:rPr>
       </w:pPr>
       <w:r>
         <w:rPr>
           <w:b/>
           <w:bCs/>
+          <w:color w:val="auto"/>
+          <w:sz w:val="30"/>
+          <w:szCs w:val="30"/>
         </w:rPr>
-        <w:t>participants</w:t>
+        <w:lastRenderedPageBreak/>
+        <w:t>DU Table</w:t>
       </w:r>
     </w:p>
     <w:p>
-      <w:pPr>
-        <w:pStyle w:val="ListParagraph"/>
-        <w:numPr>
-          <w:ilvl w:val="0"/>
-          <w:numId w:val="3"/>
-        </w:numPr>
+      <w:r>
+        <w:t>In this step, the Def-Use table from the previous graph is created:</w:t>
+      </w:r>
+    </w:p>
+    <w:p/>
+    <w:tbl>
+      <w:tblPr>
+        <w:tblStyle w:val="PlainTable3"/>
+        <w:tblW w:w="5000" w:type="pct"/>
+        <w:jc w:val="center"/>
+        <w:tblLook w:val="04A0" w:firstRow="1" w:lastRow="0" w:firstColumn="1" w:lastColumn="0" w:noHBand="0" w:noVBand="1"/>
+      </w:tblPr>
+      <w:tblGrid>
+        <w:gridCol w:w="931"/>
+        <w:gridCol w:w="3197"/>
+        <w:gridCol w:w="5232"/>
+      </w:tblGrid>
+      <w:tr>
+        <w:trPr>
+          <w:cnfStyle w:val="100000000000" w:firstRow="1" w:lastRow="0" w:firstColumn="0" w:lastColumn="0" w:oddVBand="0" w:evenVBand="0" w:oddHBand="0" w:evenHBand="0" w:firstRowFirstColumn="0" w:firstRowLastColumn="0" w:lastRowFirstColumn="0" w:lastRowLastColumn="0"/>
+          <w:trHeight w:val="314"/>
+          <w:jc w:val="center"/>
+        </w:trPr>
+        <w:tc>
+          <w:tcPr>
+            <w:cnfStyle w:val="001000000100" w:firstRow="0" w:lastRow="0" w:firstColumn="1" w:lastColumn="0" w:oddVBand="0" w:evenVBand="0" w:oddHBand="0" w:evenHBand="0" w:firstRowFirstColumn="1" w:firstRowLastColumn="0" w:lastRowFirstColumn="0" w:lastRowLastColumn="0"/>
+            <w:tcW w:w="497" w:type="pct"/>
+            <w:vAlign w:val="center"/>
+          </w:tcPr>
+          <w:p>
+            <w:pPr>
+              <w:jc w:val="center"/>
+            </w:pPr>
+            <w:r>
+              <w:t>Node</w:t>
+            </w:r>
+          </w:p>
+        </w:tc>
+        <w:tc>
+          <w:tcPr>
+            <w:tcW w:w="1708" w:type="pct"/>
+            <w:vAlign w:val="center"/>
+          </w:tcPr>
+          <w:p>
+            <w:pPr>
+              <w:jc w:val="center"/>
+              <w:cnfStyle w:val="100000000000" w:firstRow="1" w:lastRow="0" w:firstColumn="0" w:lastColumn="0" w:oddVBand="0" w:evenVBand="0" w:oddHBand="0" w:evenHBand="0" w:firstRowFirstColumn="0" w:firstRowLastColumn="0" w:lastRowFirstColumn="0" w:lastRowLastColumn="0"/>
+            </w:pPr>
+            <w:r>
+              <w:t>Def</w:t>
+            </w:r>
+          </w:p>
+        </w:tc>
+        <w:tc>
+          <w:tcPr>
+            <w:tcW w:w="2795" w:type="pct"/>
+            <w:vAlign w:val="center"/>
+          </w:tcPr>
+          <w:p>
+            <w:pPr>
+              <w:jc w:val="center"/>
+              <w:cnfStyle w:val="100000000000" w:firstRow="1" w:lastRow="0" w:firstColumn="0" w:lastColumn="0" w:oddVBand="0" w:evenVBand="0" w:oddHBand="0" w:evenHBand="0" w:firstRowFirstColumn="0" w:firstRowLastColumn="0" w:lastRowFirstColumn="0" w:lastRowLastColumn="0"/>
+            </w:pPr>
+            <w:r>
+              <w:t>Use</w:t>
+            </w:r>
+          </w:p>
+        </w:tc>
+      </w:tr>
+      <w:tr>
+        <w:trPr>
+          <w:cnfStyle w:val="000000100000" w:firstRow="0" w:lastRow="0" w:firstColumn="0" w:lastColumn="0" w:oddVBand="0" w:evenVBand="0" w:oddHBand="1" w:evenHBand="0" w:firstRowFirstColumn="0" w:firstRowLastColumn="0" w:lastRowFirstColumn="0" w:lastRowLastColumn="0"/>
+          <w:trHeight w:val="432"/>
+          <w:jc w:val="center"/>
+        </w:trPr>
+        <w:tc>
+          <w:tcPr>
+            <w:cnfStyle w:val="001000000000" w:firstRow="0" w:lastRow="0" w:firstColumn="1" w:lastColumn="0" w:oddVBand="0" w:evenVBand="0" w:oddHBand="0" w:evenHBand="0" w:firstRowFirstColumn="0" w:firstRowLastColumn="0" w:lastRowFirstColumn="0" w:lastRowLastColumn="0"/>
+            <w:tcW w:w="497" w:type="pct"/>
+            <w:vAlign w:val="center"/>
+          </w:tcPr>
+          <w:p>
+            <w:pPr>
+              <w:jc w:val="center"/>
+            </w:pPr>
+            <w:r>
+              <w:t>1</w:t>
+            </w:r>
+          </w:p>
+        </w:tc>
+        <w:tc>
+          <w:tcPr>
+            <w:tcW w:w="1708" w:type="pct"/>
+            <w:vAlign w:val="center"/>
+          </w:tcPr>
+          <w:p>
+            <w:pPr>
+              <w:jc w:val="center"/>
+              <w:cnfStyle w:val="000000100000" w:firstRow="0" w:lastRow="0" w:firstColumn="0" w:lastColumn="0" w:oddVBand="0" w:evenVBand="0" w:oddHBand="1" w:evenHBand="0" w:firstRowFirstColumn="0" w:firstRowLastColumn="0" w:lastRowFirstColumn="0" w:lastRowLastColumn="0"/>
+            </w:pPr>
+            <w:r>
+              <w:t>-</w:t>
+            </w:r>
+          </w:p>
+        </w:tc>
+        <w:tc>
+          <w:tcPr>
+            <w:tcW w:w="2795" w:type="pct"/>
+            <w:vAlign w:val="center"/>
+          </w:tcPr>
+          <w:p>
+            <w:pPr>
+              <w:jc w:val="center"/>
+              <w:cnfStyle w:val="000000100000" w:firstRow="0" w:lastRow="0" w:firstColumn="0" w:lastColumn="0" w:oddVBand="0" w:evenVBand="0" w:oddHBand="1" w:evenHBand="0" w:firstRowFirstColumn="0" w:firstRowLastColumn="0" w:lastRowFirstColumn="0" w:lastRowLastColumn="0"/>
+            </w:pPr>
+            <w:r>
+              <w:t>-</w:t>
+            </w:r>
+          </w:p>
+        </w:tc>
+      </w:tr>
+      <w:tr>
+        <w:trPr>
+          <w:trHeight w:val="432"/>
+          <w:jc w:val="center"/>
+        </w:trPr>
+        <w:tc>
+          <w:tcPr>
+            <w:cnfStyle w:val="001000000000" w:firstRow="0" w:lastRow="0" w:firstColumn="1" w:lastColumn="0" w:oddVBand="0" w:evenVBand="0" w:oddHBand="0" w:evenHBand="0" w:firstRowFirstColumn="0" w:firstRowLastColumn="0" w:lastRowFirstColumn="0" w:lastRowLastColumn="0"/>
+            <w:tcW w:w="497" w:type="pct"/>
+            <w:vAlign w:val="center"/>
+          </w:tcPr>
+          <w:p>
+            <w:pPr>
+              <w:jc w:val="center"/>
+            </w:pPr>
+            <w:r>
+              <w:t>2</w:t>
+            </w:r>
+          </w:p>
+        </w:tc>
+        <w:tc>
+          <w:tcPr>
+            <w:tcW w:w="1708" w:type="pct"/>
+            <w:vAlign w:val="center"/>
+          </w:tcPr>
+          <w:p>
+            <w:pPr>
+              <w:jc w:val="center"/>
+              <w:cnfStyle w:val="000000000000" w:firstRow="0" w:lastRow="0" w:firstColumn="0" w:lastColumn="0" w:oddVBand="0" w:evenVBand="0" w:oddHBand="0" w:evenHBand="0" w:firstRowFirstColumn="0" w:firstRowLastColumn="0" w:lastRowFirstColumn="0" w:lastRowLastColumn="0"/>
+            </w:pPr>
+            <w:r>
+              <w:t>participant</w:t>
+            </w:r>
+          </w:p>
+        </w:tc>
+        <w:tc>
+          <w:tcPr>
+            <w:tcW w:w="2795" w:type="pct"/>
+            <w:vAlign w:val="center"/>
+          </w:tcPr>
+          <w:p>
+            <w:pPr>
+              <w:jc w:val="center"/>
+              <w:cnfStyle w:val="000000000000" w:firstRow="0" w:lastRow="0" w:firstColumn="0" w:lastColumn="0" w:oddVBand="0" w:evenVBand="0" w:oddHBand="0" w:evenHBand="0" w:firstRowFirstColumn="0" w:firstRowLastColumn="0" w:lastRowFirstColumn="0" w:lastRowLastColumn="0"/>
+            </w:pPr>
+            <w:r>
+              <w:t>P</w:t>
+            </w:r>
+            <w:r>
+              <w:t>articipant</w:t>
+            </w:r>
+          </w:p>
+        </w:tc>
+      </w:tr>
+      <w:tr>
+        <w:trPr>
+          <w:cnfStyle w:val="000000100000" w:firstRow="0" w:lastRow="0" w:firstColumn="0" w:lastColumn="0" w:oddVBand="0" w:evenVBand="0" w:oddHBand="1" w:evenHBand="0" w:firstRowFirstColumn="0" w:firstRowLastColumn="0" w:lastRowFirstColumn="0" w:lastRowLastColumn="0"/>
+          <w:trHeight w:val="432"/>
+          <w:jc w:val="center"/>
+        </w:trPr>
+        <w:tc>
+          <w:tcPr>
+            <w:cnfStyle w:val="001000000000" w:firstRow="0" w:lastRow="0" w:firstColumn="1" w:lastColumn="0" w:oddVBand="0" w:evenVBand="0" w:oddHBand="0" w:evenHBand="0" w:firstRowFirstColumn="0" w:firstRowLastColumn="0" w:lastRowFirstColumn="0" w:lastRowLastColumn="0"/>
+            <w:tcW w:w="497" w:type="pct"/>
+            <w:vAlign w:val="center"/>
+          </w:tcPr>
+          <w:p>
+            <w:pPr>
+              <w:jc w:val="center"/>
+            </w:pPr>
+            <w:r>
+              <w:t>3</w:t>
+            </w:r>
+          </w:p>
+        </w:tc>
+        <w:tc>
+          <w:tcPr>
+            <w:tcW w:w="1708" w:type="pct"/>
+            <w:vAlign w:val="center"/>
+          </w:tcPr>
+          <w:p>
+            <w:pPr>
+              <w:jc w:val="center"/>
+              <w:cnfStyle w:val="000000100000" w:firstRow="0" w:lastRow="0" w:firstColumn="0" w:lastColumn="0" w:oddVBand="0" w:evenVBand="0" w:oddHBand="1" w:evenHBand="0" w:firstRowFirstColumn="0" w:firstRowLastColumn="0" w:lastRowFirstColumn="0" w:lastRowLastColumn="0"/>
+            </w:pPr>
+            <w:r>
+              <w:t>-</w:t>
+            </w:r>
+          </w:p>
+        </w:tc>
+        <w:tc>
+          <w:tcPr>
+            <w:tcW w:w="2795" w:type="pct"/>
+            <w:vAlign w:val="center"/>
+          </w:tcPr>
+          <w:p>
+            <w:pPr>
+              <w:jc w:val="center"/>
+              <w:cnfStyle w:val="000000100000" w:firstRow="0" w:lastRow="0" w:firstColumn="0" w:lastColumn="0" w:oddVBand="0" w:evenVBand="0" w:oddHBand="1" w:evenHBand="0" w:firstRowFirstColumn="0" w:firstRowLastColumn="0" w:lastRowFirstColumn="0" w:lastRowLastColumn="0"/>
+            </w:pPr>
+            <w:r>
+              <w:t>-</w:t>
+            </w:r>
+          </w:p>
+        </w:tc>
+      </w:tr>
+      <w:tr>
+        <w:trPr>
+          <w:trHeight w:val="432"/>
+          <w:jc w:val="center"/>
+        </w:trPr>
+        <w:tc>
+          <w:tcPr>
+            <w:cnfStyle w:val="001000000000" w:firstRow="0" w:lastRow="0" w:firstColumn="1" w:lastColumn="0" w:oddVBand="0" w:evenVBand="0" w:oddHBand="0" w:evenHBand="0" w:firstRowFirstColumn="0" w:firstRowLastColumn="0" w:lastRowFirstColumn="0" w:lastRowLastColumn="0"/>
+            <w:tcW w:w="497" w:type="pct"/>
+            <w:vAlign w:val="center"/>
+          </w:tcPr>
+          <w:p>
+            <w:pPr>
+              <w:jc w:val="center"/>
+            </w:pPr>
+            <w:r>
+              <w:t>4</w:t>
+            </w:r>
+          </w:p>
+        </w:tc>
+        <w:tc>
+          <w:tcPr>
+            <w:tcW w:w="1708" w:type="pct"/>
+            <w:vAlign w:val="center"/>
+          </w:tcPr>
+          <w:p>
+            <w:pPr>
+              <w:jc w:val="center"/>
+              <w:cnfStyle w:val="000000000000" w:firstRow="0" w:lastRow="0" w:firstColumn="0" w:lastColumn="0" w:oddVBand="0" w:evenVBand="0" w:oddHBand="0" w:evenHBand="0" w:firstRowFirstColumn="0" w:firstRowLastColumn="0" w:lastRowFirstColumn="0" w:lastRowLastColumn="0"/>
+            </w:pPr>
+            <w:r>
+              <w:t>participants</w:t>
+            </w:r>
+          </w:p>
+        </w:tc>
+        <w:tc>
+          <w:tcPr>
+            <w:tcW w:w="2795" w:type="pct"/>
+            <w:vAlign w:val="center"/>
+          </w:tcPr>
+          <w:p>
+            <w:pPr>
+              <w:jc w:val="center"/>
+              <w:cnfStyle w:val="000000000000" w:firstRow="0" w:lastRow="0" w:firstColumn="0" w:lastColumn="0" w:oddVBand="0" w:evenVBand="0" w:oddHBand="0" w:evenHBand="0" w:firstRowFirstColumn="0" w:firstRowLastColumn="0" w:lastRowFirstColumn="0" w:lastRowLastColumn="0"/>
+            </w:pPr>
+            <w:proofErr w:type="spellStart"/>
+            <w:r>
+              <w:t>remainingRankedParticipants</w:t>
+            </w:r>
+            <w:proofErr w:type="spellEnd"/>
+            <w:r>
+              <w:t xml:space="preserve">, </w:t>
+            </w:r>
+            <w:proofErr w:type="spellStart"/>
+            <w:r>
+              <w:t>intialRound</w:t>
+            </w:r>
+            <w:proofErr w:type="spellEnd"/>
+            <w:r>
+              <w:t xml:space="preserve">, </w:t>
+            </w:r>
+            <w:proofErr w:type="spellStart"/>
+            <w:r>
+              <w:t>amountOfInitialGames</w:t>
+            </w:r>
+            <w:proofErr w:type="spellEnd"/>
+            <w:r>
+              <w:t xml:space="preserve">, </w:t>
+            </w:r>
+            <w:proofErr w:type="spellStart"/>
+            <w:r>
+              <w:t>i</w:t>
+            </w:r>
+            <w:proofErr w:type="spellEnd"/>
+          </w:p>
+        </w:tc>
+      </w:tr>
+      <w:tr>
+        <w:trPr>
+          <w:cnfStyle w:val="000000100000" w:firstRow="0" w:lastRow="0" w:firstColumn="0" w:lastColumn="0" w:oddVBand="0" w:evenVBand="0" w:oddHBand="1" w:evenHBand="0" w:firstRowFirstColumn="0" w:firstRowLastColumn="0" w:lastRowFirstColumn="0" w:lastRowLastColumn="0"/>
+          <w:trHeight w:val="432"/>
+          <w:jc w:val="center"/>
+        </w:trPr>
+        <w:tc>
+          <w:tcPr>
+            <w:cnfStyle w:val="001000000000" w:firstRow="0" w:lastRow="0" w:firstColumn="1" w:lastColumn="0" w:oddVBand="0" w:evenVBand="0" w:oddHBand="0" w:evenHBand="0" w:firstRowFirstColumn="0" w:firstRowLastColumn="0" w:lastRowFirstColumn="0" w:lastRowLastColumn="0"/>
+            <w:tcW w:w="497" w:type="pct"/>
+            <w:vAlign w:val="center"/>
+          </w:tcPr>
+          <w:p>
+            <w:pPr>
+              <w:jc w:val="center"/>
+            </w:pPr>
+            <w:r>
+              <w:t>5</w:t>
+            </w:r>
+          </w:p>
+        </w:tc>
+        <w:tc>
+          <w:tcPr>
+            <w:tcW w:w="1708" w:type="pct"/>
+            <w:vAlign w:val="center"/>
+          </w:tcPr>
+          <w:p>
+            <w:pPr>
+              <w:jc w:val="center"/>
+              <w:cnfStyle w:val="000000100000" w:firstRow="0" w:lastRow="0" w:firstColumn="0" w:lastColumn="0" w:oddVBand="0" w:evenVBand="0" w:oddHBand="1" w:evenHBand="0" w:firstRowFirstColumn="0" w:firstRowLastColumn="0" w:lastRowFirstColumn="0" w:lastRowLastColumn="0"/>
+            </w:pPr>
+            <w:r>
+              <w:t>-</w:t>
+            </w:r>
+          </w:p>
+        </w:tc>
+        <w:tc>
+          <w:tcPr>
+            <w:tcW w:w="2795" w:type="pct"/>
+            <w:vAlign w:val="center"/>
+          </w:tcPr>
+          <w:p>
+            <w:pPr>
+              <w:jc w:val="center"/>
+              <w:cnfStyle w:val="000000100000" w:firstRow="0" w:lastRow="0" w:firstColumn="0" w:lastColumn="0" w:oddVBand="0" w:evenVBand="0" w:oddHBand="1" w:evenHBand="0" w:firstRowFirstColumn="0" w:firstRowLastColumn="0" w:lastRowFirstColumn="0" w:lastRowLastColumn="0"/>
+            </w:pPr>
+            <w:r>
+              <w:t>-</w:t>
+            </w:r>
+          </w:p>
+        </w:tc>
+      </w:tr>
+      <w:tr>
+        <w:trPr>
+          <w:trHeight w:val="432"/>
+          <w:jc w:val="center"/>
+        </w:trPr>
+        <w:tc>
+          <w:tcPr>
+            <w:cnfStyle w:val="001000000000" w:firstRow="0" w:lastRow="0" w:firstColumn="1" w:lastColumn="0" w:oddVBand="0" w:evenVBand="0" w:oddHBand="0" w:evenHBand="0" w:firstRowFirstColumn="0" w:firstRowLastColumn="0" w:lastRowFirstColumn="0" w:lastRowLastColumn="0"/>
+            <w:tcW w:w="497" w:type="pct"/>
+            <w:vAlign w:val="center"/>
+          </w:tcPr>
+          <w:p>
+            <w:pPr>
+              <w:jc w:val="center"/>
+            </w:pPr>
+            <w:r>
+              <w:t>6</w:t>
+            </w:r>
+          </w:p>
+        </w:tc>
+        <w:tc>
+          <w:tcPr>
+            <w:tcW w:w="1708" w:type="pct"/>
+            <w:vAlign w:val="center"/>
+          </w:tcPr>
+          <w:p>
+            <w:pPr>
+              <w:jc w:val="center"/>
+              <w:cnfStyle w:val="000000000000" w:firstRow="0" w:lastRow="0" w:firstColumn="0" w:lastColumn="0" w:oddVBand="0" w:evenVBand="0" w:oddHBand="0" w:evenHBand="0" w:firstRowFirstColumn="0" w:firstRowLastColumn="0" w:lastRowFirstColumn="0" w:lastRowLastColumn="0"/>
+            </w:pPr>
+            <w:r>
+              <w:t>-</w:t>
+            </w:r>
+          </w:p>
+        </w:tc>
+        <w:tc>
+          <w:tcPr>
+            <w:tcW w:w="2795" w:type="pct"/>
+            <w:vAlign w:val="center"/>
+          </w:tcPr>
+          <w:p>
+            <w:pPr>
+              <w:jc w:val="center"/>
+              <w:cnfStyle w:val="000000000000" w:firstRow="0" w:lastRow="0" w:firstColumn="0" w:lastColumn="0" w:oddVBand="0" w:evenVBand="0" w:oddHBand="0" w:evenHBand="0" w:firstRowFirstColumn="0" w:firstRowLastColumn="0" w:lastRowFirstColumn="0" w:lastRowLastColumn="0"/>
+            </w:pPr>
+            <w:proofErr w:type="spellStart"/>
+            <w:r>
+              <w:t>i</w:t>
+            </w:r>
+            <w:proofErr w:type="spellEnd"/>
+            <w:r>
+              <w:t xml:space="preserve">, </w:t>
+            </w:r>
+            <w:proofErr w:type="spellStart"/>
+            <w:r>
+              <w:t>amoutOfInitialGames</w:t>
+            </w:r>
+            <w:proofErr w:type="spellEnd"/>
+          </w:p>
+        </w:tc>
+      </w:tr>
+      <w:tr>
+        <w:trPr>
+          <w:cnfStyle w:val="000000100000" w:firstRow="0" w:lastRow="0" w:firstColumn="0" w:lastColumn="0" w:oddVBand="0" w:evenVBand="0" w:oddHBand="1" w:evenHBand="0" w:firstRowFirstColumn="0" w:firstRowLastColumn="0" w:lastRowFirstColumn="0" w:lastRowLastColumn="0"/>
+          <w:trHeight w:val="432"/>
+          <w:jc w:val="center"/>
+        </w:trPr>
+        <w:tc>
+          <w:tcPr>
+            <w:cnfStyle w:val="001000000000" w:firstRow="0" w:lastRow="0" w:firstColumn="1" w:lastColumn="0" w:oddVBand="0" w:evenVBand="0" w:oddHBand="0" w:evenHBand="0" w:firstRowFirstColumn="0" w:firstRowLastColumn="0" w:lastRowFirstColumn="0" w:lastRowLastColumn="0"/>
+            <w:tcW w:w="497" w:type="pct"/>
+            <w:vAlign w:val="center"/>
+          </w:tcPr>
+          <w:p>
+            <w:pPr>
+              <w:jc w:val="center"/>
+            </w:pPr>
+            <w:r>
+              <w:t>7</w:t>
+            </w:r>
+          </w:p>
+        </w:tc>
+        <w:tc>
+          <w:tcPr>
+            <w:tcW w:w="1708" w:type="pct"/>
+            <w:vAlign w:val="center"/>
+          </w:tcPr>
+          <w:p>
+            <w:pPr>
+              <w:jc w:val="center"/>
+              <w:cnfStyle w:val="000000100000" w:firstRow="0" w:lastRow="0" w:firstColumn="0" w:lastColumn="0" w:oddVBand="0" w:evenVBand="0" w:oddHBand="1" w:evenHBand="0" w:firstRowFirstColumn="0" w:firstRowLastColumn="0" w:lastRowFirstColumn="0" w:lastRowLastColumn="0"/>
+            </w:pPr>
+            <w:r>
+              <w:t>-</w:t>
+            </w:r>
+          </w:p>
+        </w:tc>
+        <w:tc>
+          <w:tcPr>
+            <w:tcW w:w="2795" w:type="pct"/>
+            <w:vAlign w:val="center"/>
+          </w:tcPr>
+          <w:p>
+            <w:pPr>
+              <w:jc w:val="center"/>
+              <w:cnfStyle w:val="000000100000" w:firstRow="0" w:lastRow="0" w:firstColumn="0" w:lastColumn="0" w:oddVBand="0" w:evenVBand="0" w:oddHBand="1" w:evenHBand="0" w:firstRowFirstColumn="0" w:firstRowLastColumn="0" w:lastRowFirstColumn="0" w:lastRowLastColumn="0"/>
+            </w:pPr>
+            <w:proofErr w:type="spellStart"/>
+            <w:r>
+              <w:t>remainingRankedParticipants</w:t>
+            </w:r>
+            <w:proofErr w:type="spellEnd"/>
+          </w:p>
+        </w:tc>
+      </w:tr>
+      <w:tr>
+        <w:trPr>
+          <w:trHeight w:val="432"/>
+          <w:jc w:val="center"/>
+        </w:trPr>
+        <w:tc>
+          <w:tcPr>
+            <w:cnfStyle w:val="001000000000" w:firstRow="0" w:lastRow="0" w:firstColumn="1" w:lastColumn="0" w:oddVBand="0" w:evenVBand="0" w:oddHBand="0" w:evenHBand="0" w:firstRowFirstColumn="0" w:firstRowLastColumn="0" w:lastRowFirstColumn="0" w:lastRowLastColumn="0"/>
+            <w:tcW w:w="497" w:type="pct"/>
+            <w:vAlign w:val="center"/>
+          </w:tcPr>
+          <w:p>
+            <w:pPr>
+              <w:jc w:val="center"/>
+            </w:pPr>
+            <w:r>
+              <w:t>8</w:t>
+            </w:r>
+          </w:p>
+        </w:tc>
+        <w:tc>
+          <w:tcPr>
+            <w:tcW w:w="1708" w:type="pct"/>
+            <w:vAlign w:val="center"/>
+          </w:tcPr>
+          <w:p>
+            <w:pPr>
+              <w:jc w:val="center"/>
+              <w:cnfStyle w:val="000000000000" w:firstRow="0" w:lastRow="0" w:firstColumn="0" w:lastColumn="0" w:oddVBand="0" w:evenVBand="0" w:oddHBand="0" w:evenHBand="0" w:firstRowFirstColumn="0" w:firstRowLastColumn="0" w:lastRowFirstColumn="0" w:lastRowLastColumn="0"/>
+            </w:pPr>
+            <w:r>
+              <w:t>game, scanner</w:t>
+            </w:r>
+          </w:p>
+        </w:tc>
+        <w:tc>
+          <w:tcPr>
+            <w:tcW w:w="2795" w:type="pct"/>
+            <w:vAlign w:val="center"/>
+          </w:tcPr>
+          <w:p>
+            <w:pPr>
+              <w:jc w:val="center"/>
+              <w:cnfStyle w:val="000000000000" w:firstRow="0" w:lastRow="0" w:firstColumn="0" w:lastColumn="0" w:oddVBand="0" w:evenVBand="0" w:oddHBand="0" w:evenHBand="0" w:firstRowFirstColumn="0" w:firstRowLastColumn="0" w:lastRowFirstColumn="0" w:lastRowLastColumn="0"/>
+            </w:pPr>
+            <w:r>
+              <w:t>-</w:t>
+            </w:r>
+          </w:p>
+        </w:tc>
+      </w:tr>
+      <w:tr>
+        <w:trPr>
+          <w:cnfStyle w:val="000000100000" w:firstRow="0" w:lastRow="0" w:firstColumn="0" w:lastColumn="0" w:oddVBand="0" w:evenVBand="0" w:oddHBand="1" w:evenHBand="0" w:firstRowFirstColumn="0" w:firstRowLastColumn="0" w:lastRowFirstColumn="0" w:lastRowLastColumn="0"/>
+          <w:trHeight w:val="432"/>
+          <w:jc w:val="center"/>
+        </w:trPr>
+        <w:tc>
+          <w:tcPr>
+            <w:cnfStyle w:val="001000000000" w:firstRow="0" w:lastRow="0" w:firstColumn="1" w:lastColumn="0" w:oddVBand="0" w:evenVBand="0" w:oddHBand="0" w:evenHBand="0" w:firstRowFirstColumn="0" w:firstRowLastColumn="0" w:lastRowFirstColumn="0" w:lastRowLastColumn="0"/>
+            <w:tcW w:w="497" w:type="pct"/>
+            <w:vAlign w:val="center"/>
+          </w:tcPr>
+          <w:p>
+            <w:pPr>
+              <w:jc w:val="center"/>
+            </w:pPr>
+            <w:r>
+              <w:t>9</w:t>
+            </w:r>
+          </w:p>
+        </w:tc>
+        <w:tc>
+          <w:tcPr>
+            <w:tcW w:w="1708" w:type="pct"/>
+            <w:vAlign w:val="center"/>
+          </w:tcPr>
+          <w:p>
+            <w:pPr>
+              <w:jc w:val="center"/>
+              <w:cnfStyle w:val="000000100000" w:firstRow="0" w:lastRow="0" w:firstColumn="0" w:lastColumn="0" w:oddVBand="0" w:evenVBand="0" w:oddHBand="1" w:evenHBand="0" w:firstRowFirstColumn="0" w:firstRowLastColumn="0" w:lastRowFirstColumn="0" w:lastRowLastColumn="0"/>
+            </w:pPr>
+            <w:r>
+              <w:t>-</w:t>
+            </w:r>
+          </w:p>
+        </w:tc>
+        <w:tc>
+          <w:tcPr>
+            <w:tcW w:w="2795" w:type="pct"/>
+            <w:vAlign w:val="center"/>
+          </w:tcPr>
+          <w:p>
+            <w:pPr>
+              <w:jc w:val="center"/>
+              <w:cnfStyle w:val="000000100000" w:firstRow="0" w:lastRow="0" w:firstColumn="0" w:lastColumn="0" w:oddVBand="0" w:evenVBand="0" w:oddHBand="1" w:evenHBand="0" w:firstRowFirstColumn="0" w:firstRowLastColumn="0" w:lastRowFirstColumn="0" w:lastRowLastColumn="0"/>
+            </w:pPr>
+            <w:r>
+              <w:t>game</w:t>
+            </w:r>
+          </w:p>
+        </w:tc>
+      </w:tr>
+      <w:tr>
+        <w:trPr>
+          <w:trHeight w:val="432"/>
+          <w:jc w:val="center"/>
+        </w:trPr>
+        <w:tc>
+          <w:tcPr>
+            <w:cnfStyle w:val="001000000000" w:firstRow="0" w:lastRow="0" w:firstColumn="1" w:lastColumn="0" w:oddVBand="0" w:evenVBand="0" w:oddHBand="0" w:evenHBand="0" w:firstRowFirstColumn="0" w:firstRowLastColumn="0" w:lastRowFirstColumn="0" w:lastRowLastColumn="0"/>
+            <w:tcW w:w="497" w:type="pct"/>
+            <w:vAlign w:val="center"/>
+          </w:tcPr>
+          <w:p>
+            <w:pPr>
+              <w:jc w:val="center"/>
+            </w:pPr>
+            <w:r>
+              <w:t>10</w:t>
+            </w:r>
+          </w:p>
+        </w:tc>
+        <w:tc>
+          <w:tcPr>
+            <w:tcW w:w="1708" w:type="pct"/>
+            <w:vAlign w:val="center"/>
+          </w:tcPr>
+          <w:p>
+            <w:pPr>
+              <w:jc w:val="center"/>
+              <w:cnfStyle w:val="000000000000" w:firstRow="0" w:lastRow="0" w:firstColumn="0" w:lastColumn="0" w:oddVBand="0" w:evenVBand="0" w:oddHBand="0" w:evenHBand="0" w:firstRowFirstColumn="0" w:firstRowLastColumn="0" w:lastRowFirstColumn="0" w:lastRowLastColumn="0"/>
+            </w:pPr>
+            <w:r>
+              <w:t>-</w:t>
+            </w:r>
+          </w:p>
+        </w:tc>
+        <w:tc>
+          <w:tcPr>
+            <w:tcW w:w="2795" w:type="pct"/>
+            <w:vAlign w:val="center"/>
+          </w:tcPr>
+          <w:p>
+            <w:pPr>
+              <w:jc w:val="center"/>
+              <w:cnfStyle w:val="000000000000" w:firstRow="0" w:lastRow="0" w:firstColumn="0" w:lastColumn="0" w:oddVBand="0" w:evenVBand="0" w:oddHBand="0" w:evenHBand="0" w:firstRowFirstColumn="0" w:firstRowLastColumn="0" w:lastRowFirstColumn="0" w:lastRowLastColumn="0"/>
+            </w:pPr>
+            <w:r>
+              <w:t>scanner</w:t>
+            </w:r>
+          </w:p>
+        </w:tc>
+      </w:tr>
+      <w:tr>
+        <w:trPr>
+          <w:cnfStyle w:val="000000100000" w:firstRow="0" w:lastRow="0" w:firstColumn="0" w:lastColumn="0" w:oddVBand="0" w:evenVBand="0" w:oddHBand="1" w:evenHBand="0" w:firstRowFirstColumn="0" w:firstRowLastColumn="0" w:lastRowFirstColumn="0" w:lastRowLastColumn="0"/>
+          <w:trHeight w:val="432"/>
+          <w:jc w:val="center"/>
+        </w:trPr>
+        <w:tc>
+          <w:tcPr>
+            <w:cnfStyle w:val="001000000000" w:firstRow="0" w:lastRow="0" w:firstColumn="1" w:lastColumn="0" w:oddVBand="0" w:evenVBand="0" w:oddHBand="0" w:evenHBand="0" w:firstRowFirstColumn="0" w:firstRowLastColumn="0" w:lastRowFirstColumn="0" w:lastRowLastColumn="0"/>
+            <w:tcW w:w="497" w:type="pct"/>
+            <w:vAlign w:val="center"/>
+          </w:tcPr>
+          <w:p>
+            <w:pPr>
+              <w:jc w:val="center"/>
+            </w:pPr>
+            <w:r>
+              <w:t>11</w:t>
+            </w:r>
+          </w:p>
+        </w:tc>
+        <w:tc>
+          <w:tcPr>
+            <w:tcW w:w="1708" w:type="pct"/>
+            <w:vAlign w:val="center"/>
+          </w:tcPr>
+          <w:p>
+            <w:pPr>
+              <w:jc w:val="center"/>
+              <w:cnfStyle w:val="000000100000" w:firstRow="0" w:lastRow="0" w:firstColumn="0" w:lastColumn="0" w:oddVBand="0" w:evenVBand="0" w:oddHBand="1" w:evenHBand="0" w:firstRowFirstColumn="0" w:firstRowLastColumn="0" w:lastRowFirstColumn="0" w:lastRowLastColumn="0"/>
+            </w:pPr>
+            <w:proofErr w:type="spellStart"/>
+            <w:r>
+              <w:t>chosenint</w:t>
+            </w:r>
+            <w:proofErr w:type="spellEnd"/>
+          </w:p>
+        </w:tc>
+        <w:tc>
+          <w:tcPr>
+            <w:tcW w:w="2795" w:type="pct"/>
+            <w:vAlign w:val="center"/>
+          </w:tcPr>
+          <w:p>
+            <w:pPr>
+              <w:jc w:val="center"/>
+              <w:cnfStyle w:val="000000100000" w:firstRow="0" w:lastRow="0" w:firstColumn="0" w:lastColumn="0" w:oddVBand="0" w:evenVBand="0" w:oddHBand="1" w:evenHBand="0" w:firstRowFirstColumn="0" w:firstRowLastColumn="0" w:lastRowFirstColumn="0" w:lastRowLastColumn="0"/>
+            </w:pPr>
+            <w:r>
+              <w:t>game</w:t>
+            </w:r>
+          </w:p>
+        </w:tc>
+      </w:tr>
+      <w:tr>
+        <w:trPr>
+          <w:trHeight w:val="432"/>
+          <w:jc w:val="center"/>
+        </w:trPr>
+        <w:tc>
+          <w:tcPr>
+            <w:cnfStyle w:val="001000000000" w:firstRow="0" w:lastRow="0" w:firstColumn="1" w:lastColumn="0" w:oddVBand="0" w:evenVBand="0" w:oddHBand="0" w:evenHBand="0" w:firstRowFirstColumn="0" w:firstRowLastColumn="0" w:lastRowFirstColumn="0" w:lastRowLastColumn="0"/>
+            <w:tcW w:w="497" w:type="pct"/>
+            <w:vAlign w:val="center"/>
+          </w:tcPr>
+          <w:p>
+            <w:pPr>
+              <w:jc w:val="center"/>
+            </w:pPr>
+            <w:r>
+              <w:t>12</w:t>
+            </w:r>
+          </w:p>
+        </w:tc>
+        <w:tc>
+          <w:tcPr>
+            <w:tcW w:w="1708" w:type="pct"/>
+            <w:vAlign w:val="center"/>
+          </w:tcPr>
+          <w:p>
+            <w:pPr>
+              <w:jc w:val="center"/>
+              <w:cnfStyle w:val="000000000000" w:firstRow="0" w:lastRow="0" w:firstColumn="0" w:lastColumn="0" w:oddVBand="0" w:evenVBand="0" w:oddHBand="0" w:evenHBand="0" w:firstRowFirstColumn="0" w:firstRowLastColumn="0" w:lastRowFirstColumn="0" w:lastRowLastColumn="0"/>
+            </w:pPr>
+            <w:r>
+              <w:t>-</w:t>
+            </w:r>
+          </w:p>
+        </w:tc>
+        <w:tc>
+          <w:tcPr>
+            <w:tcW w:w="2795" w:type="pct"/>
+            <w:vAlign w:val="center"/>
+          </w:tcPr>
+          <w:p>
+            <w:pPr>
+              <w:jc w:val="center"/>
+              <w:cnfStyle w:val="000000000000" w:firstRow="0" w:lastRow="0" w:firstColumn="0" w:lastColumn="0" w:oddVBand="0" w:evenVBand="0" w:oddHBand="0" w:evenHBand="0" w:firstRowFirstColumn="0" w:firstRowLastColumn="0" w:lastRowFirstColumn="0" w:lastRowLastColumn="0"/>
+            </w:pPr>
+            <w:proofErr w:type="spellStart"/>
+            <w:r>
+              <w:t>Chosenint</w:t>
+            </w:r>
+            <w:proofErr w:type="spellEnd"/>
+            <w:r>
+              <w:t>, Direction</w:t>
+            </w:r>
+          </w:p>
+        </w:tc>
+      </w:tr>
+      <w:tr>
+        <w:trPr>
+          <w:cnfStyle w:val="000000100000" w:firstRow="0" w:lastRow="0" w:firstColumn="0" w:lastColumn="0" w:oddVBand="0" w:evenVBand="0" w:oddHBand="1" w:evenHBand="0" w:firstRowFirstColumn="0" w:firstRowLastColumn="0" w:lastRowFirstColumn="0" w:lastRowLastColumn="0"/>
+          <w:trHeight w:val="432"/>
+          <w:jc w:val="center"/>
+        </w:trPr>
+        <w:tc>
+          <w:tcPr>
+            <w:cnfStyle w:val="001000000000" w:firstRow="0" w:lastRow="0" w:firstColumn="1" w:lastColumn="0" w:oddVBand="0" w:evenVBand="0" w:oddHBand="0" w:evenHBand="0" w:firstRowFirstColumn="0" w:firstRowLastColumn="0" w:lastRowFirstColumn="0" w:lastRowLastColumn="0"/>
+            <w:tcW w:w="497" w:type="pct"/>
+            <w:vAlign w:val="center"/>
+          </w:tcPr>
+          <w:p>
+            <w:pPr>
+              <w:jc w:val="center"/>
+            </w:pPr>
+            <w:r>
+              <w:t>13</w:t>
+            </w:r>
+          </w:p>
+        </w:tc>
+        <w:tc>
+          <w:tcPr>
+            <w:tcW w:w="1708" w:type="pct"/>
+            <w:vAlign w:val="center"/>
+          </w:tcPr>
+          <w:p>
+            <w:pPr>
+              <w:jc w:val="center"/>
+              <w:cnfStyle w:val="000000100000" w:firstRow="0" w:lastRow="0" w:firstColumn="0" w:lastColumn="0" w:oddVBand="0" w:evenVBand="0" w:oddHBand="1" w:evenHBand="0" w:firstRowFirstColumn="0" w:firstRowLastColumn="0" w:lastRowFirstColumn="0" w:lastRowLastColumn="0"/>
+            </w:pPr>
+            <w:r>
+              <w:t>-</w:t>
+            </w:r>
+          </w:p>
+        </w:tc>
+        <w:tc>
+          <w:tcPr>
+            <w:tcW w:w="2795" w:type="pct"/>
+            <w:vAlign w:val="center"/>
+          </w:tcPr>
+          <w:p>
+            <w:pPr>
+              <w:jc w:val="center"/>
+              <w:cnfStyle w:val="000000100000" w:firstRow="0" w:lastRow="0" w:firstColumn="0" w:lastColumn="0" w:oddVBand="0" w:evenVBand="0" w:oddHBand="1" w:evenHBand="0" w:firstRowFirstColumn="0" w:firstRowLastColumn="0" w:lastRowFirstColumn="0" w:lastRowLastColumn="0"/>
+            </w:pPr>
+            <w:r>
+              <w:t>g</w:t>
+            </w:r>
+            <w:r>
+              <w:t xml:space="preserve">ame, Direction, </w:t>
+            </w:r>
+            <w:proofErr w:type="spellStart"/>
+            <w:r>
+              <w:t>chosenitn</w:t>
+            </w:r>
+            <w:proofErr w:type="spellEnd"/>
+          </w:p>
+        </w:tc>
+      </w:tr>
+      <w:tr>
+        <w:trPr>
+          <w:trHeight w:val="432"/>
+          <w:jc w:val="center"/>
+        </w:trPr>
+        <w:tc>
+          <w:tcPr>
+            <w:cnfStyle w:val="001000000000" w:firstRow="0" w:lastRow="0" w:firstColumn="1" w:lastColumn="0" w:oddVBand="0" w:evenVBand="0" w:oddHBand="0" w:evenHBand="0" w:firstRowFirstColumn="0" w:firstRowLastColumn="0" w:lastRowFirstColumn="0" w:lastRowLastColumn="0"/>
+            <w:tcW w:w="497" w:type="pct"/>
+            <w:vAlign w:val="center"/>
+          </w:tcPr>
+          <w:p>
+            <w:pPr>
+              <w:jc w:val="center"/>
+            </w:pPr>
+            <w:r>
+              <w:t>14</w:t>
+            </w:r>
+          </w:p>
+        </w:tc>
+        <w:tc>
+          <w:tcPr>
+            <w:tcW w:w="1708" w:type="pct"/>
+            <w:vAlign w:val="center"/>
+          </w:tcPr>
+          <w:p>
+            <w:pPr>
+              <w:jc w:val="center"/>
+              <w:cnfStyle w:val="000000000000" w:firstRow="0" w:lastRow="0" w:firstColumn="0" w:lastColumn="0" w:oddVBand="0" w:evenVBand="0" w:oddHBand="0" w:evenHBand="0" w:firstRowFirstColumn="0" w:firstRowLastColumn="0" w:lastRowFirstColumn="0" w:lastRowLastColumn="0"/>
+            </w:pPr>
+            <w:r>
+              <w:t>Counter, d</w:t>
+            </w:r>
+          </w:p>
+        </w:tc>
+        <w:tc>
+          <w:tcPr>
+            <w:tcW w:w="2795" w:type="pct"/>
+            <w:vAlign w:val="center"/>
+          </w:tcPr>
+          <w:p>
+            <w:pPr>
+              <w:jc w:val="center"/>
+              <w:cnfStyle w:val="000000000000" w:firstRow="0" w:lastRow="0" w:firstColumn="0" w:lastColumn="0" w:oddVBand="0" w:evenVBand="0" w:oddHBand="0" w:evenHBand="0" w:firstRowFirstColumn="0" w:firstRowLastColumn="0" w:lastRowFirstColumn="0" w:lastRowLastColumn="0"/>
+            </w:pPr>
+            <w:r>
+              <w:t>-</w:t>
+            </w:r>
+          </w:p>
+        </w:tc>
+      </w:tr>
+      <w:tr>
+        <w:trPr>
+          <w:cnfStyle w:val="000000100000" w:firstRow="0" w:lastRow="0" w:firstColumn="0" w:lastColumn="0" w:oddVBand="0" w:evenVBand="0" w:oddHBand="1" w:evenHBand="0" w:firstRowFirstColumn="0" w:firstRowLastColumn="0" w:lastRowFirstColumn="0" w:lastRowLastColumn="0"/>
+          <w:trHeight w:val="432"/>
+          <w:jc w:val="center"/>
+        </w:trPr>
+        <w:tc>
+          <w:tcPr>
+            <w:cnfStyle w:val="001000000000" w:firstRow="0" w:lastRow="0" w:firstColumn="1" w:lastColumn="0" w:oddVBand="0" w:evenVBand="0" w:oddHBand="0" w:evenHBand="0" w:firstRowFirstColumn="0" w:firstRowLastColumn="0" w:lastRowFirstColumn="0" w:lastRowLastColumn="0"/>
+            <w:tcW w:w="497" w:type="pct"/>
+            <w:vAlign w:val="center"/>
+          </w:tcPr>
+          <w:p>
+            <w:pPr>
+              <w:jc w:val="center"/>
+            </w:pPr>
+            <w:r>
+              <w:t>15</w:t>
+            </w:r>
+          </w:p>
+        </w:tc>
+        <w:tc>
+          <w:tcPr>
+            <w:tcW w:w="1708" w:type="pct"/>
+            <w:vAlign w:val="center"/>
+          </w:tcPr>
+          <w:p>
+            <w:pPr>
+              <w:jc w:val="center"/>
+              <w:cnfStyle w:val="000000100000" w:firstRow="0" w:lastRow="0" w:firstColumn="0" w:lastColumn="0" w:oddVBand="0" w:evenVBand="0" w:oddHBand="1" w:evenHBand="0" w:firstRowFirstColumn="0" w:firstRowLastColumn="0" w:lastRowFirstColumn="0" w:lastRowLastColumn="0"/>
+            </w:pPr>
+            <w:r>
+              <w:t>-</w:t>
+            </w:r>
+          </w:p>
+        </w:tc>
+        <w:tc>
+          <w:tcPr>
+            <w:tcW w:w="2795" w:type="pct"/>
+            <w:vAlign w:val="center"/>
+          </w:tcPr>
+          <w:p>
+            <w:pPr>
+              <w:jc w:val="center"/>
+              <w:cnfStyle w:val="000000100000" w:firstRow="0" w:lastRow="0" w:firstColumn="0" w:lastColumn="0" w:oddVBand="0" w:evenVBand="0" w:oddHBand="1" w:evenHBand="0" w:firstRowFirstColumn="0" w:firstRowLastColumn="0" w:lastRowFirstColumn="0" w:lastRowLastColumn="0"/>
+            </w:pPr>
+            <w:r>
+              <w:t>d</w:t>
+            </w:r>
+          </w:p>
+        </w:tc>
+      </w:tr>
+      <w:tr>
+        <w:trPr>
+          <w:trHeight w:val="432"/>
+          <w:jc w:val="center"/>
+        </w:trPr>
+        <w:tc>
+          <w:tcPr>
+            <w:cnfStyle w:val="001000000000" w:firstRow="0" w:lastRow="0" w:firstColumn="1" w:lastColumn="0" w:oddVBand="0" w:evenVBand="0" w:oddHBand="0" w:evenHBand="0" w:firstRowFirstColumn="0" w:firstRowLastColumn="0" w:lastRowFirstColumn="0" w:lastRowLastColumn="0"/>
+            <w:tcW w:w="497" w:type="pct"/>
+            <w:vAlign w:val="center"/>
+          </w:tcPr>
+          <w:p>
+            <w:pPr>
+              <w:jc w:val="center"/>
+            </w:pPr>
+            <w:r>
+              <w:t>16</w:t>
+            </w:r>
+          </w:p>
+        </w:tc>
+        <w:tc>
+          <w:tcPr>
+            <w:tcW w:w="1708" w:type="pct"/>
+            <w:vAlign w:val="center"/>
+          </w:tcPr>
+          <w:p>
+            <w:pPr>
+              <w:jc w:val="center"/>
+              <w:cnfStyle w:val="000000000000" w:firstRow="0" w:lastRow="0" w:firstColumn="0" w:lastColumn="0" w:oddVBand="0" w:evenVBand="0" w:oddHBand="0" w:evenHBand="0" w:firstRowFirstColumn="0" w:firstRowLastColumn="0" w:lastRowFirstColumn="0" w:lastRowLastColumn="0"/>
+            </w:pPr>
+            <w:proofErr w:type="spellStart"/>
+            <w:r>
+              <w:t>chosenint</w:t>
+            </w:r>
+            <w:proofErr w:type="spellEnd"/>
+          </w:p>
+        </w:tc>
+        <w:tc>
+          <w:tcPr>
+            <w:tcW w:w="2795" w:type="pct"/>
+            <w:vAlign w:val="center"/>
+          </w:tcPr>
+          <w:p>
+            <w:pPr>
+              <w:jc w:val="center"/>
+              <w:cnfStyle w:val="000000000000" w:firstRow="0" w:lastRow="0" w:firstColumn="0" w:lastColumn="0" w:oddVBand="0" w:evenVBand="0" w:oddHBand="0" w:evenHBand="0" w:firstRowFirstColumn="0" w:firstRowLastColumn="0" w:lastRowFirstColumn="0" w:lastRowLastColumn="0"/>
+            </w:pPr>
+            <w:r>
+              <w:t>scanner</w:t>
+            </w:r>
+          </w:p>
+        </w:tc>
+      </w:tr>
+      <w:tr>
+        <w:trPr>
+          <w:cnfStyle w:val="000000100000" w:firstRow="0" w:lastRow="0" w:firstColumn="0" w:lastColumn="0" w:oddVBand="0" w:evenVBand="0" w:oddHBand="1" w:evenHBand="0" w:firstRowFirstColumn="0" w:firstRowLastColumn="0" w:lastRowFirstColumn="0" w:lastRowLastColumn="0"/>
+          <w:trHeight w:val="432"/>
+          <w:jc w:val="center"/>
+        </w:trPr>
+        <w:tc>
+          <w:tcPr>
+            <w:cnfStyle w:val="001000000000" w:firstRow="0" w:lastRow="0" w:firstColumn="1" w:lastColumn="0" w:oddVBand="0" w:evenVBand="0" w:oddHBand="0" w:evenHBand="0" w:firstRowFirstColumn="0" w:firstRowLastColumn="0" w:lastRowFirstColumn="0" w:lastRowLastColumn="0"/>
+            <w:tcW w:w="497" w:type="pct"/>
+            <w:vAlign w:val="center"/>
+          </w:tcPr>
+          <w:p>
+            <w:pPr>
+              <w:jc w:val="center"/>
+            </w:pPr>
+            <w:r>
+              <w:t>17</w:t>
+            </w:r>
+          </w:p>
+        </w:tc>
+        <w:tc>
+          <w:tcPr>
+            <w:tcW w:w="1708" w:type="pct"/>
+            <w:vAlign w:val="center"/>
+          </w:tcPr>
+          <w:p>
+            <w:pPr>
+              <w:jc w:val="center"/>
+              <w:cnfStyle w:val="000000100000" w:firstRow="0" w:lastRow="0" w:firstColumn="0" w:lastColumn="0" w:oddVBand="0" w:evenVBand="0" w:oddHBand="1" w:evenHBand="0" w:firstRowFirstColumn="0" w:firstRowLastColumn="0" w:lastRowFirstColumn="0" w:lastRowLastColumn="0"/>
+            </w:pPr>
+            <w:r>
+              <w:t>counter, d</w:t>
+            </w:r>
+          </w:p>
+        </w:tc>
+        <w:tc>
+          <w:tcPr>
+            <w:tcW w:w="2795" w:type="pct"/>
+            <w:vAlign w:val="center"/>
+          </w:tcPr>
+          <w:p>
+            <w:pPr>
+              <w:jc w:val="center"/>
+              <w:cnfStyle w:val="000000100000" w:firstRow="0" w:lastRow="0" w:firstColumn="0" w:lastColumn="0" w:oddVBand="0" w:evenVBand="0" w:oddHBand="1" w:evenHBand="0" w:firstRowFirstColumn="0" w:firstRowLastColumn="0" w:lastRowFirstColumn="0" w:lastRowLastColumn="0"/>
+            </w:pPr>
+            <w:r>
+              <w:t>c</w:t>
+            </w:r>
+            <w:r>
+              <w:t>ounter, d</w:t>
+            </w:r>
+          </w:p>
+        </w:tc>
+      </w:tr>
+      <w:tr>
+        <w:trPr>
+          <w:trHeight w:val="432"/>
+          <w:jc w:val="center"/>
+        </w:trPr>
+        <w:tc>
+          <w:tcPr>
+            <w:cnfStyle w:val="001000000000" w:firstRow="0" w:lastRow="0" w:firstColumn="1" w:lastColumn="0" w:oddVBand="0" w:evenVBand="0" w:oddHBand="0" w:evenHBand="0" w:firstRowFirstColumn="0" w:firstRowLastColumn="0" w:lastRowFirstColumn="0" w:lastRowLastColumn="0"/>
+            <w:tcW w:w="497" w:type="pct"/>
+            <w:vAlign w:val="center"/>
+          </w:tcPr>
+          <w:p>
+            <w:pPr>
+              <w:jc w:val="center"/>
+            </w:pPr>
+            <w:r>
+              <w:t>18</w:t>
+            </w:r>
+          </w:p>
+        </w:tc>
+        <w:tc>
+          <w:tcPr>
+            <w:tcW w:w="1708" w:type="pct"/>
+            <w:vAlign w:val="center"/>
+          </w:tcPr>
+          <w:p>
+            <w:pPr>
+              <w:jc w:val="center"/>
+              <w:cnfStyle w:val="000000000000" w:firstRow="0" w:lastRow="0" w:firstColumn="0" w:lastColumn="0" w:oddVBand="0" w:evenVBand="0" w:oddHBand="0" w:evenHBand="0" w:firstRowFirstColumn="0" w:firstRowLastColumn="0" w:lastRowFirstColumn="0" w:lastRowLastColumn="0"/>
+            </w:pPr>
+            <w:r>
+              <w:t>-</w:t>
+            </w:r>
+          </w:p>
+        </w:tc>
+        <w:tc>
+          <w:tcPr>
+            <w:tcW w:w="2795" w:type="pct"/>
+            <w:vAlign w:val="center"/>
+          </w:tcPr>
+          <w:p>
+            <w:pPr>
+              <w:jc w:val="center"/>
+              <w:cnfStyle w:val="000000000000" w:firstRow="0" w:lastRow="0" w:firstColumn="0" w:lastColumn="0" w:oddVBand="0" w:evenVBand="0" w:oddHBand="0" w:evenHBand="0" w:firstRowFirstColumn="0" w:firstRowLastColumn="0" w:lastRowFirstColumn="0" w:lastRowLastColumn="0"/>
+            </w:pPr>
+            <w:r>
+              <w:t>-</w:t>
+            </w:r>
+          </w:p>
+        </w:tc>
+      </w:tr>
+      <w:tr>
+        <w:trPr>
+          <w:cnfStyle w:val="000000100000" w:firstRow="0" w:lastRow="0" w:firstColumn="0" w:lastColumn="0" w:oddVBand="0" w:evenVBand="0" w:oddHBand="1" w:evenHBand="0" w:firstRowFirstColumn="0" w:firstRowLastColumn="0" w:lastRowFirstColumn="0" w:lastRowLastColumn="0"/>
+          <w:trHeight w:val="432"/>
+          <w:jc w:val="center"/>
+        </w:trPr>
+        <w:tc>
+          <w:tcPr>
+            <w:cnfStyle w:val="001000000000" w:firstRow="0" w:lastRow="0" w:firstColumn="1" w:lastColumn="0" w:oddVBand="0" w:evenVBand="0" w:oddHBand="0" w:evenHBand="0" w:firstRowFirstColumn="0" w:firstRowLastColumn="0" w:lastRowFirstColumn="0" w:lastRowLastColumn="0"/>
+            <w:tcW w:w="497" w:type="pct"/>
+            <w:vAlign w:val="center"/>
+          </w:tcPr>
+          <w:p>
+            <w:pPr>
+              <w:jc w:val="center"/>
+            </w:pPr>
+            <w:r>
+              <w:t>19</w:t>
+            </w:r>
+          </w:p>
+        </w:tc>
+        <w:tc>
+          <w:tcPr>
+            <w:tcW w:w="1708" w:type="pct"/>
+            <w:vAlign w:val="center"/>
+          </w:tcPr>
+          <w:p>
+            <w:pPr>
+              <w:jc w:val="center"/>
+              <w:cnfStyle w:val="000000100000" w:firstRow="0" w:lastRow="0" w:firstColumn="0" w:lastColumn="0" w:oddVBand="0" w:evenVBand="0" w:oddHBand="1" w:evenHBand="0" w:firstRowFirstColumn="0" w:firstRowLastColumn="0" w:lastRowFirstColumn="0" w:lastRowLastColumn="0"/>
+            </w:pPr>
+            <w:r>
+              <w:t>-</w:t>
+            </w:r>
+          </w:p>
+        </w:tc>
+        <w:tc>
+          <w:tcPr>
+            <w:tcW w:w="2795" w:type="pct"/>
+            <w:vAlign w:val="center"/>
+          </w:tcPr>
+          <w:p>
+            <w:pPr>
+              <w:jc w:val="center"/>
+              <w:cnfStyle w:val="000000100000" w:firstRow="0" w:lastRow="0" w:firstColumn="0" w:lastColumn="0" w:oddVBand="0" w:evenVBand="0" w:oddHBand="1" w:evenHBand="0" w:firstRowFirstColumn="0" w:firstRowLastColumn="0" w:lastRowFirstColumn="0" w:lastRowLastColumn="0"/>
+            </w:pPr>
+            <w:r>
+              <w:t>-</w:t>
+            </w:r>
+          </w:p>
+        </w:tc>
+      </w:tr>
+      <w:tr>
+        <w:trPr>
+          <w:trHeight w:val="432"/>
+          <w:jc w:val="center"/>
+        </w:trPr>
+        <w:tc>
+          <w:tcPr>
+            <w:cnfStyle w:val="001000000000" w:firstRow="0" w:lastRow="0" w:firstColumn="1" w:lastColumn="0" w:oddVBand="0" w:evenVBand="0" w:oddHBand="0" w:evenHBand="0" w:firstRowFirstColumn="0" w:firstRowLastColumn="0" w:lastRowFirstColumn="0" w:lastRowLastColumn="0"/>
+            <w:tcW w:w="497" w:type="pct"/>
+            <w:vAlign w:val="center"/>
+          </w:tcPr>
+          <w:p>
+            <w:pPr>
+              <w:jc w:val="center"/>
+            </w:pPr>
+            <w:r>
+              <w:t>20</w:t>
+            </w:r>
+          </w:p>
+        </w:tc>
+        <w:tc>
+          <w:tcPr>
+            <w:tcW w:w="1708" w:type="pct"/>
+            <w:vAlign w:val="center"/>
+          </w:tcPr>
+          <w:p>
+            <w:pPr>
+              <w:jc w:val="center"/>
+              <w:cnfStyle w:val="000000000000" w:firstRow="0" w:lastRow="0" w:firstColumn="0" w:lastColumn="0" w:oddVBand="0" w:evenVBand="0" w:oddHBand="0" w:evenHBand="0" w:firstRowFirstColumn="0" w:firstRowLastColumn="0" w:lastRowFirstColumn="0" w:lastRowLastColumn="0"/>
+            </w:pPr>
+            <w:r>
+              <w:t>-</w:t>
+            </w:r>
+          </w:p>
+        </w:tc>
+        <w:tc>
+          <w:tcPr>
+            <w:tcW w:w="2795" w:type="pct"/>
+            <w:vAlign w:val="center"/>
+          </w:tcPr>
+          <w:p>
+            <w:pPr>
+              <w:jc w:val="center"/>
+              <w:cnfStyle w:val="000000000000" w:firstRow="0" w:lastRow="0" w:firstColumn="0" w:lastColumn="0" w:oddVBand="0" w:evenVBand="0" w:oddHBand="0" w:evenHBand="0" w:firstRowFirstColumn="0" w:firstRowLastColumn="0" w:lastRowFirstColumn="0" w:lastRowLastColumn="0"/>
+            </w:pPr>
+            <w:r>
+              <w:t xml:space="preserve">game, </w:t>
+            </w:r>
+            <w:proofErr w:type="spellStart"/>
+            <w:r>
+              <w:t>remainingRankedParticipants</w:t>
+            </w:r>
+            <w:proofErr w:type="spellEnd"/>
+          </w:p>
+        </w:tc>
+      </w:tr>
+      <w:tr>
+        <w:trPr>
+          <w:cnfStyle w:val="000000100000" w:firstRow="0" w:lastRow="0" w:firstColumn="0" w:lastColumn="0" w:oddVBand="0" w:evenVBand="0" w:oddHBand="1" w:evenHBand="0" w:firstRowFirstColumn="0" w:firstRowLastColumn="0" w:lastRowFirstColumn="0" w:lastRowLastColumn="0"/>
+          <w:trHeight w:val="432"/>
+          <w:jc w:val="center"/>
+        </w:trPr>
+        <w:tc>
+          <w:tcPr>
+            <w:cnfStyle w:val="001000000000" w:firstRow="0" w:lastRow="0" w:firstColumn="1" w:lastColumn="0" w:oddVBand="0" w:evenVBand="0" w:oddHBand="0" w:evenHBand="0" w:firstRowFirstColumn="0" w:firstRowLastColumn="0" w:lastRowFirstColumn="0" w:lastRowLastColumn="0"/>
+            <w:tcW w:w="497" w:type="pct"/>
+            <w:vAlign w:val="center"/>
+          </w:tcPr>
+          <w:p>
+            <w:pPr>
+              <w:jc w:val="center"/>
+            </w:pPr>
+            <w:r>
+              <w:t>21</w:t>
+            </w:r>
+          </w:p>
+        </w:tc>
+        <w:tc>
+          <w:tcPr>
+            <w:tcW w:w="1708" w:type="pct"/>
+            <w:vAlign w:val="center"/>
+          </w:tcPr>
+          <w:p>
+            <w:pPr>
+              <w:jc w:val="center"/>
+              <w:cnfStyle w:val="000000100000" w:firstRow="0" w:lastRow="0" w:firstColumn="0" w:lastColumn="0" w:oddVBand="0" w:evenVBand="0" w:oddHBand="1" w:evenHBand="0" w:firstRowFirstColumn="0" w:firstRowLastColumn="0" w:lastRowFirstColumn="0" w:lastRowLastColumn="0"/>
+            </w:pPr>
+            <w:proofErr w:type="spellStart"/>
+            <w:r>
+              <w:t>i</w:t>
+            </w:r>
+            <w:proofErr w:type="spellEnd"/>
+          </w:p>
+        </w:tc>
+        <w:tc>
+          <w:tcPr>
+            <w:tcW w:w="2795" w:type="pct"/>
+            <w:vAlign w:val="center"/>
+          </w:tcPr>
+          <w:p>
+            <w:pPr>
+              <w:jc w:val="center"/>
+              <w:cnfStyle w:val="000000100000" w:firstRow="0" w:lastRow="0" w:firstColumn="0" w:lastColumn="0" w:oddVBand="0" w:evenVBand="0" w:oddHBand="1" w:evenHBand="0" w:firstRowFirstColumn="0" w:firstRowLastColumn="0" w:lastRowFirstColumn="0" w:lastRowLastColumn="0"/>
+            </w:pPr>
+            <w:r>
+              <w:t xml:space="preserve">game, </w:t>
+            </w:r>
+            <w:proofErr w:type="spellStart"/>
+            <w:r>
+              <w:t>initialRound</w:t>
+            </w:r>
+            <w:proofErr w:type="spellEnd"/>
+            <w:r>
+              <w:t xml:space="preserve">, </w:t>
+            </w:r>
+            <w:proofErr w:type="spellStart"/>
+            <w:r>
+              <w:t>i</w:t>
+            </w:r>
+            <w:proofErr w:type="spellEnd"/>
+          </w:p>
+        </w:tc>
+      </w:tr>
+      <w:tr>
+        <w:trPr>
+          <w:trHeight w:val="432"/>
+          <w:jc w:val="center"/>
+        </w:trPr>
+        <w:tc>
+          <w:tcPr>
+            <w:cnfStyle w:val="001000000000" w:firstRow="0" w:lastRow="0" w:firstColumn="1" w:lastColumn="0" w:oddVBand="0" w:evenVBand="0" w:oddHBand="0" w:evenHBand="0" w:firstRowFirstColumn="0" w:firstRowLastColumn="0" w:lastRowFirstColumn="0" w:lastRowLastColumn="0"/>
+            <w:tcW w:w="497" w:type="pct"/>
+            <w:vAlign w:val="center"/>
+          </w:tcPr>
+          <w:p>
+            <w:pPr>
+              <w:jc w:val="center"/>
+            </w:pPr>
+            <w:r>
+              <w:t>22</w:t>
+            </w:r>
+          </w:p>
+        </w:tc>
+        <w:tc>
+          <w:tcPr>
+            <w:tcW w:w="1708" w:type="pct"/>
+            <w:vAlign w:val="center"/>
+          </w:tcPr>
+          <w:p>
+            <w:pPr>
+              <w:jc w:val="center"/>
+              <w:cnfStyle w:val="000000000000" w:firstRow="0" w:lastRow="0" w:firstColumn="0" w:lastColumn="0" w:oddVBand="0" w:evenVBand="0" w:oddHBand="0" w:evenHBand="0" w:firstRowFirstColumn="0" w:firstRowLastColumn="0" w:lastRowFirstColumn="0" w:lastRowLastColumn="0"/>
+            </w:pPr>
+            <w:r>
+              <w:t>-</w:t>
+            </w:r>
+          </w:p>
+        </w:tc>
+        <w:tc>
+          <w:tcPr>
+            <w:tcW w:w="2795" w:type="pct"/>
+            <w:vAlign w:val="center"/>
+          </w:tcPr>
+          <w:p>
+            <w:pPr>
+              <w:jc w:val="center"/>
+              <w:cnfStyle w:val="000000000000" w:firstRow="0" w:lastRow="0" w:firstColumn="0" w:lastColumn="0" w:oddVBand="0" w:evenVBand="0" w:oddHBand="0" w:evenHBand="0" w:firstRowFirstColumn="0" w:firstRowLastColumn="0" w:lastRowFirstColumn="0" w:lastRowLastColumn="0"/>
+            </w:pPr>
+            <w:r>
+              <w:t>-</w:t>
+            </w:r>
+          </w:p>
+        </w:tc>
+      </w:tr>
+      <w:tr>
+        <w:trPr>
+          <w:cnfStyle w:val="000000100000" w:firstRow="0" w:lastRow="0" w:firstColumn="0" w:lastColumn="0" w:oddVBand="0" w:evenVBand="0" w:oddHBand="1" w:evenHBand="0" w:firstRowFirstColumn="0" w:firstRowLastColumn="0" w:lastRowFirstColumn="0" w:lastRowLastColumn="0"/>
+          <w:trHeight w:val="432"/>
+          <w:jc w:val="center"/>
+        </w:trPr>
+        <w:tc>
+          <w:tcPr>
+            <w:cnfStyle w:val="001000000000" w:firstRow="0" w:lastRow="0" w:firstColumn="1" w:lastColumn="0" w:oddVBand="0" w:evenVBand="0" w:oddHBand="0" w:evenHBand="0" w:firstRowFirstColumn="0" w:firstRowLastColumn="0" w:lastRowFirstColumn="0" w:lastRowLastColumn="0"/>
+            <w:tcW w:w="497" w:type="pct"/>
+            <w:vAlign w:val="center"/>
+          </w:tcPr>
+          <w:p>
+            <w:pPr>
+              <w:jc w:val="center"/>
+            </w:pPr>
+            <w:r>
+              <w:t>23</w:t>
+            </w:r>
+          </w:p>
+        </w:tc>
+        <w:tc>
+          <w:tcPr>
+            <w:tcW w:w="1708" w:type="pct"/>
+            <w:vAlign w:val="center"/>
+          </w:tcPr>
+          <w:p>
+            <w:pPr>
+              <w:jc w:val="center"/>
+              <w:cnfStyle w:val="000000100000" w:firstRow="0" w:lastRow="0" w:firstColumn="0" w:lastColumn="0" w:oddVBand="0" w:evenVBand="0" w:oddHBand="1" w:evenHBand="0" w:firstRowFirstColumn="0" w:firstRowLastColumn="0" w:lastRowFirstColumn="0" w:lastRowLastColumn="0"/>
+            </w:pPr>
+            <w:r>
+              <w:t>-</w:t>
+            </w:r>
+          </w:p>
+        </w:tc>
+        <w:tc>
+          <w:tcPr>
+            <w:tcW w:w="2795" w:type="pct"/>
+            <w:vAlign w:val="center"/>
+          </w:tcPr>
+          <w:p>
+            <w:pPr>
+              <w:jc w:val="center"/>
+              <w:cnfStyle w:val="000000100000" w:firstRow="0" w:lastRow="0" w:firstColumn="0" w:lastColumn="0" w:oddVBand="0" w:evenVBand="0" w:oddHBand="1" w:evenHBand="0" w:firstRowFirstColumn="0" w:firstRowLastColumn="0" w:lastRowFirstColumn="0" w:lastRowLastColumn="0"/>
+            </w:pPr>
+            <w:r>
+              <w:t>-</w:t>
+            </w:r>
+          </w:p>
+        </w:tc>
+      </w:tr>
+      <w:tr>
+        <w:trPr>
+          <w:trHeight w:val="432"/>
+          <w:jc w:val="center"/>
+        </w:trPr>
+        <w:tc>
+          <w:tcPr>
+            <w:cnfStyle w:val="001000000000" w:firstRow="0" w:lastRow="0" w:firstColumn="1" w:lastColumn="0" w:oddVBand="0" w:evenVBand="0" w:oddHBand="0" w:evenHBand="0" w:firstRowFirstColumn="0" w:firstRowLastColumn="0" w:lastRowFirstColumn="0" w:lastRowLastColumn="0"/>
+            <w:tcW w:w="497" w:type="pct"/>
+            <w:vAlign w:val="center"/>
+          </w:tcPr>
+          <w:p>
+            <w:pPr>
+              <w:jc w:val="center"/>
+            </w:pPr>
+            <w:r>
+              <w:t>24</w:t>
+            </w:r>
+          </w:p>
+        </w:tc>
+        <w:tc>
+          <w:tcPr>
+            <w:tcW w:w="1708" w:type="pct"/>
+            <w:vAlign w:val="center"/>
+          </w:tcPr>
+          <w:p>
+            <w:pPr>
+              <w:jc w:val="center"/>
+              <w:cnfStyle w:val="000000000000" w:firstRow="0" w:lastRow="0" w:firstColumn="0" w:lastColumn="0" w:oddVBand="0" w:evenVBand="0" w:oddHBand="0" w:evenHBand="0" w:firstRowFirstColumn="0" w:firstRowLastColumn="0" w:lastRowFirstColumn="0" w:lastRowLastColumn="0"/>
+            </w:pPr>
+            <w:r>
+              <w:t>-</w:t>
+            </w:r>
+          </w:p>
+        </w:tc>
+        <w:tc>
+          <w:tcPr>
+            <w:tcW w:w="2795" w:type="pct"/>
+            <w:vAlign w:val="center"/>
+          </w:tcPr>
+          <w:p>
+            <w:pPr>
+              <w:jc w:val="center"/>
+              <w:cnfStyle w:val="000000000000" w:firstRow="0" w:lastRow="0" w:firstColumn="0" w:lastColumn="0" w:oddVBand="0" w:evenVBand="0" w:oddHBand="0" w:evenHBand="0" w:firstRowFirstColumn="0" w:firstRowLastColumn="0" w:lastRowFirstColumn="0" w:lastRowLastColumn="0"/>
+            </w:pPr>
+            <w:proofErr w:type="spellStart"/>
+            <w:r>
+              <w:t>intialRound</w:t>
+            </w:r>
+            <w:proofErr w:type="spellEnd"/>
+          </w:p>
+        </w:tc>
+      </w:tr>
+    </w:tbl>
+    <w:p/>
+    <w:p>
+      <w:pPr>
+        <w:pStyle w:val="Heading1"/>
+        <w:rPr>
+          <w:b/>
+          <w:bCs/>
+          <w:color w:val="auto"/>
+          <w:sz w:val="40"/>
+          <w:szCs w:val="40"/>
+        </w:rPr>
       </w:pPr>
       <w:r>
         <w:rPr>
           <w:b/>
           <w:bCs/>
+          <w:color w:val="auto"/>
+          <w:sz w:val="40"/>
+          <w:szCs w:val="40"/>
         </w:rPr>
-        <w:t>D:</w:t>
-      </w:r>
-      <w:r>
-        <w:t xml:space="preserve"> Declared as a method parameter List&lt;Participant&gt; participants.</w:t>
+        <w:lastRenderedPageBreak/>
+        <w:t>DU Paths</w:t>
       </w:r>
     </w:p>
     <w:p>
-      <w:pPr>
-        <w:pStyle w:val="ListParagraph"/>
-        <w:numPr>
-          <w:ilvl w:val="0"/>
-          <w:numId w:val="3"/>
-        </w:numPr>
-      </w:pPr>
       <w:r>
-        <w:rPr>
-          <w:b/>
-          <w:bCs/>
-        </w:rPr>
-        <w:t>U:</w:t>
-      </w:r>
-      <w:r>
-        <w:t xml:space="preserve"> Used as an input to check whether the size is a power of two and later to build initial games.</w:t>
+        <w:t xml:space="preserve">After creating the DU table, we can create DU pairs for further test case creation. </w:t>
       </w:r>
     </w:p>
     <w:p/>
-    <w:p>
-      <w:pPr>
-        <w:pStyle w:val="ListParagraph"/>
-        <w:numPr>
-          <w:ilvl w:val="0"/>
-          <w:numId w:val="2"/>
-        </w:numPr>
-        <w:rPr>
-          <w:b/>
-          <w:bCs/>
-        </w:rPr>
-      </w:pPr>
-      <w:proofErr w:type="spellStart"/>
-      <w:r>
-        <w:rPr>
-          <w:b/>
-          <w:bCs/>
-        </w:rPr>
-        <w:t>remainingRankedParticipants</w:t>
-      </w:r>
-      <w:proofErr w:type="spellEnd"/>
-    </w:p>
-    <w:p>
-      <w:pPr>
-        <w:pStyle w:val="ListParagraph"/>
-        <w:numPr>
-          <w:ilvl w:val="0"/>
-          <w:numId w:val="4"/>
-        </w:numPr>
-      </w:pPr>
-      <w:r>
-        <w:rPr>
-          <w:b/>
-          <w:bCs/>
-        </w:rPr>
-        <w:t>D:</w:t>
-      </w:r>
-      <w:r>
-        <w:t xml:space="preserve"> Defined as List&lt;Participant&gt; </w:t>
-      </w:r>
-      <w:proofErr w:type="spellStart"/>
-      <w:r>
-        <w:t>remainingRankedParticipants</w:t>
-      </w:r>
-      <w:proofErr w:type="spellEnd"/>
-      <w:r>
-        <w:t xml:space="preserve"> = new </w:t>
-      </w:r>
-      <w:proofErr w:type="spellStart"/>
-      <w:r>
-        <w:t>ArrayList</w:t>
-      </w:r>
-      <w:proofErr w:type="spellEnd"/>
-      <w:r>
-        <w:t>&lt;&gt;(participants).</w:t>
-      </w:r>
-    </w:p>
-    <w:p>
-      <w:pPr>
-        <w:pStyle w:val="ListParagraph"/>
-        <w:numPr>
-          <w:ilvl w:val="0"/>
-          <w:numId w:val="4"/>
-        </w:numPr>
-      </w:pPr>
-      <w:r>
-        <w:rPr>
-          <w:b/>
-          <w:bCs/>
-        </w:rPr>
-        <w:t>U:</w:t>
-      </w:r>
-      <w:r>
-        <w:t xml:space="preserve"> Used to add participants to the games, ensuring that the participants are removed once added to a game.</w:t>
-      </w:r>
-    </w:p>
-    <w:p/>
-    <w:p>
-      <w:pPr>
-        <w:pStyle w:val="ListParagraph"/>
-        <w:numPr>
-          <w:ilvl w:val="0"/>
-          <w:numId w:val="2"/>
-        </w:numPr>
-        <w:rPr>
-          <w:b/>
-          <w:bCs/>
-        </w:rPr>
-      </w:pPr>
-      <w:proofErr w:type="spellStart"/>
-      <w:r>
-        <w:rPr>
-          <w:b/>
-          <w:bCs/>
-        </w:rPr>
-        <w:t>initialRound</w:t>
-      </w:r>
-      <w:proofErr w:type="spellEnd"/>
-    </w:p>
-    <w:p>
-      <w:pPr>
-        <w:pStyle w:val="ListParagraph"/>
-        <w:numPr>
-          <w:ilvl w:val="0"/>
-          <w:numId w:val="5"/>
-        </w:numPr>
-      </w:pPr>
-      <w:r>
-        <w:rPr>
-          <w:b/>
-          <w:bCs/>
-        </w:rPr>
-        <w:t>D:</w:t>
-      </w:r>
-      <w:r>
-        <w:t xml:space="preserve"> Defined as List&lt;Game&gt; </w:t>
-      </w:r>
-      <w:proofErr w:type="spellStart"/>
-      <w:r>
-        <w:t>initialRound</w:t>
-      </w:r>
-      <w:proofErr w:type="spellEnd"/>
-      <w:r>
-        <w:t xml:space="preserve"> = new </w:t>
-      </w:r>
-      <w:proofErr w:type="spellStart"/>
-      <w:r>
-        <w:t>ArrayList</w:t>
-      </w:r>
-      <w:proofErr w:type="spellEnd"/>
-      <w:r>
-        <w:t>&lt;</w:t>
-      </w:r>
-      <w:proofErr w:type="gramStart"/>
-      <w:r>
-        <w:t>&gt;(</w:t>
-      </w:r>
-      <w:proofErr w:type="gramEnd"/>
-      <w:r>
-        <w:t>).</w:t>
-      </w:r>
-    </w:p>
-    <w:p>
-      <w:pPr>
-        <w:pStyle w:val="ListParagraph"/>
-        <w:numPr>
-          <w:ilvl w:val="0"/>
-          <w:numId w:val="5"/>
-        </w:numPr>
-      </w:pPr>
-      <w:r>
-        <w:rPr>
-          <w:b/>
-          <w:bCs/>
-        </w:rPr>
-        <w:t>U:</w:t>
-      </w:r>
-      <w:r>
-        <w:t xml:space="preserve"> Populated with newly created games.</w:t>
-      </w:r>
-    </w:p>
-    <w:p/>
-    <w:p>
-      <w:pPr>
-        <w:pStyle w:val="ListParagraph"/>
-        <w:numPr>
-          <w:ilvl w:val="0"/>
-          <w:numId w:val="2"/>
-        </w:numPr>
-        <w:rPr>
-          <w:b/>
-          <w:bCs/>
-        </w:rPr>
-      </w:pPr>
-      <w:r>
-        <w:rPr>
-          <w:b/>
-          <w:bCs/>
-        </w:rPr>
-        <w:t>amount0fInitialGames</w:t>
-      </w:r>
-    </w:p>
-    <w:p>
-      <w:pPr>
-        <w:pStyle w:val="ListParagraph"/>
-        <w:numPr>
-          <w:ilvl w:val="0"/>
-          <w:numId w:val="6"/>
-        </w:numPr>
-      </w:pPr>
-      <w:r>
-        <w:rPr>
-          <w:b/>
-          <w:bCs/>
-        </w:rPr>
-        <w:t>D:</w:t>
-      </w:r>
-      <w:r>
-        <w:t xml:space="preserve"> Defined as int amount0fInitialGames = </w:t>
-      </w:r>
-      <w:proofErr w:type="spellStart"/>
-      <w:proofErr w:type="gramStart"/>
-      <w:r>
-        <w:t>participants.size</w:t>
-      </w:r>
-      <w:proofErr w:type="spellEnd"/>
-      <w:proofErr w:type="gramEnd"/>
-      <w:r>
-        <w:t>() / 2.</w:t>
-      </w:r>
-    </w:p>
-    <w:p>
-      <w:pPr>
-        <w:pStyle w:val="ListParagraph"/>
-        <w:numPr>
-          <w:ilvl w:val="0"/>
-          <w:numId w:val="6"/>
-        </w:numPr>
-      </w:pPr>
-      <w:r>
-        <w:rPr>
-          <w:b/>
-          <w:bCs/>
-        </w:rPr>
-        <w:t>U:</w:t>
-      </w:r>
-      <w:r>
-        <w:t xml:space="preserve"> Used in the loop condition to determine the number of iterations for creating games.</w:t>
-      </w:r>
-    </w:p>
-    <w:p/>
-    <w:p>
-      <w:pPr>
-        <w:pStyle w:val="ListParagraph"/>
-        <w:numPr>
-          <w:ilvl w:val="0"/>
-          <w:numId w:val="2"/>
-        </w:numPr>
-        <w:rPr>
-          <w:b/>
-          <w:bCs/>
-        </w:rPr>
-      </w:pPr>
-      <w:r>
-        <w:rPr>
-          <w:b/>
-          <w:bCs/>
-        </w:rPr>
-        <w:t>Game</w:t>
-      </w:r>
-    </w:p>
-    <w:p>
-      <w:pPr>
-        <w:pStyle w:val="ListParagraph"/>
-        <w:numPr>
-          <w:ilvl w:val="0"/>
-          <w:numId w:val="7"/>
-        </w:numPr>
-      </w:pPr>
-      <w:r>
-        <w:rPr>
-          <w:b/>
-          <w:bCs/>
-        </w:rPr>
-        <w:t>D:</w:t>
-      </w:r>
-      <w:r>
-        <w:t xml:space="preserve"> Defined as Game </w:t>
-      </w:r>
-      <w:proofErr w:type="spellStart"/>
-      <w:r>
-        <w:t>game</w:t>
-      </w:r>
-      <w:proofErr w:type="spellEnd"/>
-      <w:r>
-        <w:t xml:space="preserve"> = new </w:t>
-      </w:r>
-      <w:proofErr w:type="gramStart"/>
-      <w:r>
-        <w:t>Game(</w:t>
-      </w:r>
-      <w:proofErr w:type="gramEnd"/>
-      <w:r>
-        <w:t>).</w:t>
-      </w:r>
-    </w:p>
-    <w:p>
-      <w:pPr>
-        <w:pStyle w:val="ListParagraph"/>
-        <w:numPr>
-          <w:ilvl w:val="0"/>
-          <w:numId w:val="7"/>
-        </w:numPr>
-      </w:pPr>
-      <w:r>
-        <w:rPr>
-          <w:b/>
-          <w:bCs/>
-        </w:rPr>
-        <w:t>U:</w:t>
-      </w:r>
-      <w:r>
-        <w:t xml:space="preserve"> Used to play rounds, check if the game is over, and add participants.</w:t>
-      </w:r>
-    </w:p>
-    <w:p/>
-    <w:p>
-      <w:pPr>
-        <w:pStyle w:val="ListParagraph"/>
-        <w:numPr>
-          <w:ilvl w:val="0"/>
-          <w:numId w:val="2"/>
-        </w:numPr>
-        <w:rPr>
-          <w:b/>
-          <w:bCs/>
-        </w:rPr>
-      </w:pPr>
-      <w:r>
-        <w:rPr>
-          <w:b/>
-          <w:bCs/>
-        </w:rPr>
-        <w:t>scanner</w:t>
-      </w:r>
-    </w:p>
-    <w:p>
-      <w:pPr>
-        <w:pStyle w:val="ListParagraph"/>
-        <w:numPr>
-          <w:ilvl w:val="0"/>
-          <w:numId w:val="8"/>
-        </w:numPr>
-      </w:pPr>
-      <w:r>
-        <w:rPr>
-          <w:b/>
-          <w:bCs/>
-        </w:rPr>
-        <w:t>D:</w:t>
-      </w:r>
-      <w:r>
-        <w:t xml:space="preserve"> Defined as Scanner </w:t>
-      </w:r>
-      <w:proofErr w:type="spellStart"/>
-      <w:r>
-        <w:t>scanner</w:t>
-      </w:r>
-      <w:proofErr w:type="spellEnd"/>
-      <w:r>
-        <w:t xml:space="preserve"> = new </w:t>
-      </w:r>
-      <w:proofErr w:type="gramStart"/>
-      <w:r>
-        <w:t>Scanner(</w:t>
-      </w:r>
-      <w:proofErr w:type="gramEnd"/>
-      <w:r>
-        <w:t>System.in).</w:t>
-      </w:r>
-    </w:p>
-    <w:p>
-      <w:pPr>
-        <w:pStyle w:val="ListParagraph"/>
-        <w:numPr>
-          <w:ilvl w:val="0"/>
-          <w:numId w:val="8"/>
-        </w:numPr>
-      </w:pPr>
-      <w:r>
-        <w:rPr>
-          <w:b/>
-          <w:bCs/>
-        </w:rPr>
-        <w:t>U:</w:t>
-      </w:r>
-      <w:r>
-        <w:t xml:space="preserve"> Used to obtain user input for the game's direction.</w:t>
-      </w:r>
-    </w:p>
-    <w:p/>
-    <w:p/>
-    <w:p/>
-    <w:p>
-      <w:pPr>
-        <w:pStyle w:val="ListParagraph"/>
-        <w:numPr>
-          <w:ilvl w:val="0"/>
-          <w:numId w:val="2"/>
-        </w:numPr>
-        <w:rPr>
-          <w:b/>
-          <w:bCs/>
-        </w:rPr>
-      </w:pPr>
-      <w:proofErr w:type="spellStart"/>
-      <w:r>
-        <w:rPr>
-          <w:b/>
-          <w:bCs/>
-        </w:rPr>
-        <w:t>chosenint</w:t>
-      </w:r>
-      <w:proofErr w:type="spellEnd"/>
-    </w:p>
-    <w:p>
-      <w:pPr>
-        <w:pStyle w:val="ListParagraph"/>
-        <w:numPr>
-          <w:ilvl w:val="0"/>
-          <w:numId w:val="11"/>
-        </w:numPr>
-      </w:pPr>
-      <w:r>
-        <w:rPr>
-          <w:b/>
-          <w:bCs/>
-        </w:rPr>
-        <w:t>D:</w:t>
-      </w:r>
-      <w:r>
-        <w:t xml:space="preserve"> Defined as int </w:t>
-      </w:r>
-      <w:proofErr w:type="spellStart"/>
-      <w:r>
-        <w:t>chosenint</w:t>
-      </w:r>
-      <w:proofErr w:type="spellEnd"/>
-      <w:r>
-        <w:t>.</w:t>
-      </w:r>
-    </w:p>
-    <w:p>
-      <w:pPr>
-        <w:pStyle w:val="ListParagraph"/>
-        <w:numPr>
-          <w:ilvl w:val="0"/>
-          <w:numId w:val="11"/>
-        </w:numPr>
-      </w:pPr>
-      <w:r>
-        <w:rPr>
-          <w:b/>
-          <w:bCs/>
-        </w:rPr>
-        <w:t>U:</w:t>
-      </w:r>
-      <w:r>
-        <w:t xml:space="preserve"> Used to store the user's chosen direction during the input loop.</w:t>
-      </w:r>
-    </w:p>
-    <w:p/>
-    <w:p>
-      <w:pPr>
-        <w:pStyle w:val="ListParagraph"/>
-        <w:numPr>
-          <w:ilvl w:val="0"/>
-          <w:numId w:val="2"/>
-        </w:numPr>
-        <w:rPr>
-          <w:b/>
-          <w:bCs/>
-        </w:rPr>
-      </w:pPr>
-      <w:r>
-        <w:rPr>
-          <w:b/>
-          <w:bCs/>
-        </w:rPr>
-        <w:t>counter</w:t>
-      </w:r>
-    </w:p>
-    <w:p>
-      <w:pPr>
-        <w:pStyle w:val="ListParagraph"/>
-        <w:numPr>
-          <w:ilvl w:val="0"/>
-          <w:numId w:val="12"/>
-        </w:numPr>
-      </w:pPr>
-      <w:r>
-        <w:rPr>
-          <w:b/>
-          <w:bCs/>
-        </w:rPr>
-        <w:t>D:</w:t>
-      </w:r>
-      <w:r>
-        <w:t xml:space="preserve"> Defined as int counter.</w:t>
-      </w:r>
-    </w:p>
-    <w:p>
-      <w:pPr>
-        <w:pStyle w:val="ListParagraph"/>
-        <w:numPr>
-          <w:ilvl w:val="0"/>
-          <w:numId w:val="12"/>
-        </w:numPr>
-      </w:pPr>
-      <w:r>
-        <w:rPr>
-          <w:b/>
-          <w:bCs/>
-        </w:rPr>
-        <w:t>U:</w:t>
-      </w:r>
-      <w:r>
-        <w:t xml:space="preserve"> Used in the loop to display the available directions with corresponding indices.</w:t>
-      </w:r>
-    </w:p>
-    <w:p/>
-    <w:p>
-      <w:pPr>
-        <w:pStyle w:val="ListParagraph"/>
-        <w:numPr>
-          <w:ilvl w:val="0"/>
-          <w:numId w:val="2"/>
-        </w:numPr>
-      </w:pPr>
-      <w:r>
-        <w:rPr>
-          <w:b/>
-          <w:bCs/>
-        </w:rPr>
-        <w:t>D</w:t>
-      </w:r>
-    </w:p>
-    <w:p>
-      <w:pPr>
-        <w:pStyle w:val="ListParagraph"/>
-        <w:numPr>
-          <w:ilvl w:val="0"/>
-          <w:numId w:val="9"/>
-        </w:numPr>
-      </w:pPr>
-      <w:r>
-        <w:rPr>
-          <w:b/>
-          <w:bCs/>
-        </w:rPr>
-        <w:t>D:</w:t>
-      </w:r>
-      <w:r>
-        <w:t xml:space="preserve"> Defined in the enhanced for loop as Direction d.</w:t>
-      </w:r>
-    </w:p>
-    <w:p>
-      <w:pPr>
-        <w:pStyle w:val="ListParagraph"/>
-        <w:numPr>
-          <w:ilvl w:val="0"/>
-          <w:numId w:val="9"/>
-        </w:numPr>
-      </w:pPr>
-      <w:r>
-        <w:rPr>
-          <w:b/>
-          <w:bCs/>
-        </w:rPr>
-        <w:t>U:</w:t>
-      </w:r>
-      <w:r>
-        <w:t xml:space="preserve"> Used to iterate over the </w:t>
-      </w:r>
-      <w:proofErr w:type="spellStart"/>
-      <w:r>
-        <w:t>Direction.values</w:t>
-      </w:r>
-      <w:proofErr w:type="spellEnd"/>
-      <w:r>
-        <w:t>().</w:t>
-      </w:r>
-    </w:p>
-    <w:p/>
-    <w:p>
-      <w:pPr>
-        <w:pStyle w:val="ListParagraph"/>
-        <w:numPr>
-          <w:ilvl w:val="0"/>
-          <w:numId w:val="2"/>
-        </w:numPr>
-        <w:rPr>
-          <w:b/>
-          <w:bCs/>
-        </w:rPr>
-      </w:pPr>
-      <w:r>
-        <w:rPr>
-          <w:b/>
-          <w:bCs/>
-        </w:rPr>
-        <w:t>e</w:t>
-      </w:r>
-    </w:p>
-    <w:p>
-      <w:pPr>
-        <w:pStyle w:val="ListParagraph"/>
-        <w:numPr>
-          <w:ilvl w:val="0"/>
-          <w:numId w:val="10"/>
-        </w:numPr>
-      </w:pPr>
-      <w:r>
-        <w:rPr>
-          <w:b/>
-          <w:bCs/>
-        </w:rPr>
-        <w:t>D:</w:t>
-      </w:r>
-      <w:r>
-        <w:t xml:space="preserve"> Defined as </w:t>
-      </w:r>
-      <w:proofErr w:type="spellStart"/>
-      <w:r>
-        <w:t>ImpossibleActionException</w:t>
-      </w:r>
-      <w:proofErr w:type="spellEnd"/>
-      <w:r>
-        <w:t xml:space="preserve"> e.</w:t>
-      </w:r>
-    </w:p>
-    <w:p>
-      <w:pPr>
-        <w:pStyle w:val="ListParagraph"/>
-        <w:numPr>
-          <w:ilvl w:val="0"/>
-          <w:numId w:val="10"/>
-        </w:numPr>
-      </w:pPr>
-      <w:r>
-        <w:rPr>
-          <w:b/>
-          <w:bCs/>
-        </w:rPr>
-        <w:t>U:</w:t>
-      </w:r>
-      <w:r>
-        <w:t xml:space="preserve"> Used to catch exceptions and log error messages.</w:t>
-      </w:r>
-    </w:p>
-    <w:p/>
-    <w:p>
-      <w:pPr>
-        <w:pStyle w:val="ListParagraph"/>
-        <w:numPr>
-          <w:ilvl w:val="0"/>
-          <w:numId w:val="2"/>
-        </w:numPr>
-        <w:rPr>
-          <w:b/>
-          <w:bCs/>
-        </w:rPr>
-      </w:pPr>
-      <w:r>
-        <w:rPr>
-          <w:b/>
-          <w:bCs/>
-        </w:rPr>
-        <w:t>Logger</w:t>
-      </w:r>
-    </w:p>
-    <w:p>
-      <w:pPr>
-        <w:pStyle w:val="ListParagraph"/>
-        <w:numPr>
-          <w:ilvl w:val="0"/>
-          <w:numId w:val="13"/>
-        </w:numPr>
-      </w:pPr>
-      <w:r>
-        <w:rPr>
-          <w:b/>
-          <w:bCs/>
-        </w:rPr>
-        <w:t>D:</w:t>
-      </w:r>
-      <w:r>
-        <w:t xml:space="preserve"> A logger is a class or method responsible for logging.</w:t>
-      </w:r>
-    </w:p>
-    <w:p>
-      <w:pPr>
-        <w:pStyle w:val="ListParagraph"/>
-        <w:numPr>
-          <w:ilvl w:val="0"/>
-          <w:numId w:val="13"/>
-        </w:numPr>
-      </w:pPr>
-      <w:r>
-        <w:rPr>
-          <w:b/>
-          <w:bCs/>
-        </w:rPr>
-        <w:t>U:</w:t>
-      </w:r>
-      <w:r>
-        <w:t xml:space="preserve"> Used to log messages for user interaction and error handling.</w:t>
-      </w:r>
-    </w:p>
+    <w:tbl>
+      <w:tblPr>
+        <w:tblStyle w:val="PlainTable3"/>
+        <w:tblW w:w="5000" w:type="pct"/>
+        <w:tblLook w:val="04A0" w:firstRow="1" w:lastRow="0" w:firstColumn="1" w:lastColumn="0" w:noHBand="0" w:noVBand="1"/>
+      </w:tblPr>
+      <w:tblGrid>
+        <w:gridCol w:w="4463"/>
+        <w:gridCol w:w="4897"/>
+      </w:tblGrid>
+      <w:tr>
+        <w:trPr>
+          <w:cnfStyle w:val="100000000000" w:firstRow="1" w:lastRow="0" w:firstColumn="0" w:lastColumn="0" w:oddVBand="0" w:evenVBand="0" w:oddHBand="0" w:evenHBand="0" w:firstRowFirstColumn="0" w:firstRowLastColumn="0" w:lastRowFirstColumn="0" w:lastRowLastColumn="0"/>
+          <w:trHeight w:val="297"/>
+        </w:trPr>
+        <w:tc>
+          <w:tcPr>
+            <w:cnfStyle w:val="001000000100" w:firstRow="0" w:lastRow="0" w:firstColumn="1" w:lastColumn="0" w:oddVBand="0" w:evenVBand="0" w:oddHBand="0" w:evenHBand="0" w:firstRowFirstColumn="1" w:firstRowLastColumn="0" w:lastRowFirstColumn="0" w:lastRowLastColumn="0"/>
+            <w:tcW w:w="2384" w:type="pct"/>
+          </w:tcPr>
+          <w:p>
+            <w:pPr>
+              <w:jc w:val="center"/>
+            </w:pPr>
+            <w:r>
+              <w:t>Variable</w:t>
+            </w:r>
+          </w:p>
+        </w:tc>
+        <w:tc>
+          <w:tcPr>
+            <w:tcW w:w="2616" w:type="pct"/>
+          </w:tcPr>
+          <w:p>
+            <w:pPr>
+              <w:jc w:val="center"/>
+              <w:cnfStyle w:val="100000000000" w:firstRow="1" w:lastRow="0" w:firstColumn="0" w:lastColumn="0" w:oddVBand="0" w:evenVBand="0" w:oddHBand="0" w:evenHBand="0" w:firstRowFirstColumn="0" w:firstRowLastColumn="0" w:lastRowFirstColumn="0" w:lastRowLastColumn="0"/>
+            </w:pPr>
+            <w:r>
+              <w:t>DU PAIR</w:t>
+            </w:r>
+          </w:p>
+        </w:tc>
+      </w:tr>
+      <w:tr>
+        <w:trPr>
+          <w:cnfStyle w:val="000000100000" w:firstRow="0" w:lastRow="0" w:firstColumn="0" w:lastColumn="0" w:oddVBand="0" w:evenVBand="0" w:oddHBand="1" w:evenHBand="0" w:firstRowFirstColumn="0" w:firstRowLastColumn="0" w:lastRowFirstColumn="0" w:lastRowLastColumn="0"/>
+          <w:trHeight w:val="297"/>
+        </w:trPr>
+        <w:tc>
+          <w:tcPr>
+            <w:cnfStyle w:val="001000000000" w:firstRow="0" w:lastRow="0" w:firstColumn="1" w:lastColumn="0" w:oddVBand="0" w:evenVBand="0" w:oddHBand="0" w:evenHBand="0" w:firstRowFirstColumn="0" w:firstRowLastColumn="0" w:lastRowFirstColumn="0" w:lastRowLastColumn="0"/>
+            <w:tcW w:w="2384" w:type="pct"/>
+          </w:tcPr>
+          <w:p>
+            <w:pPr>
+              <w:jc w:val="center"/>
+            </w:pPr>
+            <w:r>
+              <w:t>participants</w:t>
+            </w:r>
+          </w:p>
+        </w:tc>
+        <w:tc>
+          <w:tcPr>
+            <w:tcW w:w="2616" w:type="pct"/>
+          </w:tcPr>
+          <w:p>
+            <w:pPr>
+              <w:jc w:val="center"/>
+              <w:cnfStyle w:val="000000100000" w:firstRow="0" w:lastRow="0" w:firstColumn="0" w:lastColumn="0" w:oddVBand="0" w:evenVBand="0" w:oddHBand="1" w:evenHBand="0" w:firstRowFirstColumn="0" w:firstRowLastColumn="0" w:lastRowFirstColumn="0" w:lastRowLastColumn="0"/>
+            </w:pPr>
+          </w:p>
+        </w:tc>
+      </w:tr>
+      <w:tr>
+        <w:trPr>
+          <w:trHeight w:val="297"/>
+        </w:trPr>
+        <w:tc>
+          <w:tcPr>
+            <w:cnfStyle w:val="001000000000" w:firstRow="0" w:lastRow="0" w:firstColumn="1" w:lastColumn="0" w:oddVBand="0" w:evenVBand="0" w:oddHBand="0" w:evenHBand="0" w:firstRowFirstColumn="0" w:firstRowLastColumn="0" w:lastRowFirstColumn="0" w:lastRowLastColumn="0"/>
+            <w:tcW w:w="2384" w:type="pct"/>
+          </w:tcPr>
+          <w:p>
+            <w:pPr>
+              <w:jc w:val="center"/>
+            </w:pPr>
+            <w:proofErr w:type="spellStart"/>
+            <w:r>
+              <w:t>remainingRankedParticipants</w:t>
+            </w:r>
+            <w:proofErr w:type="spellEnd"/>
+          </w:p>
+        </w:tc>
+        <w:tc>
+          <w:tcPr>
+            <w:tcW w:w="2616" w:type="pct"/>
+          </w:tcPr>
+          <w:p>
+            <w:pPr>
+              <w:jc w:val="center"/>
+              <w:cnfStyle w:val="000000000000" w:firstRow="0" w:lastRow="0" w:firstColumn="0" w:lastColumn="0" w:oddVBand="0" w:evenVBand="0" w:oddHBand="0" w:evenHBand="0" w:firstRowFirstColumn="0" w:firstRowLastColumn="0" w:lastRowFirstColumn="0" w:lastRowLastColumn="0"/>
+            </w:pPr>
+          </w:p>
+        </w:tc>
+      </w:tr>
+      <w:tr>
+        <w:trPr>
+          <w:cnfStyle w:val="000000100000" w:firstRow="0" w:lastRow="0" w:firstColumn="0" w:lastColumn="0" w:oddVBand="0" w:evenVBand="0" w:oddHBand="1" w:evenHBand="0" w:firstRowFirstColumn="0" w:firstRowLastColumn="0" w:lastRowFirstColumn="0" w:lastRowLastColumn="0"/>
+          <w:trHeight w:val="297"/>
+        </w:trPr>
+        <w:tc>
+          <w:tcPr>
+            <w:cnfStyle w:val="001000000000" w:firstRow="0" w:lastRow="0" w:firstColumn="1" w:lastColumn="0" w:oddVBand="0" w:evenVBand="0" w:oddHBand="0" w:evenHBand="0" w:firstRowFirstColumn="0" w:firstRowLastColumn="0" w:lastRowFirstColumn="0" w:lastRowLastColumn="0"/>
+            <w:tcW w:w="2384" w:type="pct"/>
+          </w:tcPr>
+          <w:p>
+            <w:pPr>
+              <w:jc w:val="center"/>
+            </w:pPr>
+            <w:proofErr w:type="spellStart"/>
+            <w:r>
+              <w:t>InitialRound</w:t>
+            </w:r>
+            <w:proofErr w:type="spellEnd"/>
+          </w:p>
+        </w:tc>
+        <w:tc>
+          <w:tcPr>
+            <w:tcW w:w="2616" w:type="pct"/>
+          </w:tcPr>
+          <w:p>
+            <w:pPr>
+              <w:jc w:val="center"/>
+              <w:cnfStyle w:val="000000100000" w:firstRow="0" w:lastRow="0" w:firstColumn="0" w:lastColumn="0" w:oddVBand="0" w:evenVBand="0" w:oddHBand="1" w:evenHBand="0" w:firstRowFirstColumn="0" w:firstRowLastColumn="0" w:lastRowFirstColumn="0" w:lastRowLastColumn="0"/>
+            </w:pPr>
+          </w:p>
+        </w:tc>
+      </w:tr>
+      <w:tr>
+        <w:trPr>
+          <w:trHeight w:val="281"/>
+        </w:trPr>
+        <w:tc>
+          <w:tcPr>
+            <w:cnfStyle w:val="001000000000" w:firstRow="0" w:lastRow="0" w:firstColumn="1" w:lastColumn="0" w:oddVBand="0" w:evenVBand="0" w:oddHBand="0" w:evenHBand="0" w:firstRowFirstColumn="0" w:firstRowLastColumn="0" w:lastRowFirstColumn="0" w:lastRowLastColumn="0"/>
+            <w:tcW w:w="2384" w:type="pct"/>
+          </w:tcPr>
+          <w:p>
+            <w:pPr>
+              <w:jc w:val="center"/>
+            </w:pPr>
+            <w:proofErr w:type="spellStart"/>
+            <w:r>
+              <w:t>amountOfInitialGames</w:t>
+            </w:r>
+            <w:proofErr w:type="spellEnd"/>
+          </w:p>
+        </w:tc>
+        <w:tc>
+          <w:tcPr>
+            <w:tcW w:w="2616" w:type="pct"/>
+          </w:tcPr>
+          <w:p>
+            <w:pPr>
+              <w:jc w:val="center"/>
+              <w:cnfStyle w:val="000000000000" w:firstRow="0" w:lastRow="0" w:firstColumn="0" w:lastColumn="0" w:oddVBand="0" w:evenVBand="0" w:oddHBand="0" w:evenHBand="0" w:firstRowFirstColumn="0" w:firstRowLastColumn="0" w:lastRowFirstColumn="0" w:lastRowLastColumn="0"/>
+            </w:pPr>
+          </w:p>
+        </w:tc>
+      </w:tr>
+      <w:tr>
+        <w:trPr>
+          <w:cnfStyle w:val="000000100000" w:firstRow="0" w:lastRow="0" w:firstColumn="0" w:lastColumn="0" w:oddVBand="0" w:evenVBand="0" w:oddHBand="1" w:evenHBand="0" w:firstRowFirstColumn="0" w:firstRowLastColumn="0" w:lastRowFirstColumn="0" w:lastRowLastColumn="0"/>
+          <w:trHeight w:val="297"/>
+        </w:trPr>
+        <w:tc>
+          <w:tcPr>
+            <w:cnfStyle w:val="001000000000" w:firstRow="0" w:lastRow="0" w:firstColumn="1" w:lastColumn="0" w:oddVBand="0" w:evenVBand="0" w:oddHBand="0" w:evenHBand="0" w:firstRowFirstColumn="0" w:firstRowLastColumn="0" w:lastRowFirstColumn="0" w:lastRowLastColumn="0"/>
+            <w:tcW w:w="2384" w:type="pct"/>
+          </w:tcPr>
+          <w:p>
+            <w:pPr>
+              <w:jc w:val="center"/>
+            </w:pPr>
+            <w:r>
+              <w:t>i</w:t>
+            </w:r>
+          </w:p>
+        </w:tc>
+        <w:tc>
+          <w:tcPr>
+            <w:tcW w:w="2616" w:type="pct"/>
+          </w:tcPr>
+          <w:p>
+            <w:pPr>
+              <w:jc w:val="center"/>
+              <w:cnfStyle w:val="000000100000" w:firstRow="0" w:lastRow="0" w:firstColumn="0" w:lastColumn="0" w:oddVBand="0" w:evenVBand="0" w:oddHBand="1" w:evenHBand="0" w:firstRowFirstColumn="0" w:firstRowLastColumn="0" w:lastRowFirstColumn="0" w:lastRowLastColumn="0"/>
+            </w:pPr>
+          </w:p>
+        </w:tc>
+      </w:tr>
+      <w:tr>
+        <w:trPr>
+          <w:trHeight w:val="297"/>
+        </w:trPr>
+        <w:tc>
+          <w:tcPr>
+            <w:cnfStyle w:val="001000000000" w:firstRow="0" w:lastRow="0" w:firstColumn="1" w:lastColumn="0" w:oddVBand="0" w:evenVBand="0" w:oddHBand="0" w:evenHBand="0" w:firstRowFirstColumn="0" w:firstRowLastColumn="0" w:lastRowFirstColumn="0" w:lastRowLastColumn="0"/>
+            <w:tcW w:w="2384" w:type="pct"/>
+          </w:tcPr>
+          <w:p>
+            <w:pPr>
+              <w:jc w:val="center"/>
+            </w:pPr>
+            <w:r>
+              <w:t>game</w:t>
+            </w:r>
+          </w:p>
+        </w:tc>
+        <w:tc>
+          <w:tcPr>
+            <w:tcW w:w="2616" w:type="pct"/>
+          </w:tcPr>
+          <w:p>
+            <w:pPr>
+              <w:jc w:val="center"/>
+              <w:cnfStyle w:val="000000000000" w:firstRow="0" w:lastRow="0" w:firstColumn="0" w:lastColumn="0" w:oddVBand="0" w:evenVBand="0" w:oddHBand="0" w:evenHBand="0" w:firstRowFirstColumn="0" w:firstRowLastColumn="0" w:lastRowFirstColumn="0" w:lastRowLastColumn="0"/>
+            </w:pPr>
+          </w:p>
+        </w:tc>
+      </w:tr>
+      <w:tr>
+        <w:trPr>
+          <w:cnfStyle w:val="000000100000" w:firstRow="0" w:lastRow="0" w:firstColumn="0" w:lastColumn="0" w:oddVBand="0" w:evenVBand="0" w:oddHBand="1" w:evenHBand="0" w:firstRowFirstColumn="0" w:firstRowLastColumn="0" w:lastRowFirstColumn="0" w:lastRowLastColumn="0"/>
+          <w:trHeight w:val="297"/>
+        </w:trPr>
+        <w:tc>
+          <w:tcPr>
+            <w:cnfStyle w:val="001000000000" w:firstRow="0" w:lastRow="0" w:firstColumn="1" w:lastColumn="0" w:oddVBand="0" w:evenVBand="0" w:oddHBand="0" w:evenHBand="0" w:firstRowFirstColumn="0" w:firstRowLastColumn="0" w:lastRowFirstColumn="0" w:lastRowLastColumn="0"/>
+            <w:tcW w:w="2384" w:type="pct"/>
+          </w:tcPr>
+          <w:p>
+            <w:pPr>
+              <w:jc w:val="center"/>
+            </w:pPr>
+            <w:r>
+              <w:t>scanner</w:t>
+            </w:r>
+          </w:p>
+        </w:tc>
+        <w:tc>
+          <w:tcPr>
+            <w:tcW w:w="2616" w:type="pct"/>
+          </w:tcPr>
+          <w:p>
+            <w:pPr>
+              <w:jc w:val="center"/>
+              <w:cnfStyle w:val="000000100000" w:firstRow="0" w:lastRow="0" w:firstColumn="0" w:lastColumn="0" w:oddVBand="0" w:evenVBand="0" w:oddHBand="1" w:evenHBand="0" w:firstRowFirstColumn="0" w:firstRowLastColumn="0" w:lastRowFirstColumn="0" w:lastRowLastColumn="0"/>
+            </w:pPr>
+          </w:p>
+        </w:tc>
+      </w:tr>
+      <w:tr>
+        <w:trPr>
+          <w:trHeight w:val="297"/>
+        </w:trPr>
+        <w:tc>
+          <w:tcPr>
+            <w:cnfStyle w:val="001000000000" w:firstRow="0" w:lastRow="0" w:firstColumn="1" w:lastColumn="0" w:oddVBand="0" w:evenVBand="0" w:oddHBand="0" w:evenHBand="0" w:firstRowFirstColumn="0" w:firstRowLastColumn="0" w:lastRowFirstColumn="0" w:lastRowLastColumn="0"/>
+            <w:tcW w:w="2384" w:type="pct"/>
+          </w:tcPr>
+          <w:p>
+            <w:pPr>
+              <w:jc w:val="center"/>
+            </w:pPr>
+            <w:proofErr w:type="spellStart"/>
+            <w:r>
+              <w:t>chosenint</w:t>
+            </w:r>
+            <w:proofErr w:type="spellEnd"/>
+          </w:p>
+        </w:tc>
+        <w:tc>
+          <w:tcPr>
+            <w:tcW w:w="2616" w:type="pct"/>
+          </w:tcPr>
+          <w:p>
+            <w:pPr>
+              <w:jc w:val="center"/>
+              <w:cnfStyle w:val="000000000000" w:firstRow="0" w:lastRow="0" w:firstColumn="0" w:lastColumn="0" w:oddVBand="0" w:evenVBand="0" w:oddHBand="0" w:evenHBand="0" w:firstRowFirstColumn="0" w:firstRowLastColumn="0" w:lastRowFirstColumn="0" w:lastRowLastColumn="0"/>
+            </w:pPr>
+          </w:p>
+        </w:tc>
+      </w:tr>
+      <w:tr>
+        <w:trPr>
+          <w:cnfStyle w:val="000000100000" w:firstRow="0" w:lastRow="0" w:firstColumn="0" w:lastColumn="0" w:oddVBand="0" w:evenVBand="0" w:oddHBand="1" w:evenHBand="0" w:firstRowFirstColumn="0" w:firstRowLastColumn="0" w:lastRowFirstColumn="0" w:lastRowLastColumn="0"/>
+          <w:trHeight w:val="297"/>
+        </w:trPr>
+        <w:tc>
+          <w:tcPr>
+            <w:cnfStyle w:val="001000000000" w:firstRow="0" w:lastRow="0" w:firstColumn="1" w:lastColumn="0" w:oddVBand="0" w:evenVBand="0" w:oddHBand="0" w:evenHBand="0" w:firstRowFirstColumn="0" w:firstRowLastColumn="0" w:lastRowFirstColumn="0" w:lastRowLastColumn="0"/>
+            <w:tcW w:w="2384" w:type="pct"/>
+          </w:tcPr>
+          <w:p>
+            <w:pPr>
+              <w:jc w:val="center"/>
+            </w:pPr>
+            <w:r>
+              <w:t>counter</w:t>
+            </w:r>
+          </w:p>
+        </w:tc>
+        <w:tc>
+          <w:tcPr>
+            <w:tcW w:w="2616" w:type="pct"/>
+          </w:tcPr>
+          <w:p>
+            <w:pPr>
+              <w:jc w:val="center"/>
+              <w:cnfStyle w:val="000000100000" w:firstRow="0" w:lastRow="0" w:firstColumn="0" w:lastColumn="0" w:oddVBand="0" w:evenVBand="0" w:oddHBand="1" w:evenHBand="0" w:firstRowFirstColumn="0" w:firstRowLastColumn="0" w:lastRowFirstColumn="0" w:lastRowLastColumn="0"/>
+            </w:pPr>
+          </w:p>
+        </w:tc>
+      </w:tr>
+      <w:tr>
+        <w:trPr>
+          <w:trHeight w:val="297"/>
+        </w:trPr>
+        <w:tc>
+          <w:tcPr>
+            <w:cnfStyle w:val="001000000000" w:firstRow="0" w:lastRow="0" w:firstColumn="1" w:lastColumn="0" w:oddVBand="0" w:evenVBand="0" w:oddHBand="0" w:evenHBand="0" w:firstRowFirstColumn="0" w:firstRowLastColumn="0" w:lastRowFirstColumn="0" w:lastRowLastColumn="0"/>
+            <w:tcW w:w="2384" w:type="pct"/>
+          </w:tcPr>
+          <w:p>
+            <w:pPr>
+              <w:jc w:val="center"/>
+            </w:pPr>
+            <w:r>
+              <w:t>d</w:t>
+            </w:r>
+          </w:p>
+        </w:tc>
+        <w:tc>
+          <w:tcPr>
+            <w:tcW w:w="2616" w:type="pct"/>
+          </w:tcPr>
+          <w:p>
+            <w:pPr>
+              <w:jc w:val="center"/>
+              <w:cnfStyle w:val="000000000000" w:firstRow="0" w:lastRow="0" w:firstColumn="0" w:lastColumn="0" w:oddVBand="0" w:evenVBand="0" w:oddHBand="0" w:evenHBand="0" w:firstRowFirstColumn="0" w:firstRowLastColumn="0" w:lastRowFirstColumn="0" w:lastRowLastColumn="0"/>
+            </w:pPr>
+          </w:p>
+        </w:tc>
+      </w:tr>
+      <w:tr>
+        <w:trPr>
+          <w:cnfStyle w:val="000000100000" w:firstRow="0" w:lastRow="0" w:firstColumn="0" w:lastColumn="0" w:oddVBand="0" w:evenVBand="0" w:oddHBand="1" w:evenHBand="0" w:firstRowFirstColumn="0" w:firstRowLastColumn="0" w:lastRowFirstColumn="0" w:lastRowLastColumn="0"/>
+          <w:trHeight w:val="297"/>
+        </w:trPr>
+        <w:tc>
+          <w:tcPr>
+            <w:cnfStyle w:val="001000000000" w:firstRow="0" w:lastRow="0" w:firstColumn="1" w:lastColumn="0" w:oddVBand="0" w:evenVBand="0" w:oddHBand="0" w:evenHBand="0" w:firstRowFirstColumn="0" w:firstRowLastColumn="0" w:lastRowFirstColumn="0" w:lastRowLastColumn="0"/>
+            <w:tcW w:w="2384" w:type="pct"/>
+          </w:tcPr>
+          <w:p>
+            <w:pPr>
+              <w:jc w:val="center"/>
+            </w:pPr>
+            <w:r>
+              <w:t>e</w:t>
+            </w:r>
+          </w:p>
+        </w:tc>
+        <w:tc>
+          <w:tcPr>
+            <w:tcW w:w="2616" w:type="pct"/>
+          </w:tcPr>
+          <w:p>
+            <w:pPr>
+              <w:jc w:val="center"/>
+              <w:cnfStyle w:val="000000100000" w:firstRow="0" w:lastRow="0" w:firstColumn="0" w:lastColumn="0" w:oddVBand="0" w:evenVBand="0" w:oddHBand="1" w:evenHBand="0" w:firstRowFirstColumn="0" w:firstRowLastColumn="0" w:lastRowFirstColumn="0" w:lastRowLastColumn="0"/>
+            </w:pPr>
+          </w:p>
+        </w:tc>
+      </w:tr>
+    </w:tbl>
     <w:p/>
     <w:sectPr>
       <w:pgSz w:w="12240" w:h="15840"/>
@@ -1640,6 +2849,118 @@
     </w:lvl>
   </w:abstractNum>
   <w:abstractNum w:abstractNumId="2" w15:restartNumberingAfterBreak="0">
+    <w:nsid w:val="20631E1B"/>
+    <w:multiLevelType w:val="hybridMultilevel"/>
+    <w:tmpl w:val="17CEB9B2"/>
+    <w:lvl w:ilvl="0" w:tplc="F724CAD0">
+      <w:numFmt w:val="bullet"/>
+      <w:lvlText w:val="-"/>
+      <w:lvlJc w:val="left"/>
+      <w:pPr>
+        <w:ind w:left="720" w:hanging="360"/>
+      </w:pPr>
+      <w:rPr>
+        <w:rFonts w:ascii="Calibri" w:eastAsiaTheme="minorHAnsi" w:hAnsi="Calibri" w:cs="Calibri" w:hint="default"/>
+      </w:rPr>
+    </w:lvl>
+    <w:lvl w:ilvl="1" w:tplc="04090003" w:tentative="1">
+      <w:start w:val="1"/>
+      <w:numFmt w:val="bullet"/>
+      <w:lvlText w:val="o"/>
+      <w:lvlJc w:val="left"/>
+      <w:pPr>
+        <w:ind w:left="1440" w:hanging="360"/>
+      </w:pPr>
+      <w:rPr>
+        <w:rFonts w:ascii="Courier New" w:hAnsi="Courier New" w:cs="Courier New" w:hint="default"/>
+      </w:rPr>
+    </w:lvl>
+    <w:lvl w:ilvl="2" w:tplc="04090005" w:tentative="1">
+      <w:start w:val="1"/>
+      <w:numFmt w:val="bullet"/>
+      <w:lvlText w:val=""/>
+      <w:lvlJc w:val="left"/>
+      <w:pPr>
+        <w:ind w:left="2160" w:hanging="360"/>
+      </w:pPr>
+      <w:rPr>
+        <w:rFonts w:ascii="Wingdings" w:hAnsi="Wingdings" w:hint="default"/>
+      </w:rPr>
+    </w:lvl>
+    <w:lvl w:ilvl="3" w:tplc="04090001" w:tentative="1">
+      <w:start w:val="1"/>
+      <w:numFmt w:val="bullet"/>
+      <w:lvlText w:val=""/>
+      <w:lvlJc w:val="left"/>
+      <w:pPr>
+        <w:ind w:left="2880" w:hanging="360"/>
+      </w:pPr>
+      <w:rPr>
+        <w:rFonts w:ascii="Symbol" w:hAnsi="Symbol" w:hint="default"/>
+      </w:rPr>
+    </w:lvl>
+    <w:lvl w:ilvl="4" w:tplc="04090003" w:tentative="1">
+      <w:start w:val="1"/>
+      <w:numFmt w:val="bullet"/>
+      <w:lvlText w:val="o"/>
+      <w:lvlJc w:val="left"/>
+      <w:pPr>
+        <w:ind w:left="3600" w:hanging="360"/>
+      </w:pPr>
+      <w:rPr>
+        <w:rFonts w:ascii="Courier New" w:hAnsi="Courier New" w:cs="Courier New" w:hint="default"/>
+      </w:rPr>
+    </w:lvl>
+    <w:lvl w:ilvl="5" w:tplc="04090005" w:tentative="1">
+      <w:start w:val="1"/>
+      <w:numFmt w:val="bullet"/>
+      <w:lvlText w:val=""/>
+      <w:lvlJc w:val="left"/>
+      <w:pPr>
+        <w:ind w:left="4320" w:hanging="360"/>
+      </w:pPr>
+      <w:rPr>
+        <w:rFonts w:ascii="Wingdings" w:hAnsi="Wingdings" w:hint="default"/>
+      </w:rPr>
+    </w:lvl>
+    <w:lvl w:ilvl="6" w:tplc="04090001" w:tentative="1">
+      <w:start w:val="1"/>
+      <w:numFmt w:val="bullet"/>
+      <w:lvlText w:val=""/>
+      <w:lvlJc w:val="left"/>
+      <w:pPr>
+        <w:ind w:left="5040" w:hanging="360"/>
+      </w:pPr>
+      <w:rPr>
+        <w:rFonts w:ascii="Symbol" w:hAnsi="Symbol" w:hint="default"/>
+      </w:rPr>
+    </w:lvl>
+    <w:lvl w:ilvl="7" w:tplc="04090003" w:tentative="1">
+      <w:start w:val="1"/>
+      <w:numFmt w:val="bullet"/>
+      <w:lvlText w:val="o"/>
+      <w:lvlJc w:val="left"/>
+      <w:pPr>
+        <w:ind w:left="5760" w:hanging="360"/>
+      </w:pPr>
+      <w:rPr>
+        <w:rFonts w:ascii="Courier New" w:hAnsi="Courier New" w:cs="Courier New" w:hint="default"/>
+      </w:rPr>
+    </w:lvl>
+    <w:lvl w:ilvl="8" w:tplc="04090005" w:tentative="1">
+      <w:start w:val="1"/>
+      <w:numFmt w:val="bullet"/>
+      <w:lvlText w:val=""/>
+      <w:lvlJc w:val="left"/>
+      <w:pPr>
+        <w:ind w:left="6480" w:hanging="360"/>
+      </w:pPr>
+      <w:rPr>
+        <w:rFonts w:ascii="Wingdings" w:hAnsi="Wingdings" w:hint="default"/>
+      </w:rPr>
+    </w:lvl>
+  </w:abstractNum>
+  <w:abstractNum w:abstractNumId="3" w15:restartNumberingAfterBreak="0">
     <w:nsid w:val="25795261"/>
     <w:multiLevelType w:val="hybridMultilevel"/>
     <w:tmpl w:val="262A5FDC"/>
@@ -1752,7 +3073,7 @@
       </w:rPr>
     </w:lvl>
   </w:abstractNum>
-  <w:abstractNum w:abstractNumId="3" w15:restartNumberingAfterBreak="0">
+  <w:abstractNum w:abstractNumId="4" w15:restartNumberingAfterBreak="0">
     <w:nsid w:val="31FE07E9"/>
     <w:multiLevelType w:val="hybridMultilevel"/>
     <w:tmpl w:val="41269C14"/>
@@ -1865,7 +3186,7 @@
       </w:rPr>
     </w:lvl>
   </w:abstractNum>
-  <w:abstractNum w:abstractNumId="4" w15:restartNumberingAfterBreak="0">
+  <w:abstractNum w:abstractNumId="5" w15:restartNumberingAfterBreak="0">
     <w:nsid w:val="35AD61B7"/>
     <w:multiLevelType w:val="hybridMultilevel"/>
     <w:tmpl w:val="E59C46F0"/>
@@ -1978,7 +3299,7 @@
       </w:rPr>
     </w:lvl>
   </w:abstractNum>
-  <w:abstractNum w:abstractNumId="5" w15:restartNumberingAfterBreak="0">
+  <w:abstractNum w:abstractNumId="6" w15:restartNumberingAfterBreak="0">
     <w:nsid w:val="50035BAB"/>
     <w:multiLevelType w:val="hybridMultilevel"/>
     <w:tmpl w:val="EE7ED56C"/>
@@ -2091,7 +3412,7 @@
       </w:rPr>
     </w:lvl>
   </w:abstractNum>
-  <w:abstractNum w:abstractNumId="6" w15:restartNumberingAfterBreak="0">
+  <w:abstractNum w:abstractNumId="7" w15:restartNumberingAfterBreak="0">
     <w:nsid w:val="51196E79"/>
     <w:multiLevelType w:val="hybridMultilevel"/>
     <w:tmpl w:val="AEDE21EA"/>
@@ -2204,7 +3525,7 @@
       </w:rPr>
     </w:lvl>
   </w:abstractNum>
-  <w:abstractNum w:abstractNumId="7" w15:restartNumberingAfterBreak="0">
+  <w:abstractNum w:abstractNumId="8" w15:restartNumberingAfterBreak="0">
     <w:nsid w:val="579E1883"/>
     <w:multiLevelType w:val="hybridMultilevel"/>
     <w:tmpl w:val="25ACC0BC"/>
@@ -2317,7 +3638,7 @@
       </w:rPr>
     </w:lvl>
   </w:abstractNum>
-  <w:abstractNum w:abstractNumId="8" w15:restartNumberingAfterBreak="0">
+  <w:abstractNum w:abstractNumId="9" w15:restartNumberingAfterBreak="0">
     <w:nsid w:val="62CA34AE"/>
     <w:multiLevelType w:val="hybridMultilevel"/>
     <w:tmpl w:val="814E16A2"/>
@@ -2430,7 +3751,7 @@
       </w:rPr>
     </w:lvl>
   </w:abstractNum>
-  <w:abstractNum w:abstractNumId="9" w15:restartNumberingAfterBreak="0">
+  <w:abstractNum w:abstractNumId="10" w15:restartNumberingAfterBreak="0">
     <w:nsid w:val="69540FAA"/>
     <w:multiLevelType w:val="hybridMultilevel"/>
     <w:tmpl w:val="535C47DA"/>
@@ -2519,7 +3840,7 @@
       </w:pPr>
     </w:lvl>
   </w:abstractNum>
-  <w:abstractNum w:abstractNumId="10" w15:restartNumberingAfterBreak="0">
+  <w:abstractNum w:abstractNumId="11" w15:restartNumberingAfterBreak="0">
     <w:nsid w:val="6A9B1637"/>
     <w:multiLevelType w:val="hybridMultilevel"/>
     <w:tmpl w:val="D6D8C22C"/>
@@ -2632,7 +3953,7 @@
       </w:rPr>
     </w:lvl>
   </w:abstractNum>
-  <w:abstractNum w:abstractNumId="11" w15:restartNumberingAfterBreak="0">
+  <w:abstractNum w:abstractNumId="12" w15:restartNumberingAfterBreak="0">
     <w:nsid w:val="74330F88"/>
     <w:multiLevelType w:val="hybridMultilevel"/>
     <w:tmpl w:val="0478DEBE"/>
@@ -2745,7 +4066,7 @@
       </w:rPr>
     </w:lvl>
   </w:abstractNum>
-  <w:abstractNum w:abstractNumId="12" w15:restartNumberingAfterBreak="0">
+  <w:abstractNum w:abstractNumId="13" w15:restartNumberingAfterBreak="0">
     <w:nsid w:val="751E5284"/>
     <w:multiLevelType w:val="hybridMultilevel"/>
     <w:tmpl w:val="95486414"/>
@@ -2859,7 +4180,7 @@
     </w:lvl>
   </w:abstractNum>
   <w:num w:numId="1">
-    <w:abstractNumId w:val="9"/>
+    <w:abstractNumId w:val="10"/>
   </w:num>
   <w:num w:numId="2">
     <w:abstractNumId w:val="0"/>
@@ -2868,34 +4189,37 @@
     <w:abstractNumId w:val="1"/>
   </w:num>
   <w:num w:numId="4">
+    <w:abstractNumId w:val="9"/>
+  </w:num>
+  <w:num w:numId="5">
     <w:abstractNumId w:val="8"/>
   </w:num>
-  <w:num w:numId="5">
+  <w:num w:numId="6">
+    <w:abstractNumId w:val="12"/>
+  </w:num>
+  <w:num w:numId="7">
+    <w:abstractNumId w:val="13"/>
+  </w:num>
+  <w:num w:numId="8">
+    <w:abstractNumId w:val="6"/>
+  </w:num>
+  <w:num w:numId="9">
+    <w:abstractNumId w:val="3"/>
+  </w:num>
+  <w:num w:numId="10">
     <w:abstractNumId w:val="7"/>
   </w:num>
-  <w:num w:numId="6">
+  <w:num w:numId="11">
     <w:abstractNumId w:val="11"/>
   </w:num>
-  <w:num w:numId="7">
-    <w:abstractNumId w:val="12"/>
-  </w:num>
-  <w:num w:numId="8">
+  <w:num w:numId="12">
     <w:abstractNumId w:val="5"/>
   </w:num>
-  <w:num w:numId="9">
-    <w:abstractNumId w:val="2"/>
-  </w:num>
-  <w:num w:numId="10">
-    <w:abstractNumId w:val="6"/>
-  </w:num>
-  <w:num w:numId="11">
-    <w:abstractNumId w:val="10"/>
-  </w:num>
-  <w:num w:numId="12">
+  <w:num w:numId="13">
     <w:abstractNumId w:val="4"/>
   </w:num>
-  <w:num w:numId="13">
-    <w:abstractNumId w:val="3"/>
+  <w:num w:numId="14">
+    <w:abstractNumId w:val="2"/>
   </w:num>
 </w:numbering>
 </file>
@@ -3320,6 +4644,28 @@
       <w:szCs w:val="32"/>
     </w:rPr>
   </w:style>
+  <w:style w:type="paragraph" w:styleId="Heading2">
+    <w:name w:val="heading 2"/>
+    <w:basedOn w:val="Normal"/>
+    <w:next w:val="Normal"/>
+    <w:link w:val="Heading2Char"/>
+    <w:uiPriority w:val="9"/>
+    <w:unhideWhenUsed/>
+    <w:qFormat/>
+    <w:rsid w:val="0094167D"/>
+    <w:pPr>
+      <w:keepNext/>
+      <w:keepLines/>
+      <w:spacing w:before="40" w:after="0"/>
+      <w:outlineLvl w:val="1"/>
+    </w:pPr>
+    <w:rPr>
+      <w:rFonts w:asciiTheme="majorHAnsi" w:eastAsiaTheme="majorEastAsia" w:hAnsiTheme="majorHAnsi" w:cstheme="majorBidi"/>
+      <w:color w:val="2F5496" w:themeColor="accent1" w:themeShade="BF"/>
+      <w:sz w:val="26"/>
+      <w:szCs w:val="26"/>
+    </w:rPr>
+  </w:style>
   <w:style w:type="character" w:default="1" w:styleId="DefaultParagraphFont">
     <w:name w:val="Default Paragraph Font"/>
     <w:uiPriority w:val="1"/>
@@ -3370,6 +4716,131 @@
       <w:ind w:left="720"/>
       <w:contextualSpacing/>
     </w:pPr>
+  </w:style>
+  <w:style w:type="character" w:customStyle="1" w:styleId="Heading2Char">
+    <w:name w:val="Heading 2 Char"/>
+    <w:basedOn w:val="DefaultParagraphFont"/>
+    <w:link w:val="Heading2"/>
+    <w:uiPriority w:val="9"/>
+    <w:rsid w:val="0094167D"/>
+    <w:rPr>
+      <w:rFonts w:asciiTheme="majorHAnsi" w:eastAsiaTheme="majorEastAsia" w:hAnsiTheme="majorHAnsi" w:cstheme="majorBidi"/>
+      <w:color w:val="2F5496" w:themeColor="accent1" w:themeShade="BF"/>
+      <w:sz w:val="26"/>
+      <w:szCs w:val="26"/>
+    </w:rPr>
+  </w:style>
+  <w:style w:type="table" w:styleId="TableGrid">
+    <w:name w:val="Table Grid"/>
+    <w:basedOn w:val="TableNormal"/>
+    <w:uiPriority w:val="39"/>
+    <w:rsid w:val="0094167D"/>
+    <w:pPr>
+      <w:spacing w:after="0" w:line="240" w:lineRule="auto"/>
+    </w:pPr>
+    <w:tblPr>
+      <w:tblBorders>
+        <w:top w:val="single" w:sz="4" w:space="0" w:color="auto"/>
+        <w:left w:val="single" w:sz="4" w:space="0" w:color="auto"/>
+        <w:bottom w:val="single" w:sz="4" w:space="0" w:color="auto"/>
+        <w:right w:val="single" w:sz="4" w:space="0" w:color="auto"/>
+        <w:insideH w:val="single" w:sz="4" w:space="0" w:color="auto"/>
+        <w:insideV w:val="single" w:sz="4" w:space="0" w:color="auto"/>
+      </w:tblBorders>
+    </w:tblPr>
+  </w:style>
+  <w:style w:type="table" w:styleId="PlainTable3">
+    <w:name w:val="Plain Table 3"/>
+    <w:basedOn w:val="TableNormal"/>
+    <w:uiPriority w:val="43"/>
+    <w:rsid w:val="00F43B36"/>
+    <w:pPr>
+      <w:spacing w:after="0" w:line="240" w:lineRule="auto"/>
+    </w:pPr>
+    <w:tblPr>
+      <w:tblStyleRowBandSize w:val="1"/>
+      <w:tblStyleColBandSize w:val="1"/>
+    </w:tblPr>
+    <w:tblStylePr w:type="firstRow">
+      <w:rPr>
+        <w:b/>
+        <w:bCs/>
+        <w:caps/>
+      </w:rPr>
+      <w:tblPr/>
+      <w:tcPr>
+        <w:tcBorders>
+          <w:bottom w:val="single" w:sz="4" w:space="0" w:color="7F7F7F" w:themeColor="text1" w:themeTint="80"/>
+        </w:tcBorders>
+      </w:tcPr>
+    </w:tblStylePr>
+    <w:tblStylePr w:type="lastRow">
+      <w:rPr>
+        <w:b/>
+        <w:bCs/>
+        <w:caps/>
+      </w:rPr>
+      <w:tblPr/>
+      <w:tcPr>
+        <w:tcBorders>
+          <w:top w:val="nil"/>
+        </w:tcBorders>
+      </w:tcPr>
+    </w:tblStylePr>
+    <w:tblStylePr w:type="firstCol">
+      <w:rPr>
+        <w:b/>
+        <w:bCs/>
+        <w:caps/>
+      </w:rPr>
+      <w:tblPr/>
+      <w:tcPr>
+        <w:tcBorders>
+          <w:right w:val="single" w:sz="4" w:space="0" w:color="7F7F7F" w:themeColor="text1" w:themeTint="80"/>
+        </w:tcBorders>
+      </w:tcPr>
+    </w:tblStylePr>
+    <w:tblStylePr w:type="lastCol">
+      <w:rPr>
+        <w:b/>
+        <w:bCs/>
+        <w:caps/>
+      </w:rPr>
+      <w:tblPr/>
+      <w:tcPr>
+        <w:tcBorders>
+          <w:left w:val="nil"/>
+        </w:tcBorders>
+      </w:tcPr>
+    </w:tblStylePr>
+    <w:tblStylePr w:type="band1Vert">
+      <w:tblPr/>
+      <w:tcPr>
+        <w:shd w:val="clear" w:color="auto" w:fill="F2F2F2" w:themeFill="background1" w:themeFillShade="F2"/>
+      </w:tcPr>
+    </w:tblStylePr>
+    <w:tblStylePr w:type="band1Horz">
+      <w:tblPr/>
+      <w:tcPr>
+        <w:shd w:val="clear" w:color="auto" w:fill="F2F2F2" w:themeFill="background1" w:themeFillShade="F2"/>
+      </w:tcPr>
+    </w:tblStylePr>
+    <w:tblStylePr w:type="neCell">
+      <w:tblPr/>
+      <w:tcPr>
+        <w:tcBorders>
+          <w:left w:val="nil"/>
+        </w:tcBorders>
+      </w:tcPr>
+    </w:tblStylePr>
+    <w:tblStylePr w:type="nwCell">
+      <w:tblPr/>
+      <w:tcPr>
+        <w:tcBorders>
+          <w:right w:val="nil"/>
+        </w:tcBorders>
+      </w:tcPr>
+    </w:tblStylePr>
   </w:style>
 </w:styles>
 </file>

</xml_diff>

<commit_message>
Updated Graphs and report
</commit_message>
<xml_diff>
--- a/Assignment 4/Report/CFG_Report.docx
+++ b/Assignment 4/Report/CFG_Report.docx
@@ -478,6 +478,8 @@
       </w:r>
       <w:r>
         <w:rPr>
+          <w:b/>
+          <w:bCs/>
           <w:i/>
           <w:iCs/>
         </w:rPr>
@@ -498,6 +500,7 @@
     <w:p/>
     <w:p>
       <w:pPr>
+        <w:ind w:hanging="630"/>
         <w:rPr>
           <w:noProof/>
         </w:rPr>
@@ -507,10 +510,10 @@
           <w:noProof/>
         </w:rPr>
         <w:drawing>
-          <wp:inline distT="0" distB="0" distL="0" distR="0" wp14:anchorId="6A7E84EE" wp14:editId="3B7528E2">
-            <wp:extent cx="5943585" cy="4451985"/>
-            <wp:effectExtent l="114300" t="114300" r="133985" b="139065"/>
-            <wp:docPr id="5" name="Picture 5"/>
+          <wp:inline distT="0" distB="0" distL="0" distR="0" wp14:anchorId="0D141BAA" wp14:editId="6DAC242D">
+            <wp:extent cx="6637910" cy="4972050"/>
+            <wp:effectExtent l="0" t="0" r="0" b="0"/>
+            <wp:docPr id="7" name="Picture 7"/>
             <wp:cNvGraphicFramePr>
               <a:graphicFrameLocks xmlns:a="http://schemas.openxmlformats.org/drawingml/2006/main" noChangeAspect="1"/>
             </wp:cNvGraphicFramePr>
@@ -518,7 +521,7 @@
               <a:graphicData uri="http://schemas.openxmlformats.org/drawingml/2006/picture">
                 <pic:pic xmlns:pic="http://schemas.openxmlformats.org/drawingml/2006/picture">
                   <pic:nvPicPr>
-                    <pic:cNvPr id="5" name="Picture 5"/>
+                    <pic:cNvPr id="7" name="Picture 7"/>
                     <pic:cNvPicPr/>
                   </pic:nvPicPr>
                   <pic:blipFill>
@@ -536,41 +539,11 @@
                   <pic:spPr>
                     <a:xfrm>
                       <a:off x="0" y="0"/>
-                      <a:ext cx="5943585" cy="4451985"/>
+                      <a:ext cx="6644290" cy="4976829"/>
                     </a:xfrm>
                     <a:prstGeom prst="rect">
                       <a:avLst/>
                     </a:prstGeom>
-                    <a:solidFill>
-                      <a:srgbClr val="FFFFFF">
-                        <a:shade val="85000"/>
-                      </a:srgbClr>
-                    </a:solidFill>
-                    <a:ln w="88900" cap="sq">
-                      <a:solidFill>
-                        <a:srgbClr val="FFFFFF"/>
-                      </a:solidFill>
-                      <a:miter lim="800000"/>
-                    </a:ln>
-                    <a:effectLst>
-                      <a:outerShdw blurRad="55000" dist="18000" dir="5400000" algn="tl" rotWithShape="0">
-                        <a:srgbClr val="000000">
-                          <a:alpha val="40000"/>
-                        </a:srgbClr>
-                      </a:outerShdw>
-                    </a:effectLst>
-                    <a:scene3d>
-                      <a:camera prst="orthographicFront"/>
-                      <a:lightRig rig="twoPt" dir="t">
-                        <a:rot lat="0" lon="0" rev="7200000"/>
-                      </a:lightRig>
-                    </a:scene3d>
-                    <a:sp3d>
-                      <a:bevelT w="25400" h="19050"/>
-                      <a:contourClr>
-                        <a:srgbClr val="FFFFFF"/>
-                      </a:contourClr>
-                    </a:sp3d>
                   </pic:spPr>
                 </pic:pic>
               </a:graphicData>
@@ -595,13 +568,6 @@
       <w:r>
         <w:tab/>
       </w:r>
-    </w:p>
-    <w:p>
-      <w:pPr>
-        <w:tabs>
-          <w:tab w:val="left" w:pos="2800"/>
-        </w:tabs>
-      </w:pPr>
     </w:p>
     <w:p>
       <w:pPr>
@@ -686,15 +652,18 @@
     <w:p/>
     <w:p/>
     <w:p>
+      <w:pPr>
+        <w:ind w:hanging="540"/>
+      </w:pPr>
       <w:r>
         <w:rPr>
           <w:noProof/>
         </w:rPr>
         <w:drawing>
-          <wp:inline distT="0" distB="0" distL="0" distR="0" wp14:anchorId="7550B028" wp14:editId="00BC3231">
-            <wp:extent cx="5943600" cy="4382770"/>
-            <wp:effectExtent l="114300" t="114300" r="133350" b="151130"/>
-            <wp:docPr id="1" name="Picture 1"/>
+          <wp:inline distT="0" distB="0" distL="0" distR="0" wp14:anchorId="51EE9ED9" wp14:editId="74DFA79F">
+            <wp:extent cx="6673848" cy="4921250"/>
+            <wp:effectExtent l="0" t="0" r="0" b="0"/>
+            <wp:docPr id="8" name="Picture 8"/>
             <wp:cNvGraphicFramePr>
               <a:graphicFrameLocks xmlns:a="http://schemas.openxmlformats.org/drawingml/2006/main" noChangeAspect="1"/>
             </wp:cNvGraphicFramePr>
@@ -702,7 +671,7 @@
               <a:graphicData uri="http://schemas.openxmlformats.org/drawingml/2006/picture">
                 <pic:pic xmlns:pic="http://schemas.openxmlformats.org/drawingml/2006/picture">
                   <pic:nvPicPr>
-                    <pic:cNvPr id="1" name="Picture 1"/>
+                    <pic:cNvPr id="8" name="Picture 8"/>
                     <pic:cNvPicPr/>
                   </pic:nvPicPr>
                   <pic:blipFill>
@@ -720,41 +689,11 @@
                   <pic:spPr>
                     <a:xfrm>
                       <a:off x="0" y="0"/>
-                      <a:ext cx="5943600" cy="4382770"/>
+                      <a:ext cx="6678549" cy="4924717"/>
                     </a:xfrm>
                     <a:prstGeom prst="rect">
                       <a:avLst/>
                     </a:prstGeom>
-                    <a:solidFill>
-                      <a:srgbClr val="FFFFFF">
-                        <a:shade val="85000"/>
-                      </a:srgbClr>
-                    </a:solidFill>
-                    <a:ln w="88900" cap="sq">
-                      <a:solidFill>
-                        <a:srgbClr val="FFFFFF"/>
-                      </a:solidFill>
-                      <a:miter lim="800000"/>
-                    </a:ln>
-                    <a:effectLst>
-                      <a:outerShdw blurRad="55000" dist="18000" dir="5400000" algn="tl" rotWithShape="0">
-                        <a:srgbClr val="000000">
-                          <a:alpha val="40000"/>
-                        </a:srgbClr>
-                      </a:outerShdw>
-                    </a:effectLst>
-                    <a:scene3d>
-                      <a:camera prst="orthographicFront"/>
-                      <a:lightRig rig="twoPt" dir="t">
-                        <a:rot lat="0" lon="0" rev="7200000"/>
-                      </a:lightRig>
-                    </a:scene3d>
-                    <a:sp3d>
-                      <a:bevelT w="25400" h="19050"/>
-                      <a:contourClr>
-                        <a:srgbClr val="FFFFFF"/>
-                      </a:contourClr>
-                    </a:sp3d>
                   </pic:spPr>
                 </pic:pic>
               </a:graphicData>
@@ -773,13 +712,6 @@
       <w:r>
         <w:tab/>
       </w:r>
-    </w:p>
-    <w:p>
-      <w:pPr>
-        <w:tabs>
-          <w:tab w:val="left" w:pos="2653"/>
-        </w:tabs>
-      </w:pPr>
     </w:p>
     <w:p>
       <w:pPr>
@@ -920,7 +852,10 @@
               <w:cnfStyle w:val="000000100000" w:firstRow="0" w:lastRow="0" w:firstColumn="0" w:lastColumn="0" w:oddVBand="0" w:evenVBand="0" w:oddHBand="1" w:evenHBand="0" w:firstRowFirstColumn="0" w:firstRowLastColumn="0" w:lastRowFirstColumn="0" w:lastRowLastColumn="0"/>
             </w:pPr>
             <w:r>
-              <w:t>-</w:t>
+              <w:t>p</w:t>
+            </w:r>
+            <w:r>
+              <w:t>articipant</w:t>
             </w:r>
           </w:p>
         </w:tc>
@@ -971,7 +906,7 @@
               <w:cnfStyle w:val="000000000000" w:firstRow="0" w:lastRow="0" w:firstColumn="0" w:lastColumn="0" w:oddVBand="0" w:evenVBand="0" w:oddHBand="0" w:evenHBand="0" w:firstRowFirstColumn="0" w:firstRowLastColumn="0" w:lastRowFirstColumn="0" w:lastRowLastColumn="0"/>
             </w:pPr>
             <w:r>
-              <w:t>participant</w:t>
+              <w:t>-</w:t>
             </w:r>
           </w:p>
         </w:tc>
@@ -986,10 +921,7 @@
               <w:cnfStyle w:val="000000000000" w:firstRow="0" w:lastRow="0" w:firstColumn="0" w:lastColumn="0" w:oddVBand="0" w:evenVBand="0" w:oddHBand="0" w:evenHBand="0" w:firstRowFirstColumn="0" w:firstRowLastColumn="0" w:lastRowFirstColumn="0" w:lastRowLastColumn="0"/>
             </w:pPr>
             <w:r>
-              <w:t>P</w:t>
-            </w:r>
-            <w:r>
-              <w:t>articipant</w:t>
+              <w:t>Participant</w:t>
             </w:r>
           </w:p>
         </w:tc>
@@ -1076,50 +1008,50 @@
               <w:jc w:val="center"/>
               <w:cnfStyle w:val="000000000000" w:firstRow="0" w:lastRow="0" w:firstColumn="0" w:lastColumn="0" w:oddVBand="0" w:evenVBand="0" w:oddHBand="0" w:evenHBand="0" w:firstRowFirstColumn="0" w:firstRowLastColumn="0" w:lastRowFirstColumn="0" w:lastRowLastColumn="0"/>
             </w:pPr>
+            <w:proofErr w:type="spellStart"/>
+            <w:r>
+              <w:t>remainingRankedParticipants</w:t>
+            </w:r>
+            <w:proofErr w:type="spellEnd"/>
+            <w:r>
+              <w:t xml:space="preserve">, </w:t>
+            </w:r>
+            <w:proofErr w:type="spellStart"/>
+            <w:r>
+              <w:t>intialRound</w:t>
+            </w:r>
+            <w:proofErr w:type="spellEnd"/>
+            <w:r>
+              <w:t xml:space="preserve">, </w:t>
+            </w:r>
+            <w:proofErr w:type="spellStart"/>
+            <w:r>
+              <w:t>amountOfInitialGames</w:t>
+            </w:r>
+            <w:proofErr w:type="spellEnd"/>
+            <w:r>
+              <w:t xml:space="preserve">, </w:t>
+            </w:r>
+            <w:proofErr w:type="spellStart"/>
+            <w:r>
+              <w:t>i</w:t>
+            </w:r>
+            <w:proofErr w:type="spellEnd"/>
+          </w:p>
+        </w:tc>
+        <w:tc>
+          <w:tcPr>
+            <w:tcW w:w="2795" w:type="pct"/>
+            <w:vAlign w:val="center"/>
+          </w:tcPr>
+          <w:p>
+            <w:pPr>
+              <w:jc w:val="center"/>
+              <w:cnfStyle w:val="000000000000" w:firstRow="0" w:lastRow="0" w:firstColumn="0" w:lastColumn="0" w:oddVBand="0" w:evenVBand="0" w:oddHBand="0" w:evenHBand="0" w:firstRowFirstColumn="0" w:firstRowLastColumn="0" w:lastRowFirstColumn="0" w:lastRowLastColumn="0"/>
+            </w:pPr>
             <w:r>
               <w:t>participants</w:t>
             </w:r>
-          </w:p>
-        </w:tc>
-        <w:tc>
-          <w:tcPr>
-            <w:tcW w:w="2795" w:type="pct"/>
-            <w:vAlign w:val="center"/>
-          </w:tcPr>
-          <w:p>
-            <w:pPr>
-              <w:jc w:val="center"/>
-              <w:cnfStyle w:val="000000000000" w:firstRow="0" w:lastRow="0" w:firstColumn="0" w:lastColumn="0" w:oddVBand="0" w:evenVBand="0" w:oddHBand="0" w:evenHBand="0" w:firstRowFirstColumn="0" w:firstRowLastColumn="0" w:lastRowFirstColumn="0" w:lastRowLastColumn="0"/>
-            </w:pPr>
-            <w:proofErr w:type="spellStart"/>
-            <w:r>
-              <w:t>remainingRankedParticipants</w:t>
-            </w:r>
-            <w:proofErr w:type="spellEnd"/>
-            <w:r>
-              <w:t xml:space="preserve">, </w:t>
-            </w:r>
-            <w:proofErr w:type="spellStart"/>
-            <w:r>
-              <w:t>intialRound</w:t>
-            </w:r>
-            <w:proofErr w:type="spellEnd"/>
-            <w:r>
-              <w:t xml:space="preserve">, </w:t>
-            </w:r>
-            <w:proofErr w:type="spellStart"/>
-            <w:r>
-              <w:t>amountOfInitialGames</w:t>
-            </w:r>
-            <w:proofErr w:type="spellEnd"/>
-            <w:r>
-              <w:t xml:space="preserve">, </w:t>
-            </w:r>
-            <w:proofErr w:type="spellStart"/>
-            <w:r>
-              <w:t>i</w:t>
-            </w:r>
-            <w:proofErr w:type="spellEnd"/>
           </w:p>
         </w:tc>
       </w:tr>
@@ -1545,7 +1477,10 @@
             </w:pPr>
             <w:proofErr w:type="spellStart"/>
             <w:r>
-              <w:t>Chosenint</w:t>
+              <w:t>c</w:t>
+            </w:r>
+            <w:r>
+              <w:t>hosenint</w:t>
             </w:r>
             <w:proofErr w:type="spellEnd"/>
             <w:r>
@@ -1645,7 +1580,10 @@
               <w:cnfStyle w:val="000000000000" w:firstRow="0" w:lastRow="0" w:firstColumn="0" w:lastColumn="0" w:oddVBand="0" w:evenVBand="0" w:oddHBand="0" w:evenHBand="0" w:firstRowFirstColumn="0" w:firstRowLastColumn="0" w:lastRowFirstColumn="0" w:lastRowLastColumn="0"/>
             </w:pPr>
             <w:r>
-              <w:t>Counter, d</w:t>
+              <w:t>c</w:t>
+            </w:r>
+            <w:r>
+              <w:t>ounter, d</w:t>
             </w:r>
           </w:p>
         </w:tc>
@@ -2326,11 +2264,9 @@
             <w:pPr>
               <w:jc w:val="center"/>
             </w:pPr>
-            <w:proofErr w:type="spellStart"/>
             <w:r>
               <w:t>remainingRankedParticipants</w:t>
             </w:r>
-            <w:proofErr w:type="spellEnd"/>
           </w:p>
         </w:tc>
         <w:tc>
@@ -2359,11 +2295,9 @@
             <w:pPr>
               <w:jc w:val="center"/>
             </w:pPr>
-            <w:proofErr w:type="spellStart"/>
             <w:r>
               <w:t>InitialRound</w:t>
             </w:r>
-            <w:proofErr w:type="spellEnd"/>
           </w:p>
         </w:tc>
         <w:tc>
@@ -2391,11 +2325,9 @@
             <w:pPr>
               <w:jc w:val="center"/>
             </w:pPr>
-            <w:proofErr w:type="spellStart"/>
             <w:r>
               <w:t>amountOfInitialGames</w:t>
             </w:r>
-            <w:proofErr w:type="spellEnd"/>
           </w:p>
         </w:tc>
         <w:tc>
@@ -2515,11 +2447,9 @@
             <w:pPr>
               <w:jc w:val="center"/>
             </w:pPr>
-            <w:proofErr w:type="spellStart"/>
             <w:r>
               <w:t>chosenint</w:t>
             </w:r>
-            <w:proofErr w:type="spellEnd"/>
           </w:p>
         </w:tc>
         <w:tc>

</xml_diff>

<commit_message>
Added 3 test cases
</commit_message>
<xml_diff>
--- a/Assignment 4/Report/CFG_Report.docx
+++ b/Assignment 4/Report/CFG_Report.docx
@@ -135,13 +135,8 @@
         <w:t>Instructor:</w:t>
       </w:r>
       <w:r>
-        <w:t xml:space="preserve"> Dr. </w:t>
-      </w:r>
-      <w:proofErr w:type="spellStart"/>
-      <w:r>
-        <w:t>Shaarbaf</w:t>
-      </w:r>
-      <w:proofErr w:type="spellEnd"/>
+        <w:t xml:space="preserve"> Dr. Shaarbaf</w:t>
+      </w:r>
     </w:p>
     <w:p>
       <w:pPr>
@@ -175,6 +170,985 @@
     </w:p>
     <w:p>
       <w:r>
+        <w:br w:type="page"/>
+      </w:r>
+    </w:p>
+    <w:sdt>
+      <w:sdtPr>
+        <w:id w:val="-664632398"/>
+        <w:docPartObj>
+          <w:docPartGallery w:val="Table of Contents"/>
+          <w:docPartUnique/>
+        </w:docPartObj>
+      </w:sdtPr>
+      <w:sdtEndPr>
+        <w:rPr>
+          <w:rFonts w:asciiTheme="minorHAnsi" w:eastAsiaTheme="minorHAnsi" w:hAnsiTheme="minorHAnsi" w:cstheme="minorBidi"/>
+          <w:b/>
+          <w:bCs/>
+          <w:noProof/>
+          <w:color w:val="auto"/>
+          <w:sz w:val="22"/>
+          <w:szCs w:val="22"/>
+        </w:rPr>
+      </w:sdtEndPr>
+      <w:sdtContent>
+        <w:p>
+          <w:pPr>
+            <w:pStyle w:val="TOCHeading"/>
+          </w:pPr>
+          <w:r>
+            <w:t>Contents</w:t>
+          </w:r>
+        </w:p>
+        <w:p>
+          <w:pPr>
+            <w:pStyle w:val="TOC1"/>
+            <w:tabs>
+              <w:tab w:val="right" w:leader="dot" w:pos="9350"/>
+            </w:tabs>
+            <w:rPr>
+              <w:noProof/>
+            </w:rPr>
+          </w:pPr>
+          <w:r>
+            <w:fldChar w:fldCharType="begin"/>
+          </w:r>
+          <w:r>
+            <w:instrText xml:space="preserve"> TOC \o "1-3" \h \z \u </w:instrText>
+          </w:r>
+          <w:r>
+            <w:fldChar w:fldCharType="separate"/>
+          </w:r>
+          <w:hyperlink w:anchor="_Toc154244578" w:history="1">
+            <w:r>
+              <w:rPr>
+                <w:rStyle w:val="Hyperlink"/>
+                <w:b/>
+                <w:bCs/>
+                <w:noProof/>
+              </w:rPr>
+              <w:t>Introduction</w:t>
+            </w:r>
+            <w:r>
+              <w:rPr>
+                <w:noProof/>
+                <w:webHidden/>
+              </w:rPr>
+              <w:tab/>
+            </w:r>
+            <w:r>
+              <w:rPr>
+                <w:noProof/>
+                <w:webHidden/>
+              </w:rPr>
+              <w:fldChar w:fldCharType="begin"/>
+            </w:r>
+            <w:r>
+              <w:rPr>
+                <w:noProof/>
+                <w:webHidden/>
+              </w:rPr>
+              <w:instrText xml:space="preserve"> PAGEREF _Toc154244578 \h </w:instrText>
+            </w:r>
+            <w:r>
+              <w:rPr>
+                <w:noProof/>
+                <w:webHidden/>
+              </w:rPr>
+            </w:r>
+            <w:r>
+              <w:rPr>
+                <w:noProof/>
+                <w:webHidden/>
+              </w:rPr>
+              <w:fldChar w:fldCharType="separate"/>
+            </w:r>
+            <w:r>
+              <w:rPr>
+                <w:noProof/>
+                <w:webHidden/>
+              </w:rPr>
+              <w:t>3</w:t>
+            </w:r>
+            <w:r>
+              <w:rPr>
+                <w:noProof/>
+                <w:webHidden/>
+              </w:rPr>
+              <w:fldChar w:fldCharType="end"/>
+            </w:r>
+          </w:hyperlink>
+        </w:p>
+        <w:p>
+          <w:pPr>
+            <w:pStyle w:val="TOC1"/>
+            <w:tabs>
+              <w:tab w:val="right" w:leader="dot" w:pos="9350"/>
+            </w:tabs>
+            <w:rPr>
+              <w:noProof/>
+            </w:rPr>
+          </w:pPr>
+          <w:hyperlink w:anchor="_Toc154244579" w:history="1">
+            <w:r>
+              <w:rPr>
+                <w:rStyle w:val="Hyperlink"/>
+                <w:b/>
+                <w:bCs/>
+                <w:noProof/>
+              </w:rPr>
+              <w:t>Objectives</w:t>
+            </w:r>
+            <w:r>
+              <w:rPr>
+                <w:noProof/>
+                <w:webHidden/>
+              </w:rPr>
+              <w:tab/>
+            </w:r>
+            <w:r>
+              <w:rPr>
+                <w:noProof/>
+                <w:webHidden/>
+              </w:rPr>
+              <w:fldChar w:fldCharType="begin"/>
+            </w:r>
+            <w:r>
+              <w:rPr>
+                <w:noProof/>
+                <w:webHidden/>
+              </w:rPr>
+              <w:instrText xml:space="preserve"> PAGEREF _Toc154244579 \h </w:instrText>
+            </w:r>
+            <w:r>
+              <w:rPr>
+                <w:noProof/>
+                <w:webHidden/>
+              </w:rPr>
+            </w:r>
+            <w:r>
+              <w:rPr>
+                <w:noProof/>
+                <w:webHidden/>
+              </w:rPr>
+              <w:fldChar w:fldCharType="separate"/>
+            </w:r>
+            <w:r>
+              <w:rPr>
+                <w:noProof/>
+                <w:webHidden/>
+              </w:rPr>
+              <w:t>3</w:t>
+            </w:r>
+            <w:r>
+              <w:rPr>
+                <w:noProof/>
+                <w:webHidden/>
+              </w:rPr>
+              <w:fldChar w:fldCharType="end"/>
+            </w:r>
+          </w:hyperlink>
+        </w:p>
+        <w:p>
+          <w:pPr>
+            <w:pStyle w:val="TOC1"/>
+            <w:tabs>
+              <w:tab w:val="right" w:leader="dot" w:pos="9350"/>
+            </w:tabs>
+            <w:rPr>
+              <w:noProof/>
+            </w:rPr>
+          </w:pPr>
+          <w:hyperlink w:anchor="_Toc154244580" w:history="1">
+            <w:r>
+              <w:rPr>
+                <w:rStyle w:val="Hyperlink"/>
+                <w:b/>
+                <w:bCs/>
+                <w:noProof/>
+              </w:rPr>
+              <w:t>Code</w:t>
+            </w:r>
+            <w:r>
+              <w:rPr>
+                <w:noProof/>
+                <w:webHidden/>
+              </w:rPr>
+              <w:tab/>
+            </w:r>
+            <w:r>
+              <w:rPr>
+                <w:noProof/>
+                <w:webHidden/>
+              </w:rPr>
+              <w:fldChar w:fldCharType="begin"/>
+            </w:r>
+            <w:r>
+              <w:rPr>
+                <w:noProof/>
+                <w:webHidden/>
+              </w:rPr>
+              <w:instrText xml:space="preserve"> PAGEREF _Toc154244580 \h </w:instrText>
+            </w:r>
+            <w:r>
+              <w:rPr>
+                <w:noProof/>
+                <w:webHidden/>
+              </w:rPr>
+            </w:r>
+            <w:r>
+              <w:rPr>
+                <w:noProof/>
+                <w:webHidden/>
+              </w:rPr>
+              <w:fldChar w:fldCharType="separate"/>
+            </w:r>
+            <w:r>
+              <w:rPr>
+                <w:noProof/>
+                <w:webHidden/>
+              </w:rPr>
+              <w:t>4</w:t>
+            </w:r>
+            <w:r>
+              <w:rPr>
+                <w:noProof/>
+                <w:webHidden/>
+              </w:rPr>
+              <w:fldChar w:fldCharType="end"/>
+            </w:r>
+          </w:hyperlink>
+        </w:p>
+        <w:p>
+          <w:pPr>
+            <w:pStyle w:val="TOC1"/>
+            <w:tabs>
+              <w:tab w:val="right" w:leader="dot" w:pos="9350"/>
+            </w:tabs>
+            <w:rPr>
+              <w:noProof/>
+            </w:rPr>
+          </w:pPr>
+          <w:hyperlink w:anchor="_Toc154244581" w:history="1">
+            <w:r>
+              <w:rPr>
+                <w:rStyle w:val="Hyperlink"/>
+                <w:b/>
+                <w:bCs/>
+                <w:noProof/>
+              </w:rPr>
+              <w:t>Control Flow Graph (CFG)</w:t>
+            </w:r>
+            <w:r>
+              <w:rPr>
+                <w:noProof/>
+                <w:webHidden/>
+              </w:rPr>
+              <w:tab/>
+            </w:r>
+            <w:r>
+              <w:rPr>
+                <w:noProof/>
+                <w:webHidden/>
+              </w:rPr>
+              <w:fldChar w:fldCharType="begin"/>
+            </w:r>
+            <w:r>
+              <w:rPr>
+                <w:noProof/>
+                <w:webHidden/>
+              </w:rPr>
+              <w:instrText xml:space="preserve"> PAGEREF _Toc154244581 \h </w:instrText>
+            </w:r>
+            <w:r>
+              <w:rPr>
+                <w:noProof/>
+                <w:webHidden/>
+              </w:rPr>
+            </w:r>
+            <w:r>
+              <w:rPr>
+                <w:noProof/>
+                <w:webHidden/>
+              </w:rPr>
+              <w:fldChar w:fldCharType="separate"/>
+            </w:r>
+            <w:r>
+              <w:rPr>
+                <w:noProof/>
+                <w:webHidden/>
+              </w:rPr>
+              <w:t>5</w:t>
+            </w:r>
+            <w:r>
+              <w:rPr>
+                <w:noProof/>
+                <w:webHidden/>
+              </w:rPr>
+              <w:fldChar w:fldCharType="end"/>
+            </w:r>
+          </w:hyperlink>
+        </w:p>
+        <w:p>
+          <w:pPr>
+            <w:pStyle w:val="TOC1"/>
+            <w:tabs>
+              <w:tab w:val="right" w:leader="dot" w:pos="9350"/>
+            </w:tabs>
+            <w:rPr>
+              <w:noProof/>
+            </w:rPr>
+          </w:pPr>
+          <w:hyperlink w:anchor="_Toc154244582" w:history="1">
+            <w:r>
+              <w:rPr>
+                <w:rStyle w:val="Hyperlink"/>
+                <w:b/>
+                <w:bCs/>
+                <w:noProof/>
+              </w:rPr>
+              <w:t>Definition Use Paths (DU Paths)</w:t>
+            </w:r>
+            <w:r>
+              <w:rPr>
+                <w:noProof/>
+                <w:webHidden/>
+              </w:rPr>
+              <w:tab/>
+            </w:r>
+            <w:r>
+              <w:rPr>
+                <w:noProof/>
+                <w:webHidden/>
+              </w:rPr>
+              <w:fldChar w:fldCharType="begin"/>
+            </w:r>
+            <w:r>
+              <w:rPr>
+                <w:noProof/>
+                <w:webHidden/>
+              </w:rPr>
+              <w:instrText xml:space="preserve"> PAGEREF _Toc154244582 \h </w:instrText>
+            </w:r>
+            <w:r>
+              <w:rPr>
+                <w:noProof/>
+                <w:webHidden/>
+              </w:rPr>
+            </w:r>
+            <w:r>
+              <w:rPr>
+                <w:noProof/>
+                <w:webHidden/>
+              </w:rPr>
+              <w:fldChar w:fldCharType="separate"/>
+            </w:r>
+            <w:r>
+              <w:rPr>
+                <w:noProof/>
+                <w:webHidden/>
+              </w:rPr>
+              <w:t>6</w:t>
+            </w:r>
+            <w:r>
+              <w:rPr>
+                <w:noProof/>
+                <w:webHidden/>
+              </w:rPr>
+              <w:fldChar w:fldCharType="end"/>
+            </w:r>
+          </w:hyperlink>
+        </w:p>
+        <w:p>
+          <w:pPr>
+            <w:pStyle w:val="TOC2"/>
+            <w:tabs>
+              <w:tab w:val="right" w:leader="dot" w:pos="9350"/>
+            </w:tabs>
+            <w:rPr>
+              <w:noProof/>
+            </w:rPr>
+          </w:pPr>
+          <w:hyperlink w:anchor="_Toc154244583" w:history="1">
+            <w:r>
+              <w:rPr>
+                <w:rStyle w:val="Hyperlink"/>
+                <w:b/>
+                <w:bCs/>
+                <w:noProof/>
+              </w:rPr>
+              <w:t>DU Graph</w:t>
+            </w:r>
+            <w:r>
+              <w:rPr>
+                <w:noProof/>
+                <w:webHidden/>
+              </w:rPr>
+              <w:tab/>
+            </w:r>
+            <w:r>
+              <w:rPr>
+                <w:noProof/>
+                <w:webHidden/>
+              </w:rPr>
+              <w:fldChar w:fldCharType="begin"/>
+            </w:r>
+            <w:r>
+              <w:rPr>
+                <w:noProof/>
+                <w:webHidden/>
+              </w:rPr>
+              <w:instrText xml:space="preserve"> PAGEREF _Toc154244583 \h </w:instrText>
+            </w:r>
+            <w:r>
+              <w:rPr>
+                <w:noProof/>
+                <w:webHidden/>
+              </w:rPr>
+            </w:r>
+            <w:r>
+              <w:rPr>
+                <w:noProof/>
+                <w:webHidden/>
+              </w:rPr>
+              <w:fldChar w:fldCharType="separate"/>
+            </w:r>
+            <w:r>
+              <w:rPr>
+                <w:noProof/>
+                <w:webHidden/>
+              </w:rPr>
+              <w:t>6</w:t>
+            </w:r>
+            <w:r>
+              <w:rPr>
+                <w:noProof/>
+                <w:webHidden/>
+              </w:rPr>
+              <w:fldChar w:fldCharType="end"/>
+            </w:r>
+          </w:hyperlink>
+        </w:p>
+        <w:p>
+          <w:pPr>
+            <w:pStyle w:val="TOC2"/>
+            <w:tabs>
+              <w:tab w:val="right" w:leader="dot" w:pos="9350"/>
+            </w:tabs>
+            <w:rPr>
+              <w:noProof/>
+            </w:rPr>
+          </w:pPr>
+          <w:hyperlink w:anchor="_Toc154244584" w:history="1">
+            <w:r>
+              <w:rPr>
+                <w:rStyle w:val="Hyperlink"/>
+                <w:b/>
+                <w:bCs/>
+                <w:noProof/>
+              </w:rPr>
+              <w:t>DU Pair</w:t>
+            </w:r>
+            <w:r>
+              <w:rPr>
+                <w:noProof/>
+                <w:webHidden/>
+              </w:rPr>
+              <w:tab/>
+            </w:r>
+            <w:r>
+              <w:rPr>
+                <w:noProof/>
+                <w:webHidden/>
+              </w:rPr>
+              <w:fldChar w:fldCharType="begin"/>
+            </w:r>
+            <w:r>
+              <w:rPr>
+                <w:noProof/>
+                <w:webHidden/>
+              </w:rPr>
+              <w:instrText xml:space="preserve"> PAGEREF _Toc154244584 \h </w:instrText>
+            </w:r>
+            <w:r>
+              <w:rPr>
+                <w:noProof/>
+                <w:webHidden/>
+              </w:rPr>
+            </w:r>
+            <w:r>
+              <w:rPr>
+                <w:noProof/>
+                <w:webHidden/>
+              </w:rPr>
+              <w:fldChar w:fldCharType="separate"/>
+            </w:r>
+            <w:r>
+              <w:rPr>
+                <w:noProof/>
+                <w:webHidden/>
+              </w:rPr>
+              <w:t>7</w:t>
+            </w:r>
+            <w:r>
+              <w:rPr>
+                <w:noProof/>
+                <w:webHidden/>
+              </w:rPr>
+              <w:fldChar w:fldCharType="end"/>
+            </w:r>
+          </w:hyperlink>
+        </w:p>
+        <w:p>
+          <w:pPr>
+            <w:pStyle w:val="TOC1"/>
+            <w:tabs>
+              <w:tab w:val="right" w:leader="dot" w:pos="9350"/>
+            </w:tabs>
+            <w:rPr>
+              <w:noProof/>
+            </w:rPr>
+          </w:pPr>
+          <w:hyperlink w:anchor="_Toc154244585" w:history="1">
+            <w:r>
+              <w:rPr>
+                <w:rStyle w:val="Hyperlink"/>
+                <w:b/>
+                <w:bCs/>
+                <w:noProof/>
+              </w:rPr>
+              <w:t>DU Paths</w:t>
+            </w:r>
+            <w:r>
+              <w:rPr>
+                <w:noProof/>
+                <w:webHidden/>
+              </w:rPr>
+              <w:tab/>
+            </w:r>
+            <w:r>
+              <w:rPr>
+                <w:noProof/>
+                <w:webHidden/>
+              </w:rPr>
+              <w:fldChar w:fldCharType="begin"/>
+            </w:r>
+            <w:r>
+              <w:rPr>
+                <w:noProof/>
+                <w:webHidden/>
+              </w:rPr>
+              <w:instrText xml:space="preserve"> PAGEREF _Toc154244585 \h </w:instrText>
+            </w:r>
+            <w:r>
+              <w:rPr>
+                <w:noProof/>
+                <w:webHidden/>
+              </w:rPr>
+            </w:r>
+            <w:r>
+              <w:rPr>
+                <w:noProof/>
+                <w:webHidden/>
+              </w:rPr>
+              <w:fldChar w:fldCharType="separate"/>
+            </w:r>
+            <w:r>
+              <w:rPr>
+                <w:noProof/>
+                <w:webHidden/>
+              </w:rPr>
+              <w:t>8</w:t>
+            </w:r>
+            <w:r>
+              <w:rPr>
+                <w:noProof/>
+                <w:webHidden/>
+              </w:rPr>
+              <w:fldChar w:fldCharType="end"/>
+            </w:r>
+          </w:hyperlink>
+        </w:p>
+        <w:p>
+          <w:pPr>
+            <w:pStyle w:val="TOC1"/>
+            <w:tabs>
+              <w:tab w:val="right" w:leader="dot" w:pos="9350"/>
+            </w:tabs>
+            <w:rPr>
+              <w:noProof/>
+            </w:rPr>
+          </w:pPr>
+          <w:hyperlink w:anchor="_Toc154244586" w:history="1">
+            <w:r>
+              <w:rPr>
+                <w:rStyle w:val="Hyperlink"/>
+                <w:b/>
+                <w:bCs/>
+                <w:noProof/>
+              </w:rPr>
+              <w:t>DU Paths</w:t>
+            </w:r>
+            <w:r>
+              <w:rPr>
+                <w:noProof/>
+                <w:webHidden/>
+              </w:rPr>
+              <w:tab/>
+            </w:r>
+            <w:r>
+              <w:rPr>
+                <w:noProof/>
+                <w:webHidden/>
+              </w:rPr>
+              <w:fldChar w:fldCharType="begin"/>
+            </w:r>
+            <w:r>
+              <w:rPr>
+                <w:noProof/>
+                <w:webHidden/>
+              </w:rPr>
+              <w:instrText xml:space="preserve"> PAGEREF _Toc154244586 \h </w:instrText>
+            </w:r>
+            <w:r>
+              <w:rPr>
+                <w:noProof/>
+                <w:webHidden/>
+              </w:rPr>
+            </w:r>
+            <w:r>
+              <w:rPr>
+                <w:noProof/>
+                <w:webHidden/>
+              </w:rPr>
+              <w:fldChar w:fldCharType="separate"/>
+            </w:r>
+            <w:r>
+              <w:rPr>
+                <w:noProof/>
+                <w:webHidden/>
+              </w:rPr>
+              <w:t>9</w:t>
+            </w:r>
+            <w:r>
+              <w:rPr>
+                <w:noProof/>
+                <w:webHidden/>
+              </w:rPr>
+              <w:fldChar w:fldCharType="end"/>
+            </w:r>
+          </w:hyperlink>
+        </w:p>
+        <w:p>
+          <w:pPr>
+            <w:pStyle w:val="TOC1"/>
+            <w:tabs>
+              <w:tab w:val="right" w:leader="dot" w:pos="9350"/>
+            </w:tabs>
+            <w:rPr>
+              <w:noProof/>
+            </w:rPr>
+          </w:pPr>
+          <w:hyperlink w:anchor="_Toc154244587" w:history="1">
+            <w:r>
+              <w:rPr>
+                <w:rStyle w:val="Hyperlink"/>
+                <w:b/>
+                <w:bCs/>
+                <w:noProof/>
+              </w:rPr>
+              <w:t>Test Cases</w:t>
+            </w:r>
+            <w:r>
+              <w:rPr>
+                <w:noProof/>
+                <w:webHidden/>
+              </w:rPr>
+              <w:tab/>
+            </w:r>
+            <w:r>
+              <w:rPr>
+                <w:noProof/>
+                <w:webHidden/>
+              </w:rPr>
+              <w:fldChar w:fldCharType="begin"/>
+            </w:r>
+            <w:r>
+              <w:rPr>
+                <w:noProof/>
+                <w:webHidden/>
+              </w:rPr>
+              <w:instrText xml:space="preserve"> PAGEREF _Toc154244587 \h </w:instrText>
+            </w:r>
+            <w:r>
+              <w:rPr>
+                <w:noProof/>
+                <w:webHidden/>
+              </w:rPr>
+            </w:r>
+            <w:r>
+              <w:rPr>
+                <w:noProof/>
+                <w:webHidden/>
+              </w:rPr>
+              <w:fldChar w:fldCharType="separate"/>
+            </w:r>
+            <w:r>
+              <w:rPr>
+                <w:noProof/>
+                <w:webHidden/>
+              </w:rPr>
+              <w:t>10</w:t>
+            </w:r>
+            <w:r>
+              <w:rPr>
+                <w:noProof/>
+                <w:webHidden/>
+              </w:rPr>
+              <w:fldChar w:fldCharType="end"/>
+            </w:r>
+          </w:hyperlink>
+        </w:p>
+        <w:p>
+          <w:pPr>
+            <w:pStyle w:val="TOC2"/>
+            <w:tabs>
+              <w:tab w:val="right" w:leader="dot" w:pos="9350"/>
+            </w:tabs>
+            <w:rPr>
+              <w:noProof/>
+            </w:rPr>
+          </w:pPr>
+          <w:hyperlink w:anchor="_Toc154244588" w:history="1">
+            <w:r>
+              <w:rPr>
+                <w:rStyle w:val="Hyperlink"/>
+                <w:b/>
+                <w:bCs/>
+                <w:noProof/>
+              </w:rPr>
+              <w:t>Test Case 1</w:t>
+            </w:r>
+            <w:r>
+              <w:rPr>
+                <w:noProof/>
+                <w:webHidden/>
+              </w:rPr>
+              <w:tab/>
+            </w:r>
+            <w:r>
+              <w:rPr>
+                <w:noProof/>
+                <w:webHidden/>
+              </w:rPr>
+              <w:fldChar w:fldCharType="begin"/>
+            </w:r>
+            <w:r>
+              <w:rPr>
+                <w:noProof/>
+                <w:webHidden/>
+              </w:rPr>
+              <w:instrText xml:space="preserve"> PAGEREF _Toc154244588 \h </w:instrText>
+            </w:r>
+            <w:r>
+              <w:rPr>
+                <w:noProof/>
+                <w:webHidden/>
+              </w:rPr>
+            </w:r>
+            <w:r>
+              <w:rPr>
+                <w:noProof/>
+                <w:webHidden/>
+              </w:rPr>
+              <w:fldChar w:fldCharType="separate"/>
+            </w:r>
+            <w:r>
+              <w:rPr>
+                <w:noProof/>
+                <w:webHidden/>
+              </w:rPr>
+              <w:t>10</w:t>
+            </w:r>
+            <w:r>
+              <w:rPr>
+                <w:noProof/>
+                <w:webHidden/>
+              </w:rPr>
+              <w:fldChar w:fldCharType="end"/>
+            </w:r>
+          </w:hyperlink>
+        </w:p>
+        <w:p>
+          <w:pPr>
+            <w:pStyle w:val="TOC2"/>
+            <w:tabs>
+              <w:tab w:val="right" w:leader="dot" w:pos="9350"/>
+            </w:tabs>
+            <w:rPr>
+              <w:noProof/>
+            </w:rPr>
+          </w:pPr>
+          <w:hyperlink w:anchor="_Toc154244589" w:history="1">
+            <w:r>
+              <w:rPr>
+                <w:rStyle w:val="Hyperlink"/>
+                <w:b/>
+                <w:bCs/>
+                <w:noProof/>
+              </w:rPr>
+              <w:t>Test Case 2</w:t>
+            </w:r>
+            <w:r>
+              <w:rPr>
+                <w:noProof/>
+                <w:webHidden/>
+              </w:rPr>
+              <w:tab/>
+            </w:r>
+            <w:r>
+              <w:rPr>
+                <w:noProof/>
+                <w:webHidden/>
+              </w:rPr>
+              <w:fldChar w:fldCharType="begin"/>
+            </w:r>
+            <w:r>
+              <w:rPr>
+                <w:noProof/>
+                <w:webHidden/>
+              </w:rPr>
+              <w:instrText xml:space="preserve"> PAGEREF _Toc154244589 \h </w:instrText>
+            </w:r>
+            <w:r>
+              <w:rPr>
+                <w:noProof/>
+                <w:webHidden/>
+              </w:rPr>
+            </w:r>
+            <w:r>
+              <w:rPr>
+                <w:noProof/>
+                <w:webHidden/>
+              </w:rPr>
+              <w:fldChar w:fldCharType="separate"/>
+            </w:r>
+            <w:r>
+              <w:rPr>
+                <w:noProof/>
+                <w:webHidden/>
+              </w:rPr>
+              <w:t>10</w:t>
+            </w:r>
+            <w:r>
+              <w:rPr>
+                <w:noProof/>
+                <w:webHidden/>
+              </w:rPr>
+              <w:fldChar w:fldCharType="end"/>
+            </w:r>
+          </w:hyperlink>
+        </w:p>
+        <w:p>
+          <w:pPr>
+            <w:pStyle w:val="TOC2"/>
+            <w:tabs>
+              <w:tab w:val="right" w:leader="dot" w:pos="9350"/>
+            </w:tabs>
+            <w:rPr>
+              <w:noProof/>
+            </w:rPr>
+          </w:pPr>
+          <w:hyperlink w:anchor="_Toc154244590" w:history="1">
+            <w:r>
+              <w:rPr>
+                <w:rStyle w:val="Hyperlink"/>
+                <w:b/>
+                <w:bCs/>
+                <w:noProof/>
+              </w:rPr>
+              <w:t>Test Case 3</w:t>
+            </w:r>
+            <w:r>
+              <w:rPr>
+                <w:noProof/>
+                <w:webHidden/>
+              </w:rPr>
+              <w:tab/>
+            </w:r>
+            <w:r>
+              <w:rPr>
+                <w:noProof/>
+                <w:webHidden/>
+              </w:rPr>
+              <w:fldChar w:fldCharType="begin"/>
+            </w:r>
+            <w:r>
+              <w:rPr>
+                <w:noProof/>
+                <w:webHidden/>
+              </w:rPr>
+              <w:instrText xml:space="preserve"> PAGEREF _Toc154244590 \h </w:instrText>
+            </w:r>
+            <w:r>
+              <w:rPr>
+                <w:noProof/>
+                <w:webHidden/>
+              </w:rPr>
+            </w:r>
+            <w:r>
+              <w:rPr>
+                <w:noProof/>
+                <w:webHidden/>
+              </w:rPr>
+              <w:fldChar w:fldCharType="separate"/>
+            </w:r>
+            <w:r>
+              <w:rPr>
+                <w:noProof/>
+                <w:webHidden/>
+              </w:rPr>
+              <w:t>10</w:t>
+            </w:r>
+            <w:r>
+              <w:rPr>
+                <w:noProof/>
+                <w:webHidden/>
+              </w:rPr>
+              <w:fldChar w:fldCharType="end"/>
+            </w:r>
+          </w:hyperlink>
+        </w:p>
+        <w:p>
+          <w:r>
+            <w:rPr>
+              <w:b/>
+              <w:bCs/>
+              <w:noProof/>
+            </w:rPr>
+            <w:fldChar w:fldCharType="end"/>
+          </w:r>
+        </w:p>
+      </w:sdtContent>
+    </w:sdt>
+    <w:p>
+      <w:pPr>
+        <w:rPr>
+          <w:rFonts w:asciiTheme="majorHAnsi" w:eastAsiaTheme="majorEastAsia" w:hAnsiTheme="majorHAnsi" w:cstheme="majorBidi"/>
+          <w:b/>
+          <w:bCs/>
+          <w:sz w:val="40"/>
+          <w:szCs w:val="40"/>
+        </w:rPr>
+      </w:pPr>
+      <w:r>
+        <w:rPr>
+          <w:b/>
+          <w:bCs/>
+          <w:sz w:val="40"/>
+          <w:szCs w:val="40"/>
+        </w:rPr>
         <w:br w:type="page"/>
       </w:r>
     </w:p>
@@ -189,6 +1163,7 @@
           <w:szCs w:val="40"/>
         </w:rPr>
       </w:pPr>
+      <w:bookmarkStart w:id="0" w:name="_Toc154244578"/>
       <w:r>
         <w:rPr>
           <w:b/>
@@ -200,6 +1175,7 @@
         <w:lastRenderedPageBreak/>
         <w:t>Introduction</w:t>
       </w:r>
+      <w:bookmarkEnd w:id="0"/>
     </w:p>
     <w:p>
       <w:pPr>
@@ -211,10 +1187,13 @@
     </w:p>
     <w:p>
       <w:r>
-        <w:t xml:space="preserve">This assignment delves into control flow graphs, data-flow analysis, and the nuanced art of test case generation. Our focal point is a code snippet extracted from game logic, and our mission is two-fold. Initially, we embark on </w:t>
-      </w:r>
-      <w:r>
-        <w:t>constructing a Control Flow Graph (CFG) that visually encapsulates the program's intricate control flow structure</w:t>
+        <w:t xml:space="preserve">This assignment delves into control flow graphs, data-flow analysis, and the nuanced art of test case generation. Our focal point is a code snippet extracted from game logic, and our mission is two-fold. Initially, we </w:t>
+      </w:r>
+      <w:r>
+        <w:t>construct</w:t>
+      </w:r>
+      <w:r>
+        <w:t xml:space="preserve"> a Control Flow Graph (CFG) that visually encapsulates the program's intricate control flow structure</w:t>
       </w:r>
       <w:r>
         <w:t xml:space="preserve">. Subsequently, we navigate the terrain of Data-Flow Analysis to unveil the Def-Use (DU) paths within the code. The final leg of this intellectual odyssey entails crafting three discerning test cases tailored to the identified DU paths. Through these endeavors, we aim to fortify our understanding of program flow dynamics, decipher the nuanced relationships between data elements, and cultivate the skill of formulating </w:t>
@@ -234,6 +1213,7 @@
     <w:p/>
     <w:p/>
     <w:p>
+      <w:bookmarkStart w:id="1" w:name="_Toc154244579"/>
       <w:r>
         <w:rPr>
           <w:rStyle w:val="Heading1Char"/>
@@ -245,6 +1225,7 @@
         </w:rPr>
         <w:t>Objectives</w:t>
       </w:r>
+      <w:bookmarkEnd w:id="1"/>
       <w:r>
         <w:t> </w:t>
       </w:r>
@@ -324,6 +1305,7 @@
           <w:szCs w:val="40"/>
         </w:rPr>
       </w:pPr>
+      <w:bookmarkStart w:id="2" w:name="_Toc154244580"/>
       <w:r>
         <w:rPr>
           <w:b/>
@@ -335,6 +1317,7 @@
         <w:lastRenderedPageBreak/>
         <w:t>Code</w:t>
       </w:r>
+      <w:bookmarkEnd w:id="2"/>
     </w:p>
     <w:p>
       <w:pPr>
@@ -452,6 +1435,7 @@
           <w:szCs w:val="40"/>
         </w:rPr>
       </w:pPr>
+      <w:bookmarkStart w:id="3" w:name="_Toc154244581"/>
       <w:r>
         <w:rPr>
           <w:b/>
@@ -463,6 +1447,7 @@
         <w:lastRenderedPageBreak/>
         <w:t>Control Flow Graph (CFG)</w:t>
       </w:r>
+      <w:bookmarkEnd w:id="3"/>
     </w:p>
     <w:p>
       <w:pPr>
@@ -601,6 +1586,7 @@
           <w:szCs w:val="40"/>
         </w:rPr>
       </w:pPr>
+      <w:bookmarkStart w:id="4" w:name="_Toc154244582"/>
       <w:r>
         <w:rPr>
           <w:b/>
@@ -612,6 +1598,7 @@
         <w:lastRenderedPageBreak/>
         <w:t>Definition Use Paths (DU Paths)</w:t>
       </w:r>
+      <w:bookmarkEnd w:id="4"/>
     </w:p>
     <w:p>
       <w:pPr>
@@ -633,6 +1620,7 @@
           <w:szCs w:val="30"/>
         </w:rPr>
       </w:pPr>
+      <w:bookmarkStart w:id="5" w:name="_Toc154244583"/>
       <w:r>
         <w:rPr>
           <w:b/>
@@ -643,6 +1631,7 @@
         </w:rPr>
         <w:t>DU Graph</w:t>
       </w:r>
+      <w:bookmarkEnd w:id="5"/>
     </w:p>
     <w:p>
       <w:r>
@@ -738,6 +1727,7 @@
           <w:szCs w:val="30"/>
         </w:rPr>
       </w:pPr>
+      <w:bookmarkStart w:id="6" w:name="_Toc154244584"/>
       <w:r>
         <w:rPr>
           <w:b/>
@@ -759,6 +1749,7 @@
         </w:rPr>
         <w:t>Pair</w:t>
       </w:r>
+      <w:bookmarkEnd w:id="6"/>
     </w:p>
     <w:p>
       <w:r>
@@ -1027,35 +2018,9 @@
               <w:jc w:val="center"/>
               <w:cnfStyle w:val="000000000000" w:firstRow="0" w:lastRow="0" w:firstColumn="0" w:lastColumn="0" w:oddVBand="0" w:evenVBand="0" w:oddHBand="0" w:evenHBand="0" w:firstRowFirstColumn="0" w:firstRowLastColumn="0" w:lastRowFirstColumn="0" w:lastRowLastColumn="0"/>
             </w:pPr>
-            <w:proofErr w:type="spellStart"/>
-            <w:r>
-              <w:t>remainingRankedParticipants</w:t>
-            </w:r>
-            <w:proofErr w:type="spellEnd"/>
-            <w:r>
-              <w:t xml:space="preserve">, </w:t>
-            </w:r>
-            <w:proofErr w:type="spellStart"/>
-            <w:r>
-              <w:t>intialRound</w:t>
-            </w:r>
-            <w:proofErr w:type="spellEnd"/>
-            <w:r>
-              <w:t xml:space="preserve">, </w:t>
-            </w:r>
-            <w:proofErr w:type="spellStart"/>
-            <w:r>
-              <w:t>amountOfInitialGames</w:t>
-            </w:r>
-            <w:proofErr w:type="spellEnd"/>
-            <w:r>
-              <w:t xml:space="preserve">, </w:t>
-            </w:r>
-            <w:proofErr w:type="spellStart"/>
-            <w:r>
-              <w:t>i</w:t>
-            </w:r>
-            <w:proofErr w:type="spellEnd"/>
+            <w:r>
+              <w:t>remainingRankedParticipants, intialRound, amountOfInitialGames, i</w:t>
+            </w:r>
           </w:p>
         </w:tc>
         <w:tc>
@@ -1171,19 +2136,9 @@
               <w:jc w:val="center"/>
               <w:cnfStyle w:val="000000000000" w:firstRow="0" w:lastRow="0" w:firstColumn="0" w:lastColumn="0" w:oddVBand="0" w:evenVBand="0" w:oddHBand="0" w:evenHBand="0" w:firstRowFirstColumn="0" w:firstRowLastColumn="0" w:lastRowFirstColumn="0" w:lastRowLastColumn="0"/>
             </w:pPr>
-            <w:proofErr w:type="spellStart"/>
-            <w:r>
-              <w:t>i</w:t>
-            </w:r>
-            <w:proofErr w:type="spellEnd"/>
-            <w:r>
-              <w:t xml:space="preserve">, </w:t>
-            </w:r>
-            <w:proofErr w:type="spellStart"/>
-            <w:r>
-              <w:t>amoutOfInitialGames</w:t>
-            </w:r>
-            <w:proofErr w:type="spellEnd"/>
+            <w:r>
+              <w:t>i, amoutOfInitialGames</w:t>
+            </w:r>
           </w:p>
         </w:tc>
       </w:tr>
@@ -1233,11 +2188,9 @@
               <w:jc w:val="center"/>
               <w:cnfStyle w:val="000000100000" w:firstRow="0" w:lastRow="0" w:firstColumn="0" w:lastColumn="0" w:oddVBand="0" w:evenVBand="0" w:oddHBand="1" w:evenHBand="0" w:firstRowFirstColumn="0" w:firstRowLastColumn="0" w:lastRowFirstColumn="0" w:lastRowLastColumn="0"/>
             </w:pPr>
-            <w:proofErr w:type="spellStart"/>
             <w:r>
               <w:t>remainingRankedParticipants</w:t>
             </w:r>
-            <w:proofErr w:type="spellEnd"/>
           </w:p>
         </w:tc>
       </w:tr>
@@ -1426,11 +2379,9 @@
               <w:jc w:val="center"/>
               <w:cnfStyle w:val="000000100000" w:firstRow="0" w:lastRow="0" w:firstColumn="0" w:lastColumn="0" w:oddVBand="0" w:evenVBand="0" w:oddHBand="1" w:evenHBand="0" w:firstRowFirstColumn="0" w:firstRowLastColumn="0" w:lastRowFirstColumn="0" w:lastRowLastColumn="0"/>
             </w:pPr>
-            <w:proofErr w:type="spellStart"/>
             <w:r>
               <w:t>chosenint</w:t>
             </w:r>
-            <w:proofErr w:type="spellEnd"/>
           </w:p>
         </w:tc>
         <w:tc>
@@ -1494,16 +2445,11 @@
               <w:jc w:val="center"/>
               <w:cnfStyle w:val="000000000000" w:firstRow="0" w:lastRow="0" w:firstColumn="0" w:lastColumn="0" w:oddVBand="0" w:evenVBand="0" w:oddHBand="0" w:evenHBand="0" w:firstRowFirstColumn="0" w:firstRowLastColumn="0" w:lastRowFirstColumn="0" w:lastRowLastColumn="0"/>
             </w:pPr>
-            <w:proofErr w:type="spellStart"/>
             <w:r>
               <w:t>c</w:t>
             </w:r>
             <w:r>
-              <w:t>hosenint</w:t>
-            </w:r>
-            <w:proofErr w:type="spellEnd"/>
-            <w:r>
-              <w:t>, Direction</w:t>
+              <w:t>hosenint, Direction</w:t>
             </w:r>
           </w:p>
         </w:tc>
@@ -1558,13 +2504,8 @@
               <w:t>g</w:t>
             </w:r>
             <w:r>
-              <w:t xml:space="preserve">ame, Direction, </w:t>
-            </w:r>
-            <w:proofErr w:type="spellStart"/>
-            <w:r>
-              <w:t>chosenitn</w:t>
-            </w:r>
-            <w:proofErr w:type="spellEnd"/>
+              <w:t>ame, Direction, chosenitn</w:t>
+            </w:r>
           </w:p>
         </w:tc>
       </w:tr>
@@ -1704,11 +2645,9 @@
               <w:jc w:val="center"/>
               <w:cnfStyle w:val="000000000000" w:firstRow="0" w:lastRow="0" w:firstColumn="0" w:lastColumn="0" w:oddVBand="0" w:evenVBand="0" w:oddHBand="0" w:evenHBand="0" w:firstRowFirstColumn="0" w:firstRowLastColumn="0" w:lastRowFirstColumn="0" w:lastRowLastColumn="0"/>
             </w:pPr>
-            <w:proofErr w:type="spellStart"/>
             <w:r>
               <w:t>chosenint</w:t>
             </w:r>
-            <w:proofErr w:type="spellEnd"/>
           </w:p>
         </w:tc>
         <w:tc>
@@ -1931,13 +2870,8 @@
               <w:cnfStyle w:val="000000000000" w:firstRow="0" w:lastRow="0" w:firstColumn="0" w:lastColumn="0" w:oddVBand="0" w:evenVBand="0" w:oddHBand="0" w:evenHBand="0" w:firstRowFirstColumn="0" w:firstRowLastColumn="0" w:lastRowFirstColumn="0" w:lastRowLastColumn="0"/>
             </w:pPr>
             <w:r>
-              <w:t xml:space="preserve">game, </w:t>
-            </w:r>
-            <w:proofErr w:type="spellStart"/>
-            <w:r>
-              <w:t>remainingRankedParticipants</w:t>
-            </w:r>
-            <w:proofErr w:type="spellEnd"/>
+              <w:t>game, remainingRankedParticipants</w:t>
+            </w:r>
           </w:p>
         </w:tc>
       </w:tr>
@@ -1972,11 +2906,9 @@
               <w:jc w:val="center"/>
               <w:cnfStyle w:val="000000100000" w:firstRow="0" w:lastRow="0" w:firstColumn="0" w:lastColumn="0" w:oddVBand="0" w:evenVBand="0" w:oddHBand="1" w:evenHBand="0" w:firstRowFirstColumn="0" w:firstRowLastColumn="0" w:lastRowFirstColumn="0" w:lastRowLastColumn="0"/>
             </w:pPr>
-            <w:proofErr w:type="spellStart"/>
             <w:r>
               <w:t>i</w:t>
             </w:r>
-            <w:proofErr w:type="spellEnd"/>
           </w:p>
         </w:tc>
         <w:tc>
@@ -1990,21 +2922,8 @@
               <w:cnfStyle w:val="000000100000" w:firstRow="0" w:lastRow="0" w:firstColumn="0" w:lastColumn="0" w:oddVBand="0" w:evenVBand="0" w:oddHBand="1" w:evenHBand="0" w:firstRowFirstColumn="0" w:firstRowLastColumn="0" w:lastRowFirstColumn="0" w:lastRowLastColumn="0"/>
             </w:pPr>
             <w:r>
-              <w:t xml:space="preserve">game, </w:t>
-            </w:r>
-            <w:proofErr w:type="spellStart"/>
-            <w:r>
-              <w:t>initialRound</w:t>
-            </w:r>
-            <w:proofErr w:type="spellEnd"/>
-            <w:r>
-              <w:t xml:space="preserve">, </w:t>
-            </w:r>
-            <w:proofErr w:type="spellStart"/>
-            <w:r>
-              <w:t>i</w:t>
-            </w:r>
-            <w:proofErr w:type="spellEnd"/>
+              <w:t>game, initialRound, i</w:t>
+            </w:r>
           </w:p>
         </w:tc>
       </w:tr>
@@ -2156,11 +3075,9 @@
               <w:jc w:val="center"/>
               <w:cnfStyle w:val="000000000000" w:firstRow="0" w:lastRow="0" w:firstColumn="0" w:lastColumn="0" w:oddVBand="0" w:evenVBand="0" w:oddHBand="0" w:evenHBand="0" w:firstRowFirstColumn="0" w:firstRowLastColumn="0" w:lastRowFirstColumn="0" w:lastRowLastColumn="0"/>
             </w:pPr>
-            <w:proofErr w:type="spellStart"/>
             <w:r>
               <w:t>intialRound</w:t>
             </w:r>
-            <w:proofErr w:type="spellEnd"/>
           </w:p>
         </w:tc>
       </w:tr>
@@ -2177,6 +3094,7 @@
           <w:szCs w:val="40"/>
         </w:rPr>
       </w:pPr>
+      <w:bookmarkStart w:id="7" w:name="_Toc154244585"/>
       <w:r>
         <w:rPr>
           <w:b/>
@@ -2188,6 +3106,7 @@
         <w:lastRenderedPageBreak/>
         <w:t>DU Paths</w:t>
       </w:r>
+      <w:bookmarkEnd w:id="7"/>
     </w:p>
     <w:p>
       <w:r>
@@ -2680,6 +3599,7 @@
           <w:szCs w:val="40"/>
         </w:rPr>
       </w:pPr>
+      <w:bookmarkStart w:id="8" w:name="_Toc154244586"/>
       <w:r>
         <w:rPr>
           <w:b/>
@@ -2691,12 +3611,20 @@
         <w:lastRenderedPageBreak/>
         <w:t>DU Paths</w:t>
       </w:r>
+      <w:bookmarkEnd w:id="8"/>
     </w:p>
     <w:p>
       <w:r>
-        <w:t>Now that we have DU Pair Table, we can create the DU Paths Table from it.</w:t>
+        <w:t xml:space="preserve">Now that we have </w:t>
+      </w:r>
+      <w:r>
+        <w:t xml:space="preserve">the </w:t>
+      </w:r>
+      <w:r>
+        <w:t>DU Pair Table, we can create the DU Paths Table from it.</w:t>
       </w:r>
     </w:p>
+    <w:p/>
     <w:tbl>
       <w:tblPr>
         <w:tblStyle w:val="PlainTable3"/>
@@ -2842,13 +3770,7 @@
               <w:cnfStyle w:val="000000100000" w:firstRow="0" w:lastRow="0" w:firstColumn="0" w:lastColumn="0" w:oddVBand="0" w:evenVBand="0" w:oddHBand="1" w:evenHBand="0" w:firstRowFirstColumn="0" w:firstRowLastColumn="0" w:lastRowFirstColumn="0" w:lastRowLastColumn="0"/>
             </w:pPr>
             <w:r>
-              <w:t>[4,6,7]</w:t>
-            </w:r>
-            <w:r>
-              <w:t xml:space="preserve">, </w:t>
-            </w:r>
-            <w:r>
-              <w:t>[4,6,8,9,10,20]</w:t>
+              <w:t>[4,6,7], [4,6,8,9,10,20]</w:t>
             </w:r>
           </w:p>
         </w:tc>
@@ -2951,16 +3873,7 @@
               <w:cnfStyle w:val="000000000000" w:firstRow="0" w:lastRow="0" w:firstColumn="0" w:lastColumn="0" w:oddVBand="0" w:evenVBand="0" w:oddHBand="0" w:evenHBand="0" w:firstRowFirstColumn="0" w:firstRowLastColumn="0" w:lastRowFirstColumn="0" w:lastRowLastColumn="0"/>
             </w:pPr>
             <w:r>
-              <w:t>[4,6]</w:t>
-            </w:r>
-            <w:r>
-              <w:t xml:space="preserve">, </w:t>
-            </w:r>
-            <w:r>
-              <w:t>[4,6,8,9,10,20,21]</w:t>
-            </w:r>
-            <w:r>
-              <w:t xml:space="preserve">, </w:t>
+              <w:t xml:space="preserve">[4,6], [4,6,8,9,10,20,21], </w:t>
             </w:r>
           </w:p>
           <w:p>
@@ -2969,13 +3882,7 @@
               <w:cnfStyle w:val="000000000000" w:firstRow="0" w:lastRow="0" w:firstColumn="0" w:lastColumn="0" w:oddVBand="0" w:evenVBand="0" w:oddHBand="0" w:evenHBand="0" w:firstRowFirstColumn="0" w:firstRowLastColumn="0" w:lastRowFirstColumn="0" w:lastRowLastColumn="0"/>
             </w:pPr>
             <w:r>
-              <w:t>[21,6]</w:t>
-            </w:r>
-            <w:r>
-              <w:t xml:space="preserve">, </w:t>
-            </w:r>
-            <w:r>
-              <w:t>[21,6,8,9,10,20,21]</w:t>
+              <w:t>[21,6], [21,6,8,9,10,20,21]</w:t>
             </w:r>
           </w:p>
         </w:tc>
@@ -3010,16 +3917,7 @@
               <w:cnfStyle w:val="000000100000" w:firstRow="0" w:lastRow="0" w:firstColumn="0" w:lastColumn="0" w:oddVBand="0" w:evenVBand="0" w:oddHBand="1" w:evenHBand="0" w:firstRowFirstColumn="0" w:firstRowLastColumn="0" w:lastRowFirstColumn="0" w:lastRowLastColumn="0"/>
             </w:pPr>
             <w:r>
-              <w:t>[8,9]</w:t>
-            </w:r>
-            <w:r>
-              <w:t xml:space="preserve">, </w:t>
-            </w:r>
-            <w:r>
-              <w:t>[8,9,11]</w:t>
-            </w:r>
-            <w:r>
-              <w:t xml:space="preserve">, </w:t>
+              <w:t xml:space="preserve">[8,9], [8,9,11], </w:t>
             </w:r>
           </w:p>
           <w:p>
@@ -3028,16 +3926,7 @@
               <w:cnfStyle w:val="000000100000" w:firstRow="0" w:lastRow="0" w:firstColumn="0" w:lastColumn="0" w:oddVBand="0" w:evenVBand="0" w:oddHBand="1" w:evenHBand="0" w:firstRowFirstColumn="0" w:firstRowLastColumn="0" w:lastRowFirstColumn="0" w:lastRowLastColumn="0"/>
             </w:pPr>
             <w:r>
-              <w:t>[8,9,10,20]</w:t>
-            </w:r>
-            <w:r>
-              <w:t xml:space="preserve">, </w:t>
-            </w:r>
-            <w:r>
-              <w:t>[8,9,11,12,13</w:t>
-            </w:r>
-            <w:r>
-              <w:t xml:space="preserve">], </w:t>
+              <w:t xml:space="preserve">[8,9,10,20], [8,9,11,12,13], </w:t>
             </w:r>
           </w:p>
           <w:p>
@@ -3080,13 +3969,7 @@
               <w:cnfStyle w:val="000000000000" w:firstRow="0" w:lastRow="0" w:firstColumn="0" w:lastColumn="0" w:oddVBand="0" w:evenVBand="0" w:oddHBand="0" w:evenHBand="0" w:firstRowFirstColumn="0" w:firstRowLastColumn="0" w:lastRowFirstColumn="0" w:lastRowLastColumn="0"/>
             </w:pPr>
             <w:r>
-              <w:t>[8,9,10]</w:t>
-            </w:r>
-            <w:r>
-              <w:t xml:space="preserve">, </w:t>
-            </w:r>
-            <w:r>
-              <w:t>[8,9,11,12,14,15,16]</w:t>
+              <w:t>[8,9,10], [8,9,11,12,14,15,16]</w:t>
             </w:r>
           </w:p>
         </w:tc>
@@ -3121,16 +4004,7 @@
               <w:cnfStyle w:val="000000100000" w:firstRow="0" w:lastRow="0" w:firstColumn="0" w:lastColumn="0" w:oddVBand="0" w:evenVBand="0" w:oddHBand="1" w:evenHBand="0" w:firstRowFirstColumn="0" w:firstRowLastColumn="0" w:lastRowFirstColumn="0" w:lastRowLastColumn="0"/>
             </w:pPr>
             <w:r>
-              <w:t>[11,12]</w:t>
-            </w:r>
-            <w:r>
-              <w:t xml:space="preserve">, </w:t>
-            </w:r>
-            <w:r>
-              <w:t>[11,12,13]</w:t>
-            </w:r>
-            <w:r>
-              <w:t xml:space="preserve">, </w:t>
+              <w:t xml:space="preserve">[11,12], [11,12,13], </w:t>
             </w:r>
           </w:p>
           <w:p>
@@ -3139,13 +4013,7 @@
               <w:cnfStyle w:val="000000100000" w:firstRow="0" w:lastRow="0" w:firstColumn="0" w:lastColumn="0" w:oddVBand="0" w:evenVBand="0" w:oddHBand="1" w:evenHBand="0" w:firstRowFirstColumn="0" w:firstRowLastColumn="0" w:lastRowFirstColumn="0" w:lastRowLastColumn="0"/>
             </w:pPr>
             <w:r>
-              <w:t>[16,12]</w:t>
-            </w:r>
-            <w:r>
-              <w:t xml:space="preserve">, </w:t>
-            </w:r>
-            <w:r>
-              <w:t>[16,12,13]</w:t>
+              <w:t>[16,12], [16,12,13]</w:t>
             </w:r>
           </w:p>
         </w:tc>
@@ -3179,13 +4047,7 @@
               <w:cnfStyle w:val="000000000000" w:firstRow="0" w:lastRow="0" w:firstColumn="0" w:lastColumn="0" w:oddVBand="0" w:evenVBand="0" w:oddHBand="0" w:evenHBand="0" w:firstRowFirstColumn="0" w:firstRowLastColumn="0" w:lastRowFirstColumn="0" w:lastRowLastColumn="0"/>
             </w:pPr>
             <w:r>
-              <w:t>[14,15,17]</w:t>
-            </w:r>
-            <w:r>
-              <w:t xml:space="preserve">, </w:t>
-            </w:r>
-            <w:r>
-              <w:t>[17,15,17]</w:t>
+              <w:t>[14,15,17], [17,15,17]</w:t>
             </w:r>
           </w:p>
         </w:tc>
@@ -3220,16 +4082,7 @@
               <w:cnfStyle w:val="000000100000" w:firstRow="0" w:lastRow="0" w:firstColumn="0" w:lastColumn="0" w:oddVBand="0" w:evenVBand="0" w:oddHBand="1" w:evenHBand="0" w:firstRowFirstColumn="0" w:firstRowLastColumn="0" w:lastRowFirstColumn="0" w:lastRowLastColumn="0"/>
             </w:pPr>
             <w:r>
-              <w:t>[14,15]</w:t>
-            </w:r>
-            <w:r>
-              <w:t xml:space="preserve">, </w:t>
-            </w:r>
-            <w:r>
-              <w:t>[14,15,17]</w:t>
-            </w:r>
-            <w:r>
-              <w:t>,</w:t>
+              <w:t>[14,15], [14,15,17],</w:t>
             </w:r>
           </w:p>
           <w:p>
@@ -3238,13 +4091,7 @@
               <w:cnfStyle w:val="000000100000" w:firstRow="0" w:lastRow="0" w:firstColumn="0" w:lastColumn="0" w:oddVBand="0" w:evenVBand="0" w:oddHBand="1" w:evenHBand="0" w:firstRowFirstColumn="0" w:firstRowLastColumn="0" w:lastRowFirstColumn="0" w:lastRowLastColumn="0"/>
             </w:pPr>
             <w:r>
-              <w:t>[17,15]</w:t>
-            </w:r>
-            <w:r>
-              <w:t xml:space="preserve">, </w:t>
-            </w:r>
-            <w:r>
-              <w:t>[17,15,17]</w:t>
+              <w:t>[17,15], [17,15,17]</w:t>
             </w:r>
           </w:p>
         </w:tc>
@@ -3285,7 +4132,614 @@
       </w:tr>
     </w:tbl>
     <w:p/>
+    <w:p>
+      <w:r>
+        <w:br w:type="page"/>
+      </w:r>
+    </w:p>
+    <w:p>
+      <w:pPr>
+        <w:pStyle w:val="Heading1"/>
+        <w:rPr>
+          <w:b/>
+          <w:bCs/>
+          <w:color w:val="auto"/>
+          <w:sz w:val="40"/>
+          <w:szCs w:val="40"/>
+        </w:rPr>
+      </w:pPr>
+      <w:bookmarkStart w:id="9" w:name="_Toc154244587"/>
+      <w:r>
+        <w:rPr>
+          <w:b/>
+          <w:bCs/>
+          <w:color w:val="auto"/>
+          <w:sz w:val="40"/>
+          <w:szCs w:val="40"/>
+        </w:rPr>
+        <w:lastRenderedPageBreak/>
+        <w:t>Test Cases</w:t>
+      </w:r>
+      <w:bookmarkEnd w:id="9"/>
+    </w:p>
+    <w:p>
+      <w:pPr>
+        <w:pStyle w:val="Heading2"/>
+        <w:ind w:firstLine="720"/>
+        <w:rPr>
+          <w:b/>
+          <w:bCs/>
+          <w:color w:val="auto"/>
+          <w:sz w:val="30"/>
+          <w:szCs w:val="30"/>
+        </w:rPr>
+      </w:pPr>
+      <w:bookmarkStart w:id="10" w:name="_Toc154244588"/>
+      <w:r>
+        <w:rPr>
+          <w:b/>
+          <w:bCs/>
+          <w:color w:val="auto"/>
+          <w:sz w:val="30"/>
+          <w:szCs w:val="30"/>
+        </w:rPr>
+        <w:t>Test Case 1:</w:t>
+      </w:r>
+      <w:bookmarkEnd w:id="10"/>
+    </w:p>
+    <w:p>
+      <w:pPr>
+        <w:pStyle w:val="ListParagraph"/>
+        <w:numPr>
+          <w:ilvl w:val="0"/>
+          <w:numId w:val="15"/>
+        </w:numPr>
+      </w:pPr>
+      <w:r>
+        <w:rPr>
+          <w:b/>
+          <w:bCs/>
+        </w:rPr>
+        <w:t>Input</w:t>
+      </w:r>
+      <w:r>
+        <w:rPr>
+          <w:b/>
+          <w:bCs/>
+        </w:rPr>
+        <w:t>:</w:t>
+      </w:r>
+      <w:r>
+        <w:t xml:space="preserve"> [Player1, Player2]</w:t>
+      </w:r>
+    </w:p>
+    <w:p>
+      <w:pPr>
+        <w:pStyle w:val="ListParagraph"/>
+        <w:numPr>
+          <w:ilvl w:val="0"/>
+          <w:numId w:val="15"/>
+        </w:numPr>
+        <w:rPr>
+          <w:b/>
+          <w:bCs/>
+        </w:rPr>
+      </w:pPr>
+      <w:r>
+        <w:rPr>
+          <w:b/>
+          <w:bCs/>
+        </w:rPr>
+        <w:t>Test-Path:</w:t>
+      </w:r>
+      <w:r>
+        <w:rPr>
+          <w:b/>
+          <w:bCs/>
+        </w:rPr>
+        <w:t xml:space="preserve"> </w:t>
+      </w:r>
+      <w:r>
+        <w:t>[1,</w:t>
+      </w:r>
+      <w:r>
+        <w:t xml:space="preserve"> </w:t>
+      </w:r>
+      <w:r>
+        <w:t>2,</w:t>
+      </w:r>
+      <w:r>
+        <w:t xml:space="preserve"> </w:t>
+      </w:r>
+      <w:r>
+        <w:t>4,</w:t>
+      </w:r>
+      <w:r>
+        <w:t xml:space="preserve"> </w:t>
+      </w:r>
+      <w:r>
+        <w:t>6,</w:t>
+      </w:r>
+      <w:r>
+        <w:t xml:space="preserve"> </w:t>
+      </w:r>
+      <w:r>
+        <w:t>8,</w:t>
+      </w:r>
+      <w:r>
+        <w:t xml:space="preserve"> </w:t>
+      </w:r>
+      <w:r>
+        <w:t>9,</w:t>
+      </w:r>
+      <w:r>
+        <w:t xml:space="preserve"> </w:t>
+      </w:r>
+      <w:r>
+        <w:t>10,</w:t>
+      </w:r>
+      <w:r>
+        <w:t xml:space="preserve"> </w:t>
+      </w:r>
+      <w:r>
+        <w:t>20,</w:t>
+      </w:r>
+      <w:r>
+        <w:t xml:space="preserve"> </w:t>
+      </w:r>
+      <w:r>
+        <w:t>21,</w:t>
+      </w:r>
+      <w:r>
+        <w:t xml:space="preserve"> </w:t>
+      </w:r>
+      <w:r>
+        <w:t>6,</w:t>
+      </w:r>
+      <w:r>
+        <w:t xml:space="preserve"> </w:t>
+      </w:r>
+      <w:r>
+        <w:t>8,</w:t>
+      </w:r>
+      <w:r>
+        <w:t xml:space="preserve"> </w:t>
+      </w:r>
+      <w:r>
+        <w:t>9,</w:t>
+      </w:r>
+      <w:r>
+        <w:t xml:space="preserve"> </w:t>
+      </w:r>
+      <w:r>
+        <w:t>10,</w:t>
+      </w:r>
+      <w:r>
+        <w:t xml:space="preserve"> </w:t>
+      </w:r>
+      <w:r>
+        <w:t>20,</w:t>
+      </w:r>
+      <w:r>
+        <w:t xml:space="preserve"> </w:t>
+      </w:r>
+      <w:r>
+        <w:t>21,</w:t>
+      </w:r>
+      <w:r>
+        <w:t xml:space="preserve"> </w:t>
+      </w:r>
+      <w:r>
+        <w:t>6,</w:t>
+      </w:r>
+      <w:r>
+        <w:t xml:space="preserve"> </w:t>
+      </w:r>
+      <w:r>
+        <w:t>7,</w:t>
+      </w:r>
+      <w:r>
+        <w:t xml:space="preserve"> </w:t>
+      </w:r>
+      <w:r>
+        <w:t>24]</w:t>
+      </w:r>
+    </w:p>
+    <w:p>
+      <w:pPr>
+        <w:pStyle w:val="ListParagraph"/>
+        <w:numPr>
+          <w:ilvl w:val="0"/>
+          <w:numId w:val="15"/>
+        </w:numPr>
+        <w:rPr>
+          <w:b/>
+          <w:bCs/>
+        </w:rPr>
+      </w:pPr>
+      <w:r>
+        <w:rPr>
+          <w:b/>
+          <w:bCs/>
+        </w:rPr>
+        <w:t xml:space="preserve">Expected Output: </w:t>
+      </w:r>
+      <w:r>
+        <w:t>intialRound</w:t>
+      </w:r>
+    </w:p>
     <w:p/>
+    <w:p/>
+    <w:p>
+      <w:pPr>
+        <w:pStyle w:val="Heading2"/>
+        <w:ind w:firstLine="720"/>
+        <w:rPr>
+          <w:b/>
+          <w:bCs/>
+          <w:color w:val="auto"/>
+          <w:sz w:val="30"/>
+          <w:szCs w:val="30"/>
+        </w:rPr>
+      </w:pPr>
+      <w:bookmarkStart w:id="11" w:name="_Toc154244589"/>
+      <w:r>
+        <w:rPr>
+          <w:b/>
+          <w:bCs/>
+          <w:color w:val="auto"/>
+          <w:sz w:val="30"/>
+          <w:szCs w:val="30"/>
+        </w:rPr>
+        <w:t>Test Case 2:</w:t>
+      </w:r>
+      <w:bookmarkEnd w:id="11"/>
+    </w:p>
+    <w:p>
+      <w:pPr>
+        <w:pStyle w:val="ListParagraph"/>
+        <w:numPr>
+          <w:ilvl w:val="0"/>
+          <w:numId w:val="16"/>
+        </w:numPr>
+      </w:pPr>
+      <w:r>
+        <w:rPr>
+          <w:b/>
+          <w:bCs/>
+        </w:rPr>
+        <w:t>Input</w:t>
+      </w:r>
+      <w:r>
+        <w:rPr>
+          <w:b/>
+          <w:bCs/>
+        </w:rPr>
+        <w:t>:</w:t>
+      </w:r>
+      <w:r>
+        <w:t xml:space="preserve"> [Player1, Player2]</w:t>
+      </w:r>
+    </w:p>
+    <w:p>
+      <w:pPr>
+        <w:pStyle w:val="ListParagraph"/>
+        <w:numPr>
+          <w:ilvl w:val="0"/>
+          <w:numId w:val="16"/>
+        </w:numPr>
+        <w:rPr>
+          <w:b/>
+          <w:bCs/>
+        </w:rPr>
+      </w:pPr>
+      <w:r>
+        <w:rPr>
+          <w:b/>
+          <w:bCs/>
+        </w:rPr>
+        <w:t>Test-Path:</w:t>
+      </w:r>
+      <w:r>
+        <w:rPr>
+          <w:b/>
+          <w:bCs/>
+        </w:rPr>
+        <w:t xml:space="preserve"> </w:t>
+      </w:r>
+      <w:r>
+        <w:t>[1,</w:t>
+      </w:r>
+      <w:r>
+        <w:t xml:space="preserve"> </w:t>
+      </w:r>
+      <w:r>
+        <w:t>2,</w:t>
+      </w:r>
+      <w:r>
+        <w:t xml:space="preserve"> </w:t>
+      </w:r>
+      <w:r>
+        <w:t>4,</w:t>
+      </w:r>
+      <w:r>
+        <w:t xml:space="preserve"> </w:t>
+      </w:r>
+      <w:r>
+        <w:t>6,</w:t>
+      </w:r>
+      <w:r>
+        <w:t xml:space="preserve"> </w:t>
+      </w:r>
+      <w:r>
+        <w:t>8,</w:t>
+      </w:r>
+      <w:r>
+        <w:t xml:space="preserve"> </w:t>
+      </w:r>
+      <w:r>
+        <w:t>9,</w:t>
+      </w:r>
+      <w:r>
+        <w:t xml:space="preserve"> </w:t>
+      </w:r>
+      <w:r>
+        <w:t>11,</w:t>
+      </w:r>
+      <w:r>
+        <w:t xml:space="preserve"> </w:t>
+      </w:r>
+      <w:r>
+        <w:t>12,</w:t>
+      </w:r>
+      <w:r>
+        <w:t xml:space="preserve"> </w:t>
+      </w:r>
+      <w:r>
+        <w:t>14,</w:t>
+      </w:r>
+      <w:r>
+        <w:t xml:space="preserve"> </w:t>
+      </w:r>
+      <w:r>
+        <w:t>15,</w:t>
+      </w:r>
+      <w:r>
+        <w:t xml:space="preserve"> </w:t>
+      </w:r>
+      <w:r>
+        <w:t>17,</w:t>
+      </w:r>
+      <w:r>
+        <w:t xml:space="preserve"> </w:t>
+      </w:r>
+      <w:r>
+        <w:t>15,</w:t>
+      </w:r>
+      <w:r>
+        <w:t xml:space="preserve"> </w:t>
+      </w:r>
+      <w:r>
+        <w:t>17,</w:t>
+      </w:r>
+      <w:r>
+        <w:t xml:space="preserve"> </w:t>
+      </w:r>
+      <w:r>
+        <w:t>15,</w:t>
+      </w:r>
+      <w:r>
+        <w:t xml:space="preserve"> </w:t>
+      </w:r>
+      <w:r>
+        <w:t>16,</w:t>
+      </w:r>
+      <w:r>
+        <w:t xml:space="preserve"> </w:t>
+      </w:r>
+      <w:r>
+        <w:t>12,</w:t>
+      </w:r>
+      <w:r>
+        <w:t xml:space="preserve"> </w:t>
+      </w:r>
+      <w:r>
+        <w:t>13,</w:t>
+      </w:r>
+      <w:r>
+        <w:t xml:space="preserve"> </w:t>
+      </w:r>
+      <w:r>
+        <w:t>19,</w:t>
+      </w:r>
+      <w:r>
+        <w:t xml:space="preserve"> </w:t>
+      </w:r>
+      <w:r>
+        <w:t>9,</w:t>
+      </w:r>
+      <w:r>
+        <w:t xml:space="preserve"> </w:t>
+      </w:r>
+      <w:r>
+        <w:t>10,</w:t>
+      </w:r>
+      <w:r>
+        <w:t xml:space="preserve"> </w:t>
+      </w:r>
+      <w:r>
+        <w:t>20,</w:t>
+      </w:r>
+      <w:r>
+        <w:t xml:space="preserve"> </w:t>
+      </w:r>
+      <w:r>
+        <w:t>22]</w:t>
+      </w:r>
+    </w:p>
+    <w:p>
+      <w:pPr>
+        <w:pStyle w:val="ListParagraph"/>
+        <w:numPr>
+          <w:ilvl w:val="0"/>
+          <w:numId w:val="16"/>
+        </w:numPr>
+        <w:rPr>
+          <w:b/>
+          <w:bCs/>
+        </w:rPr>
+      </w:pPr>
+      <w:r>
+        <w:rPr>
+          <w:b/>
+          <w:bCs/>
+        </w:rPr>
+        <w:t>Expected Output:</w:t>
+      </w:r>
+      <w:r>
+        <w:rPr>
+          <w:b/>
+          <w:bCs/>
+        </w:rPr>
+        <w:t xml:space="preserve"> </w:t>
+      </w:r>
+      <w:r>
+        <w:t>“INTERNAL ERROR: …”</w:t>
+      </w:r>
+    </w:p>
+    <w:p/>
+    <w:p/>
+    <w:p>
+      <w:pPr>
+        <w:pStyle w:val="Heading2"/>
+        <w:rPr>
+          <w:b/>
+          <w:bCs/>
+          <w:color w:val="auto"/>
+          <w:sz w:val="30"/>
+          <w:szCs w:val="30"/>
+        </w:rPr>
+      </w:pPr>
+      <w:r>
+        <w:rPr>
+          <w:b/>
+          <w:bCs/>
+          <w:color w:val="auto"/>
+          <w:sz w:val="30"/>
+          <w:szCs w:val="30"/>
+        </w:rPr>
+        <w:tab/>
+      </w:r>
+      <w:bookmarkStart w:id="12" w:name="_Toc154244590"/>
+      <w:r>
+        <w:rPr>
+          <w:b/>
+          <w:bCs/>
+          <w:color w:val="auto"/>
+          <w:sz w:val="30"/>
+          <w:szCs w:val="30"/>
+        </w:rPr>
+        <w:t>Test Case 3:</w:t>
+      </w:r>
+      <w:bookmarkEnd w:id="12"/>
+    </w:p>
+    <w:p>
+      <w:pPr>
+        <w:pStyle w:val="ListParagraph"/>
+        <w:numPr>
+          <w:ilvl w:val="0"/>
+          <w:numId w:val="17"/>
+        </w:numPr>
+      </w:pPr>
+      <w:r>
+        <w:rPr>
+          <w:b/>
+          <w:bCs/>
+        </w:rPr>
+        <w:t>Input</w:t>
+      </w:r>
+      <w:r>
+        <w:rPr>
+          <w:b/>
+          <w:bCs/>
+        </w:rPr>
+        <w:t>:</w:t>
+      </w:r>
+      <w:r>
+        <w:t xml:space="preserve"> </w:t>
+      </w:r>
+      <w:r>
+        <w:t>[Player1, Player2</w:t>
+      </w:r>
+      <w:r>
+        <w:t>, Player3</w:t>
+      </w:r>
+      <w:r>
+        <w:t>]</w:t>
+      </w:r>
+    </w:p>
+    <w:p>
+      <w:pPr>
+        <w:pStyle w:val="ListParagraph"/>
+        <w:numPr>
+          <w:ilvl w:val="0"/>
+          <w:numId w:val="17"/>
+        </w:numPr>
+      </w:pPr>
+      <w:r>
+        <w:rPr>
+          <w:b/>
+          <w:bCs/>
+        </w:rPr>
+        <w:t>Test-Path:</w:t>
+      </w:r>
+      <w:r>
+        <w:t xml:space="preserve"> [1,</w:t>
+      </w:r>
+      <w:r>
+        <w:t xml:space="preserve"> </w:t>
+      </w:r>
+      <w:r>
+        <w:t>2,</w:t>
+      </w:r>
+      <w:r>
+        <w:t xml:space="preserve"> </w:t>
+      </w:r>
+      <w:r>
+        <w:t>3,</w:t>
+      </w:r>
+      <w:r>
+        <w:t xml:space="preserve"> </w:t>
+      </w:r>
+      <w:r>
+        <w:t>5]</w:t>
+      </w:r>
+    </w:p>
+    <w:p>
+      <w:pPr>
+        <w:pStyle w:val="ListParagraph"/>
+        <w:numPr>
+          <w:ilvl w:val="0"/>
+          <w:numId w:val="17"/>
+        </w:numPr>
+      </w:pPr>
+      <w:r>
+        <w:rPr>
+          <w:b/>
+          <w:bCs/>
+        </w:rPr>
+        <w:t>Expected Output:</w:t>
+      </w:r>
+      <w:r>
+        <w:t xml:space="preserve"> “The number of participants is not a power of two.”</w:t>
+      </w:r>
+    </w:p>
+    <w:p>
+      <w:pPr>
+        <w:pStyle w:val="ListParagraph"/>
+        <w:ind w:left="1440"/>
+      </w:pPr>
+    </w:p>
     <w:sectPr>
       <w:pgSz w:w="12240" w:h="15840"/>
       <w:pgMar w:top="1440" w:right="1440" w:bottom="1440" w:left="1440" w:header="720" w:footer="720" w:gutter="0"/>
@@ -3394,6 +4848,232 @@
     </w:lvl>
   </w:abstractNum>
   <w:abstractNum w:abstractNumId="1" w15:restartNumberingAfterBreak="0">
+    <w:nsid w:val="02385ECE"/>
+    <w:multiLevelType w:val="hybridMultilevel"/>
+    <w:tmpl w:val="7AACA92A"/>
+    <w:lvl w:ilvl="0" w:tplc="04090001">
+      <w:start w:val="1"/>
+      <w:numFmt w:val="bullet"/>
+      <w:lvlText w:val=""/>
+      <w:lvlJc w:val="left"/>
+      <w:pPr>
+        <w:ind w:left="1440" w:hanging="360"/>
+      </w:pPr>
+      <w:rPr>
+        <w:rFonts w:ascii="Symbol" w:hAnsi="Symbol" w:hint="default"/>
+      </w:rPr>
+    </w:lvl>
+    <w:lvl w:ilvl="1" w:tplc="04090003">
+      <w:start w:val="1"/>
+      <w:numFmt w:val="bullet"/>
+      <w:lvlText w:val="o"/>
+      <w:lvlJc w:val="left"/>
+      <w:pPr>
+        <w:ind w:left="2160" w:hanging="360"/>
+      </w:pPr>
+      <w:rPr>
+        <w:rFonts w:ascii="Courier New" w:hAnsi="Courier New" w:cs="Courier New" w:hint="default"/>
+      </w:rPr>
+    </w:lvl>
+    <w:lvl w:ilvl="2" w:tplc="04090005" w:tentative="1">
+      <w:start w:val="1"/>
+      <w:numFmt w:val="bullet"/>
+      <w:lvlText w:val=""/>
+      <w:lvlJc w:val="left"/>
+      <w:pPr>
+        <w:ind w:left="2880" w:hanging="360"/>
+      </w:pPr>
+      <w:rPr>
+        <w:rFonts w:ascii="Wingdings" w:hAnsi="Wingdings" w:hint="default"/>
+      </w:rPr>
+    </w:lvl>
+    <w:lvl w:ilvl="3" w:tplc="04090001" w:tentative="1">
+      <w:start w:val="1"/>
+      <w:numFmt w:val="bullet"/>
+      <w:lvlText w:val=""/>
+      <w:lvlJc w:val="left"/>
+      <w:pPr>
+        <w:ind w:left="3600" w:hanging="360"/>
+      </w:pPr>
+      <w:rPr>
+        <w:rFonts w:ascii="Symbol" w:hAnsi="Symbol" w:hint="default"/>
+      </w:rPr>
+    </w:lvl>
+    <w:lvl w:ilvl="4" w:tplc="04090003" w:tentative="1">
+      <w:start w:val="1"/>
+      <w:numFmt w:val="bullet"/>
+      <w:lvlText w:val="o"/>
+      <w:lvlJc w:val="left"/>
+      <w:pPr>
+        <w:ind w:left="4320" w:hanging="360"/>
+      </w:pPr>
+      <w:rPr>
+        <w:rFonts w:ascii="Courier New" w:hAnsi="Courier New" w:cs="Courier New" w:hint="default"/>
+      </w:rPr>
+    </w:lvl>
+    <w:lvl w:ilvl="5" w:tplc="04090005" w:tentative="1">
+      <w:start w:val="1"/>
+      <w:numFmt w:val="bullet"/>
+      <w:lvlText w:val=""/>
+      <w:lvlJc w:val="left"/>
+      <w:pPr>
+        <w:ind w:left="5040" w:hanging="360"/>
+      </w:pPr>
+      <w:rPr>
+        <w:rFonts w:ascii="Wingdings" w:hAnsi="Wingdings" w:hint="default"/>
+      </w:rPr>
+    </w:lvl>
+    <w:lvl w:ilvl="6" w:tplc="04090001" w:tentative="1">
+      <w:start w:val="1"/>
+      <w:numFmt w:val="bullet"/>
+      <w:lvlText w:val=""/>
+      <w:lvlJc w:val="left"/>
+      <w:pPr>
+        <w:ind w:left="5760" w:hanging="360"/>
+      </w:pPr>
+      <w:rPr>
+        <w:rFonts w:ascii="Symbol" w:hAnsi="Symbol" w:hint="default"/>
+      </w:rPr>
+    </w:lvl>
+    <w:lvl w:ilvl="7" w:tplc="04090003" w:tentative="1">
+      <w:start w:val="1"/>
+      <w:numFmt w:val="bullet"/>
+      <w:lvlText w:val="o"/>
+      <w:lvlJc w:val="left"/>
+      <w:pPr>
+        <w:ind w:left="6480" w:hanging="360"/>
+      </w:pPr>
+      <w:rPr>
+        <w:rFonts w:ascii="Courier New" w:hAnsi="Courier New" w:cs="Courier New" w:hint="default"/>
+      </w:rPr>
+    </w:lvl>
+    <w:lvl w:ilvl="8" w:tplc="04090005" w:tentative="1">
+      <w:start w:val="1"/>
+      <w:numFmt w:val="bullet"/>
+      <w:lvlText w:val=""/>
+      <w:lvlJc w:val="left"/>
+      <w:pPr>
+        <w:ind w:left="7200" w:hanging="360"/>
+      </w:pPr>
+      <w:rPr>
+        <w:rFonts w:ascii="Wingdings" w:hAnsi="Wingdings" w:hint="default"/>
+      </w:rPr>
+    </w:lvl>
+  </w:abstractNum>
+  <w:abstractNum w:abstractNumId="2" w15:restartNumberingAfterBreak="0">
+    <w:nsid w:val="0AC272ED"/>
+    <w:multiLevelType w:val="hybridMultilevel"/>
+    <w:tmpl w:val="768C3FEA"/>
+    <w:lvl w:ilvl="0" w:tplc="04090001">
+      <w:start w:val="1"/>
+      <w:numFmt w:val="bullet"/>
+      <w:lvlText w:val=""/>
+      <w:lvlJc w:val="left"/>
+      <w:pPr>
+        <w:ind w:left="1440" w:hanging="360"/>
+      </w:pPr>
+      <w:rPr>
+        <w:rFonts w:ascii="Symbol" w:hAnsi="Symbol" w:hint="default"/>
+      </w:rPr>
+    </w:lvl>
+    <w:lvl w:ilvl="1" w:tplc="04090003" w:tentative="1">
+      <w:start w:val="1"/>
+      <w:numFmt w:val="bullet"/>
+      <w:lvlText w:val="o"/>
+      <w:lvlJc w:val="left"/>
+      <w:pPr>
+        <w:ind w:left="2160" w:hanging="360"/>
+      </w:pPr>
+      <w:rPr>
+        <w:rFonts w:ascii="Courier New" w:hAnsi="Courier New" w:cs="Courier New" w:hint="default"/>
+      </w:rPr>
+    </w:lvl>
+    <w:lvl w:ilvl="2" w:tplc="04090005" w:tentative="1">
+      <w:start w:val="1"/>
+      <w:numFmt w:val="bullet"/>
+      <w:lvlText w:val=""/>
+      <w:lvlJc w:val="left"/>
+      <w:pPr>
+        <w:ind w:left="2880" w:hanging="360"/>
+      </w:pPr>
+      <w:rPr>
+        <w:rFonts w:ascii="Wingdings" w:hAnsi="Wingdings" w:hint="default"/>
+      </w:rPr>
+    </w:lvl>
+    <w:lvl w:ilvl="3" w:tplc="04090001" w:tentative="1">
+      <w:start w:val="1"/>
+      <w:numFmt w:val="bullet"/>
+      <w:lvlText w:val=""/>
+      <w:lvlJc w:val="left"/>
+      <w:pPr>
+        <w:ind w:left="3600" w:hanging="360"/>
+      </w:pPr>
+      <w:rPr>
+        <w:rFonts w:ascii="Symbol" w:hAnsi="Symbol" w:hint="default"/>
+      </w:rPr>
+    </w:lvl>
+    <w:lvl w:ilvl="4" w:tplc="04090003" w:tentative="1">
+      <w:start w:val="1"/>
+      <w:numFmt w:val="bullet"/>
+      <w:lvlText w:val="o"/>
+      <w:lvlJc w:val="left"/>
+      <w:pPr>
+        <w:ind w:left="4320" w:hanging="360"/>
+      </w:pPr>
+      <w:rPr>
+        <w:rFonts w:ascii="Courier New" w:hAnsi="Courier New" w:cs="Courier New" w:hint="default"/>
+      </w:rPr>
+    </w:lvl>
+    <w:lvl w:ilvl="5" w:tplc="04090005" w:tentative="1">
+      <w:start w:val="1"/>
+      <w:numFmt w:val="bullet"/>
+      <w:lvlText w:val=""/>
+      <w:lvlJc w:val="left"/>
+      <w:pPr>
+        <w:ind w:left="5040" w:hanging="360"/>
+      </w:pPr>
+      <w:rPr>
+        <w:rFonts w:ascii="Wingdings" w:hAnsi="Wingdings" w:hint="default"/>
+      </w:rPr>
+    </w:lvl>
+    <w:lvl w:ilvl="6" w:tplc="04090001" w:tentative="1">
+      <w:start w:val="1"/>
+      <w:numFmt w:val="bullet"/>
+      <w:lvlText w:val=""/>
+      <w:lvlJc w:val="left"/>
+      <w:pPr>
+        <w:ind w:left="5760" w:hanging="360"/>
+      </w:pPr>
+      <w:rPr>
+        <w:rFonts w:ascii="Symbol" w:hAnsi="Symbol" w:hint="default"/>
+      </w:rPr>
+    </w:lvl>
+    <w:lvl w:ilvl="7" w:tplc="04090003" w:tentative="1">
+      <w:start w:val="1"/>
+      <w:numFmt w:val="bullet"/>
+      <w:lvlText w:val="o"/>
+      <w:lvlJc w:val="left"/>
+      <w:pPr>
+        <w:ind w:left="6480" w:hanging="360"/>
+      </w:pPr>
+      <w:rPr>
+        <w:rFonts w:ascii="Courier New" w:hAnsi="Courier New" w:cs="Courier New" w:hint="default"/>
+      </w:rPr>
+    </w:lvl>
+    <w:lvl w:ilvl="8" w:tplc="04090005" w:tentative="1">
+      <w:start w:val="1"/>
+      <w:numFmt w:val="bullet"/>
+      <w:lvlText w:val=""/>
+      <w:lvlJc w:val="left"/>
+      <w:pPr>
+        <w:ind w:left="7200" w:hanging="360"/>
+      </w:pPr>
+      <w:rPr>
+        <w:rFonts w:ascii="Wingdings" w:hAnsi="Wingdings" w:hint="default"/>
+      </w:rPr>
+    </w:lvl>
+  </w:abstractNum>
+  <w:abstractNum w:abstractNumId="3" w15:restartNumberingAfterBreak="0">
     <w:nsid w:val="165A3621"/>
     <w:multiLevelType w:val="hybridMultilevel"/>
     <w:tmpl w:val="6BD2EB72"/>
@@ -3506,7 +5186,7 @@
       </w:rPr>
     </w:lvl>
   </w:abstractNum>
-  <w:abstractNum w:abstractNumId="2" w15:restartNumberingAfterBreak="0">
+  <w:abstractNum w:abstractNumId="4" w15:restartNumberingAfterBreak="0">
     <w:nsid w:val="20631E1B"/>
     <w:multiLevelType w:val="hybridMultilevel"/>
     <w:tmpl w:val="17CEB9B2"/>
@@ -3618,7 +5298,7 @@
       </w:rPr>
     </w:lvl>
   </w:abstractNum>
-  <w:abstractNum w:abstractNumId="3" w15:restartNumberingAfterBreak="0">
+  <w:abstractNum w:abstractNumId="5" w15:restartNumberingAfterBreak="0">
     <w:nsid w:val="25795261"/>
     <w:multiLevelType w:val="hybridMultilevel"/>
     <w:tmpl w:val="262A5FDC"/>
@@ -3731,7 +5411,120 @@
       </w:rPr>
     </w:lvl>
   </w:abstractNum>
-  <w:abstractNum w:abstractNumId="4" w15:restartNumberingAfterBreak="0">
+  <w:abstractNum w:abstractNumId="6" w15:restartNumberingAfterBreak="0">
+    <w:nsid w:val="289E6996"/>
+    <w:multiLevelType w:val="hybridMultilevel"/>
+    <w:tmpl w:val="F362958E"/>
+    <w:lvl w:ilvl="0" w:tplc="04090001">
+      <w:start w:val="1"/>
+      <w:numFmt w:val="bullet"/>
+      <w:lvlText w:val=""/>
+      <w:lvlJc w:val="left"/>
+      <w:pPr>
+        <w:ind w:left="1440" w:hanging="360"/>
+      </w:pPr>
+      <w:rPr>
+        <w:rFonts w:ascii="Symbol" w:hAnsi="Symbol" w:hint="default"/>
+      </w:rPr>
+    </w:lvl>
+    <w:lvl w:ilvl="1" w:tplc="04090003" w:tentative="1">
+      <w:start w:val="1"/>
+      <w:numFmt w:val="bullet"/>
+      <w:lvlText w:val="o"/>
+      <w:lvlJc w:val="left"/>
+      <w:pPr>
+        <w:ind w:left="2160" w:hanging="360"/>
+      </w:pPr>
+      <w:rPr>
+        <w:rFonts w:ascii="Courier New" w:hAnsi="Courier New" w:cs="Courier New" w:hint="default"/>
+      </w:rPr>
+    </w:lvl>
+    <w:lvl w:ilvl="2" w:tplc="04090005" w:tentative="1">
+      <w:start w:val="1"/>
+      <w:numFmt w:val="bullet"/>
+      <w:lvlText w:val=""/>
+      <w:lvlJc w:val="left"/>
+      <w:pPr>
+        <w:ind w:left="2880" w:hanging="360"/>
+      </w:pPr>
+      <w:rPr>
+        <w:rFonts w:ascii="Wingdings" w:hAnsi="Wingdings" w:hint="default"/>
+      </w:rPr>
+    </w:lvl>
+    <w:lvl w:ilvl="3" w:tplc="04090001" w:tentative="1">
+      <w:start w:val="1"/>
+      <w:numFmt w:val="bullet"/>
+      <w:lvlText w:val=""/>
+      <w:lvlJc w:val="left"/>
+      <w:pPr>
+        <w:ind w:left="3600" w:hanging="360"/>
+      </w:pPr>
+      <w:rPr>
+        <w:rFonts w:ascii="Symbol" w:hAnsi="Symbol" w:hint="default"/>
+      </w:rPr>
+    </w:lvl>
+    <w:lvl w:ilvl="4" w:tplc="04090003" w:tentative="1">
+      <w:start w:val="1"/>
+      <w:numFmt w:val="bullet"/>
+      <w:lvlText w:val="o"/>
+      <w:lvlJc w:val="left"/>
+      <w:pPr>
+        <w:ind w:left="4320" w:hanging="360"/>
+      </w:pPr>
+      <w:rPr>
+        <w:rFonts w:ascii="Courier New" w:hAnsi="Courier New" w:cs="Courier New" w:hint="default"/>
+      </w:rPr>
+    </w:lvl>
+    <w:lvl w:ilvl="5" w:tplc="04090005" w:tentative="1">
+      <w:start w:val="1"/>
+      <w:numFmt w:val="bullet"/>
+      <w:lvlText w:val=""/>
+      <w:lvlJc w:val="left"/>
+      <w:pPr>
+        <w:ind w:left="5040" w:hanging="360"/>
+      </w:pPr>
+      <w:rPr>
+        <w:rFonts w:ascii="Wingdings" w:hAnsi="Wingdings" w:hint="default"/>
+      </w:rPr>
+    </w:lvl>
+    <w:lvl w:ilvl="6" w:tplc="04090001" w:tentative="1">
+      <w:start w:val="1"/>
+      <w:numFmt w:val="bullet"/>
+      <w:lvlText w:val=""/>
+      <w:lvlJc w:val="left"/>
+      <w:pPr>
+        <w:ind w:left="5760" w:hanging="360"/>
+      </w:pPr>
+      <w:rPr>
+        <w:rFonts w:ascii="Symbol" w:hAnsi="Symbol" w:hint="default"/>
+      </w:rPr>
+    </w:lvl>
+    <w:lvl w:ilvl="7" w:tplc="04090003" w:tentative="1">
+      <w:start w:val="1"/>
+      <w:numFmt w:val="bullet"/>
+      <w:lvlText w:val="o"/>
+      <w:lvlJc w:val="left"/>
+      <w:pPr>
+        <w:ind w:left="6480" w:hanging="360"/>
+      </w:pPr>
+      <w:rPr>
+        <w:rFonts w:ascii="Courier New" w:hAnsi="Courier New" w:cs="Courier New" w:hint="default"/>
+      </w:rPr>
+    </w:lvl>
+    <w:lvl w:ilvl="8" w:tplc="04090005" w:tentative="1">
+      <w:start w:val="1"/>
+      <w:numFmt w:val="bullet"/>
+      <w:lvlText w:val=""/>
+      <w:lvlJc w:val="left"/>
+      <w:pPr>
+        <w:ind w:left="7200" w:hanging="360"/>
+      </w:pPr>
+      <w:rPr>
+        <w:rFonts w:ascii="Wingdings" w:hAnsi="Wingdings" w:hint="default"/>
+      </w:rPr>
+    </w:lvl>
+  </w:abstractNum>
+  <w:abstractNum w:abstractNumId="7" w15:restartNumberingAfterBreak="0">
     <w:nsid w:val="31FE07E9"/>
     <w:multiLevelType w:val="hybridMultilevel"/>
     <w:tmpl w:val="41269C14"/>
@@ -3844,7 +5637,7 @@
       </w:rPr>
     </w:lvl>
   </w:abstractNum>
-  <w:abstractNum w:abstractNumId="5" w15:restartNumberingAfterBreak="0">
+  <w:abstractNum w:abstractNumId="8" w15:restartNumberingAfterBreak="0">
     <w:nsid w:val="35AD61B7"/>
     <w:multiLevelType w:val="hybridMultilevel"/>
     <w:tmpl w:val="E59C46F0"/>
@@ -3957,7 +5750,7 @@
       </w:rPr>
     </w:lvl>
   </w:abstractNum>
-  <w:abstractNum w:abstractNumId="6" w15:restartNumberingAfterBreak="0">
+  <w:abstractNum w:abstractNumId="9" w15:restartNumberingAfterBreak="0">
     <w:nsid w:val="50035BAB"/>
     <w:multiLevelType w:val="hybridMultilevel"/>
     <w:tmpl w:val="EE7ED56C"/>
@@ -4070,7 +5863,7 @@
       </w:rPr>
     </w:lvl>
   </w:abstractNum>
-  <w:abstractNum w:abstractNumId="7" w15:restartNumberingAfterBreak="0">
+  <w:abstractNum w:abstractNumId="10" w15:restartNumberingAfterBreak="0">
     <w:nsid w:val="51196E79"/>
     <w:multiLevelType w:val="hybridMultilevel"/>
     <w:tmpl w:val="AEDE21EA"/>
@@ -4183,7 +5976,7 @@
       </w:rPr>
     </w:lvl>
   </w:abstractNum>
-  <w:abstractNum w:abstractNumId="8" w15:restartNumberingAfterBreak="0">
+  <w:abstractNum w:abstractNumId="11" w15:restartNumberingAfterBreak="0">
     <w:nsid w:val="579E1883"/>
     <w:multiLevelType w:val="hybridMultilevel"/>
     <w:tmpl w:val="25ACC0BC"/>
@@ -4296,7 +6089,7 @@
       </w:rPr>
     </w:lvl>
   </w:abstractNum>
-  <w:abstractNum w:abstractNumId="9" w15:restartNumberingAfterBreak="0">
+  <w:abstractNum w:abstractNumId="12" w15:restartNumberingAfterBreak="0">
     <w:nsid w:val="62CA34AE"/>
     <w:multiLevelType w:val="hybridMultilevel"/>
     <w:tmpl w:val="814E16A2"/>
@@ -4409,7 +6202,7 @@
       </w:rPr>
     </w:lvl>
   </w:abstractNum>
-  <w:abstractNum w:abstractNumId="10" w15:restartNumberingAfterBreak="0">
+  <w:abstractNum w:abstractNumId="13" w15:restartNumberingAfterBreak="0">
     <w:nsid w:val="69540FAA"/>
     <w:multiLevelType w:val="hybridMultilevel"/>
     <w:tmpl w:val="535C47DA"/>
@@ -4498,7 +6291,7 @@
       </w:pPr>
     </w:lvl>
   </w:abstractNum>
-  <w:abstractNum w:abstractNumId="11" w15:restartNumberingAfterBreak="0">
+  <w:abstractNum w:abstractNumId="14" w15:restartNumberingAfterBreak="0">
     <w:nsid w:val="6A9B1637"/>
     <w:multiLevelType w:val="hybridMultilevel"/>
     <w:tmpl w:val="D6D8C22C"/>
@@ -4611,7 +6404,7 @@
       </w:rPr>
     </w:lvl>
   </w:abstractNum>
-  <w:abstractNum w:abstractNumId="12" w15:restartNumberingAfterBreak="0">
+  <w:abstractNum w:abstractNumId="15" w15:restartNumberingAfterBreak="0">
     <w:nsid w:val="74330F88"/>
     <w:multiLevelType w:val="hybridMultilevel"/>
     <w:tmpl w:val="0478DEBE"/>
@@ -4724,7 +6517,7 @@
       </w:rPr>
     </w:lvl>
   </w:abstractNum>
-  <w:abstractNum w:abstractNumId="13" w15:restartNumberingAfterBreak="0">
+  <w:abstractNum w:abstractNumId="16" w15:restartNumberingAfterBreak="0">
     <w:nsid w:val="751E5284"/>
     <w:multiLevelType w:val="hybridMultilevel"/>
     <w:tmpl w:val="95486414"/>
@@ -4838,46 +6631,55 @@
     </w:lvl>
   </w:abstractNum>
   <w:num w:numId="1">
-    <w:abstractNumId w:val="10"/>
+    <w:abstractNumId w:val="13"/>
   </w:num>
   <w:num w:numId="2">
     <w:abstractNumId w:val="0"/>
   </w:num>
   <w:num w:numId="3">
+    <w:abstractNumId w:val="3"/>
+  </w:num>
+  <w:num w:numId="4">
+    <w:abstractNumId w:val="12"/>
+  </w:num>
+  <w:num w:numId="5">
+    <w:abstractNumId w:val="11"/>
+  </w:num>
+  <w:num w:numId="6">
+    <w:abstractNumId w:val="15"/>
+  </w:num>
+  <w:num w:numId="7">
+    <w:abstractNumId w:val="16"/>
+  </w:num>
+  <w:num w:numId="8">
+    <w:abstractNumId w:val="9"/>
+  </w:num>
+  <w:num w:numId="9">
+    <w:abstractNumId w:val="5"/>
+  </w:num>
+  <w:num w:numId="10">
+    <w:abstractNumId w:val="10"/>
+  </w:num>
+  <w:num w:numId="11">
+    <w:abstractNumId w:val="14"/>
+  </w:num>
+  <w:num w:numId="12">
+    <w:abstractNumId w:val="8"/>
+  </w:num>
+  <w:num w:numId="13">
+    <w:abstractNumId w:val="7"/>
+  </w:num>
+  <w:num w:numId="14">
+    <w:abstractNumId w:val="4"/>
+  </w:num>
+  <w:num w:numId="15">
     <w:abstractNumId w:val="1"/>
   </w:num>
-  <w:num w:numId="4">
-    <w:abstractNumId w:val="9"/>
+  <w:num w:numId="16">
+    <w:abstractNumId w:val="2"/>
   </w:num>
-  <w:num w:numId="5">
-    <w:abstractNumId w:val="8"/>
-  </w:num>
-  <w:num w:numId="6">
-    <w:abstractNumId w:val="12"/>
-  </w:num>
-  <w:num w:numId="7">
-    <w:abstractNumId w:val="13"/>
-  </w:num>
-  <w:num w:numId="8">
+  <w:num w:numId="17">
     <w:abstractNumId w:val="6"/>
-  </w:num>
-  <w:num w:numId="9">
-    <w:abstractNumId w:val="3"/>
-  </w:num>
-  <w:num w:numId="10">
-    <w:abstractNumId w:val="7"/>
-  </w:num>
-  <w:num w:numId="11">
-    <w:abstractNumId w:val="11"/>
-  </w:num>
-  <w:num w:numId="12">
-    <w:abstractNumId w:val="5"/>
-  </w:num>
-  <w:num w:numId="13">
-    <w:abstractNumId w:val="4"/>
-  </w:num>
-  <w:num w:numId="14">
-    <w:abstractNumId w:val="2"/>
   </w:num>
 </w:numbering>
 </file>
@@ -5500,6 +7302,54 @@
       </w:tcPr>
     </w:tblStylePr>
   </w:style>
+  <w:style w:type="paragraph" w:styleId="TOCHeading">
+    <w:name w:val="TOC Heading"/>
+    <w:basedOn w:val="Heading1"/>
+    <w:next w:val="Normal"/>
+    <w:uiPriority w:val="39"/>
+    <w:unhideWhenUsed/>
+    <w:qFormat/>
+    <w:rsid w:val="00596198"/>
+    <w:pPr>
+      <w:outlineLvl w:val="9"/>
+    </w:pPr>
+  </w:style>
+  <w:style w:type="paragraph" w:styleId="TOC1">
+    <w:name w:val="toc 1"/>
+    <w:basedOn w:val="Normal"/>
+    <w:next w:val="Normal"/>
+    <w:autoRedefine/>
+    <w:uiPriority w:val="39"/>
+    <w:unhideWhenUsed/>
+    <w:rsid w:val="00596198"/>
+    <w:pPr>
+      <w:spacing w:after="100"/>
+    </w:pPr>
+  </w:style>
+  <w:style w:type="paragraph" w:styleId="TOC2">
+    <w:name w:val="toc 2"/>
+    <w:basedOn w:val="Normal"/>
+    <w:next w:val="Normal"/>
+    <w:autoRedefine/>
+    <w:uiPriority w:val="39"/>
+    <w:unhideWhenUsed/>
+    <w:rsid w:val="00596198"/>
+    <w:pPr>
+      <w:spacing w:after="100"/>
+      <w:ind w:left="220"/>
+    </w:pPr>
+  </w:style>
+  <w:style w:type="character" w:styleId="Hyperlink">
+    <w:name w:val="Hyperlink"/>
+    <w:basedOn w:val="DefaultParagraphFont"/>
+    <w:uiPriority w:val="99"/>
+    <w:unhideWhenUsed/>
+    <w:rsid w:val="00596198"/>
+    <w:rPr>
+      <w:color w:val="0563C1" w:themeColor="hyperlink"/>
+      <w:u w:val="single"/>
+    </w:rPr>
+  </w:style>
 </w:styles>
 </file>
 

</xml_diff>